<commit_message>
added some more sections in chapter 1 + some details on biLSTMs in litrev
</commit_message>
<xml_diff>
--- a/pandoc/midthesis.docx
+++ b/pandoc/midthesis.docx
@@ -686,7 +686,7 @@
         <w:t xml:space="preserve">applications.</w:t>
       </w:r>
     </w:p>
-    <w:bookmarkStart w:id="27" w:name="c1"/>
+    <w:bookmarkStart w:id="25" w:name="c1introduction"/>
     <w:p>
       <w:pPr>
         <w:pStyle w:val="Heading1"/>
@@ -700,6 +700,74 @@
         <w:pStyle w:val="FirstParagraph"/>
       </w:pPr>
       <w:r>
+        <w:t xml:space="preserve">One of the most philosophical questions that anyone can encounter is</w:t>
+      </w:r>
+      <w:r>
+        <w:t xml:space="preserve"> </w:t>
+      </w:r>
+      <w:r>
+        <w:rPr>
+          <w:i/>
+        </w:rPr>
+        <w:t xml:space="preserve">“Can an answer exist without a question?"</w:t>
+      </w:r>
+      <w:r>
+        <w:t xml:space="preserve">. While that question exists to be solved by philosophers and thinkers, we shall aim to address the</w:t>
+      </w:r>
+      <w:r>
+        <w:t xml:space="preserve"> </w:t>
+      </w:r>
+      <w:r>
+        <w:rPr>
+          <w:i/>
+        </w:rPr>
+        <w:t xml:space="preserve">answer</w:t>
+      </w:r>
+      <w:r>
+        <w:t xml:space="preserve"> </w:t>
+      </w:r>
+      <w:r>
+        <w:t xml:space="preserve">that can be provided to a question in terms of the context that has been posed. While the field of Natural Language Processing(NLP) is vast and many unexplored areas exist, in this thesis the focus is entirely on developing a novel architecture that provides</w:t>
+      </w:r>
+      <w:r>
+        <w:t xml:space="preserve"> </w:t>
+      </w:r>
+      <w:r>
+        <w:rPr>
+          <w:i/>
+        </w:rPr>
+        <w:t xml:space="preserve">highly contextual and relevant answers</w:t>
+      </w:r>
+      <w:r>
+        <w:t xml:space="preserve"> </w:t>
+      </w:r>
+      <w:r>
+        <w:t xml:space="preserve">to the questions asked of it.</w:t>
+      </w:r>
+    </w:p>
+    <w:p>
+      <w:pPr>
+        <w:pStyle w:val="BodyText"/>
+      </w:pPr>
+      <w:r>
+        <w:t xml:space="preserve">The earliest examples of Question-Answering(QnA) systems can be traced back to 1961, in the form of BASEBALL,</w:t>
+      </w:r>
+      <w:r>
+        <w:t xml:space="preserve">, a system developed by Bert F. Green and team to answer basic questions posed using punch cards in ordinary English language about stored data on baseball games. The team implemented a dictionary structure to allow for answers to be looked up and printed. For example, the system could answer very direct questions such as: “Where did each team play on July 7?".</w:t>
+      </w:r>
+      <w:r>
+        <w:t xml:space="preserve"> </w:t>
+      </w:r>
+      <w:r>
+        <w:t xml:space="preserve">A highly impressive feat for the early days of neural networks in 1960’s, the work done by Green paved the way for systems like LUNAR,</w:t>
+      </w:r>
+      <w:r>
+        <w:t xml:space="preserve">, answered geological questions for the rocks brought back from the Apollo moon missions. LUNAR, which was first presented in 1971, had an astounding 90% accuracy rate for questions that were asked by people who didn’t know how the system worked!</w:t>
+      </w:r>
+      <w:r>
+        <w:t xml:space="preserve"> </w:t>
+      </w:r>
+      <w:r>
         <w:t xml:space="preserve">Question-Answering based systems have gained a lot of popularity, especially in the form of</w:t>
       </w:r>
       <w:r>
@@ -723,7 +791,79 @@
         <w:pStyle w:val="BodyText"/>
       </w:pPr>
       <w:r>
-        <w:t xml:space="preserve">We wish to change that. Through our work, we would like to aim at creating a sustainable, fast, easy to understand Transformer architecture for Question Answering. An advancement on the work done by the team at Google</w:t>
+        <w:t xml:space="preserve">The problem of Question-Answering is of a sequential nature. A sequential problem is one which</w:t>
+      </w:r>
+    </w:p>
+    <w:p>
+      <w:pPr>
+        <w:pStyle w:val="BodyText"/>
+      </w:pPr>
+      <w:r>
+        <w:t xml:space="preserve">In a more mathematical context, we can say that the problem we face is of</w:t>
+      </w:r>
+      <w:r>
+        <w:t xml:space="preserve"> </w:t>
+      </w:r>
+      <w:r>
+        <w:rPr>
+          <w:i/>
+        </w:rPr>
+        <w:t xml:space="preserve">answer selection</w:t>
+      </w:r>
+      <w:r>
+        <w:t xml:space="preserve"> </w:t>
+      </w:r>
+      <w:r>
+        <w:t xml:space="preserve">and not</w:t>
+      </w:r>
+      <w:r>
+        <w:t xml:space="preserve"> </w:t>
+      </w:r>
+      <w:r>
+        <w:rPr>
+          <w:i/>
+        </w:rPr>
+        <w:t xml:space="preserve">answer provision</w:t>
+      </w:r>
+      <w:r>
+        <w:t xml:space="preserve">. Through numerous studies that have been done, some of which we shall look into detail in chapter</w:t>
+      </w:r>
+      <w:r>
+        <w:t xml:space="preserve"> </w:t>
+      </w:r>
+      <w:hyperlink w:anchor="c2">
+        <w:r>
+          <w:rPr>
+            <w:rStyle w:val="Hyperlink"/>
+          </w:rPr>
+          <w:t xml:space="preserve">[c2]</w:t>
+        </w:r>
+      </w:hyperlink>
+      <w:r>
+        <w:t xml:space="preserve">, we see that the problem is not how to provide an answer to a question, it is if the answer provided is the correct one or not in the</w:t>
+      </w:r>
+      <w:r>
+        <w:t xml:space="preserve"> </w:t>
+      </w:r>
+      <w:r>
+        <w:rPr>
+          <w:i/>
+        </w:rPr>
+        <w:t xml:space="preserve">context</w:t>
+      </w:r>
+      <w:r>
+        <w:t xml:space="preserve"> </w:t>
+      </w:r>
+      <w:r>
+        <w:t xml:space="preserve">in which the question has been posed.</w:t>
+      </w:r>
+    </w:p>
+    <w:p>
+      <w:pPr>
+        <w:pStyle w:val="BodyText"/>
+      </w:pPr>
+      <w:r>
+        <w:t xml:space="preserve">Through the work done in this research, the author aims at creating a sustainable, fast, easy to understand Transformer architecture for Question Answering. An advancement on the work done by the team at Google</w:t>
       </w:r>
       <w:r>
         <w:t xml:space="preserve"> </w:t>
@@ -753,119 +893,7 @@
         <w:t xml:space="preserve">A Transformer is a form of transduction model that relies solely on self-attention to figure out how to represent its inputs and outputs. It does so without the use of any sequence aligned recurrent neural networks(RNNs) or convolutions.</w:t>
       </w:r>
     </w:p>
-    <w:p>
-      <w:pPr>
-        <w:pStyle w:val="BodyText"/>
-      </w:pPr>
-      <w:r>
-        <w:t xml:space="preserve">Through our research proposal we wish to highlight why we are going to be performing this research and putting in the effort to devise a new architecture. We have divided our research proposal into 7 sections. In Section</w:t>
-      </w:r>
-      <w:r>
-        <w:t xml:space="preserve"> </w:t>
-      </w:r>
-      <w:hyperlink w:anchor="introduction">
-        <w:r>
-          <w:rPr>
-            <w:rStyle w:val="Hyperlink"/>
-          </w:rPr>
-          <w:t xml:space="preserve">[introduction]</w:t>
-        </w:r>
-      </w:hyperlink>
-      <w:r>
-        <w:t xml:space="preserve">, we shall take a look at briefly introducing the concept and why our work is necessary. Next, in Section</w:t>
-      </w:r>
-      <w:r>
-        <w:t xml:space="preserve"> </w:t>
-      </w:r>
-      <w:hyperlink w:anchor="backRR">
-        <w:r>
-          <w:rPr>
-            <w:rStyle w:val="Hyperlink"/>
-          </w:rPr>
-          <w:t xml:space="preserve">[backRR]</w:t>
-        </w:r>
-      </w:hyperlink>
-      <w:r>
-        <w:t xml:space="preserve">, we outline the background work that has already been done in this field and how some of the papers relate to the work that has been done. We use this as an opportunity to highlight some of the shortcomings in current architectures and modelling techniques. In Section</w:t>
-      </w:r>
-      <w:r>
-        <w:t xml:space="preserve"> </w:t>
-      </w:r>
-      <w:hyperlink w:anchor="aims">
-        <w:r>
-          <w:rPr>
-            <w:rStyle w:val="Hyperlink"/>
-          </w:rPr>
-          <w:t xml:space="preserve">[aims]</w:t>
-        </w:r>
-      </w:hyperlink>
-      <w:r>
-        <w:t xml:space="preserve">, we briefly outline the aim of our proposed research. In Section</w:t>
-      </w:r>
-      <w:r>
-        <w:t xml:space="preserve"> </w:t>
-      </w:r>
-      <w:hyperlink w:anchor="researchMeth">
-        <w:r>
-          <w:rPr>
-            <w:rStyle w:val="Hyperlink"/>
-          </w:rPr>
-          <w:t xml:space="preserve">[researchMeth]</w:t>
-        </w:r>
-      </w:hyperlink>
-      <w:r>
-        <w:t xml:space="preserve">, we define in some detail the work that we will do to establish our research and how we plan to quantify the work that shall be done. Section</w:t>
-      </w:r>
-      <w:r>
-        <w:t xml:space="preserve"> </w:t>
-      </w:r>
-      <w:hyperlink w:anchor="expectedoutcomes">
-        <w:r>
-          <w:rPr>
-            <w:rStyle w:val="Hyperlink"/>
-          </w:rPr>
-          <w:t xml:space="preserve">[expectedoutcomes]</w:t>
-        </w:r>
-      </w:hyperlink>
-      <w:r>
-        <w:t xml:space="preserve">, highlights our goal, which is to produce a new transformer architecture that performs better at Question Answering based tasks.</w:t>
-      </w:r>
-      <w:r>
-        <w:t xml:space="preserve"> </w:t>
-      </w:r>
-      <w:r>
-        <w:t xml:space="preserve">In Section</w:t>
-      </w:r>
-      <w:r>
-        <w:t xml:space="preserve"> </w:t>
-      </w:r>
-      <w:hyperlink w:anchor="resources">
-        <w:r>
-          <w:rPr>
-            <w:rStyle w:val="Hyperlink"/>
-          </w:rPr>
-          <w:t xml:space="preserve">[resources]</w:t>
-        </w:r>
-      </w:hyperlink>
-      <w:r>
-        <w:t xml:space="preserve">, we have outlined the minimum hardware requirements along with the resources available to the author that will be used to conduct this research. Finally, in Section</w:t>
-      </w:r>
-      <w:r>
-        <w:t xml:space="preserve"> </w:t>
-      </w:r>
-      <w:hyperlink w:anchor="plan">
-        <w:r>
-          <w:rPr>
-            <w:rStyle w:val="Hyperlink"/>
-          </w:rPr>
-          <w:t xml:space="preserve">[plan]</w:t>
-        </w:r>
-      </w:hyperlink>
-      <w:r>
-        <w:t xml:space="preserve">, we submit a Gantt Chart to outline our plan against the number of weeks.</w:t>
-      </w:r>
-    </w:p>
-    <w:bookmarkStart w:id="22" w:name="X7ba0791499db908433b80f37c5fbc89b870084b"/>
+    <w:bookmarkStart w:id="20" w:name="c1background"/>
     <w:p>
       <w:pPr>
         <w:pStyle w:val="Heading2"/>
@@ -889,7 +917,7 @@
           <w:rPr>
             <w:rStyle w:val="Hyperlink"/>
           </w:rPr>
-          <w:t xml:space="preserve">1.1.1</w:t>
+          <w:t xml:space="preserve">[back]</w:t>
         </w:r>
       </w:hyperlink>
       <w:r>
@@ -903,25 +931,16 @@
           <w:rPr>
             <w:rStyle w:val="Hyperlink"/>
           </w:rPr>
-          <w:t xml:space="preserve">1.1.2</w:t>
+          <w:t xml:space="preserve">[rr]</w:t>
         </w:r>
       </w:hyperlink>
       <w:r>
         <w:t xml:space="preserve">, we look at the latest research that has gone into creating the Transformer architecture, identify some of the common patterns and use that information to strategise our model in later sections.</w:t>
       </w:r>
     </w:p>
-    <w:bookmarkStart w:id="20" w:name="back"/>
-    <w:p>
-      <w:pPr>
-        <w:pStyle w:val="Heading3"/>
-      </w:pPr>
-      <w:r>
-        <w:t xml:space="preserve">Background</w:t>
-      </w:r>
-    </w:p>
-    <w:p>
-      <w:pPr>
-        <w:pStyle w:val="FirstParagraph"/>
+    <w:p>
+      <w:pPr>
+        <w:pStyle w:val="BodyText"/>
       </w:pPr>
       <w:r>
         <w:t xml:space="preserve">The area of Natural language Processing has taken significant leaps in the last two decades. Work done towards improving the ability of machine learning models to first recognize words, then sentences, followed by contextual understanding has led to several interesting and novel approaches in the field. From early on neural networks to creating Long Short-Term Memory architectures</w:t>
@@ -992,26 +1011,7 @@
       </w:r>
     </w:p>
     <w:bookmarkEnd w:id="20"/>
-    <w:bookmarkStart w:id="21" w:name="rr"/>
-    <w:p>
-      <w:pPr>
-        <w:pStyle w:val="Heading3"/>
-      </w:pPr>
-      <w:r>
-        <w:t xml:space="preserve">Related Research</w:t>
-      </w:r>
-    </w:p>
-    <w:p>
-      <w:pPr>
-        <w:pStyle w:val="FirstParagraph"/>
-      </w:pPr>
-      <w:r>
-        <w:t xml:space="preserve">Outlined below are some of the most important pieces of research that relate directly to the work done for Transformers and Q&amp;A based systems.</w:t>
-      </w:r>
-    </w:p>
-    <w:bookmarkEnd w:id="21"/>
-    <w:bookmarkEnd w:id="22"/>
-    <w:bookmarkStart w:id="23" w:name="Xb52009b64fd0a2a49e6d8a939753077792b0554"/>
+    <w:bookmarkStart w:id="21" w:name="Xb52009b64fd0a2a49e6d8a939753077792b0554"/>
     <w:p>
       <w:pPr>
         <w:pStyle w:val="Heading2"/>
@@ -1106,39 +1106,128 @@
         <w:t xml:space="preserve">Compare the results of our Transformer model with the benchmark scores.</w:t>
       </w:r>
     </w:p>
+    <w:bookmarkEnd w:id="21"/>
+    <w:bookmarkStart w:id="22" w:name="Xd307a3ec329e10a2cff8fb87480823da114f8f4"/>
+    <w:p>
+      <w:pPr>
+        <w:pStyle w:val="Heading2"/>
+      </w:pPr>
+      <w:r>
+        <w:t xml:space="preserve">Scope Of The Study</w:t>
+      </w:r>
+    </w:p>
+    <w:p>
+      <w:pPr>
+        <w:pStyle w:val="FirstParagraph"/>
+      </w:pPr>
+      <w:r>
+        <w:t xml:space="preserve">This research work is entirely focused in the area of Question-Answering based networks. This focus</w:t>
+      </w:r>
+    </w:p>
+    <w:bookmarkEnd w:id="22"/>
+    <w:bookmarkStart w:id="23" w:name="Xa35e192121eabf3dabf9f5ea6abdbcbc107ac3b"/>
+    <w:p>
+      <w:pPr>
+        <w:pStyle w:val="Heading2"/>
+      </w:pPr>
+      <w:r>
+        <w:t xml:space="preserve">Significance Of The Study</w:t>
+      </w:r>
+    </w:p>
     <w:bookmarkEnd w:id="23"/>
-    <w:bookmarkStart w:id="24" w:name="Xd307a3ec329e10a2cff8fb87480823da114f8f4"/>
+    <w:bookmarkStart w:id="24" w:name="X1abd670358e036c31296e66b3b66c382ac00812"/>
     <w:p>
       <w:pPr>
         <w:pStyle w:val="Heading2"/>
       </w:pPr>
       <w:r>
-        <w:t xml:space="preserve">Scope Of The Study</w:t>
+        <w:t xml:space="preserve">Structure Of The Study</w:t>
+      </w:r>
+    </w:p>
+    <w:p>
+      <w:pPr>
+        <w:pStyle w:val="FirstParagraph"/>
+      </w:pPr>
+      <w:r>
+        <w:t xml:space="preserve">We have divided this report into 3 main chapters. Each chapter is broken down into sections and subsections to localize the reference and use it further in the global context of this research. In chapter</w:t>
+      </w:r>
+      <w:r>
+        <w:t xml:space="preserve"> </w:t>
+      </w:r>
+      <w:hyperlink w:anchor="c1introduction">
+        <w:r>
+          <w:rPr>
+            <w:rStyle w:val="Hyperlink"/>
+          </w:rPr>
+          <w:t xml:space="preserve">1</w:t>
+        </w:r>
+      </w:hyperlink>
+      <w:r>
+        <w:t xml:space="preserve">, an introduction to the concept of Question-Answering, a brief look at the problem, the motivation, the scope of this research and its significance have been provided. Chapter</w:t>
+      </w:r>
+      <w:r>
+        <w:t xml:space="preserve"> </w:t>
+      </w:r>
+      <w:hyperlink w:anchor="c2litrev">
+        <w:r>
+          <w:rPr>
+            <w:rStyle w:val="Hyperlink"/>
+          </w:rPr>
+          <w:t xml:space="preserve">2</w:t>
+        </w:r>
+      </w:hyperlink>
+      <w:r>
+        <w:t xml:space="preserve">, looks in detail at the background studies that have been briefly mentioned in section</w:t>
+      </w:r>
+      <w:r>
+        <w:t xml:space="preserve"> </w:t>
+      </w:r>
+      <w:hyperlink w:anchor="c1background">
+        <w:r>
+          <w:rPr>
+            <w:rStyle w:val="Hyperlink"/>
+          </w:rPr>
+          <w:t xml:space="preserve">1.1</w:t>
+        </w:r>
+      </w:hyperlink>
+      <w:r>
+        <w:t xml:space="preserve">. In this chapter critical analysis is conducted how some of the work that has been selected is relevant to what this research aims to highlight, it helps us understand the merits and shortcomings of current state of the art approaches. Finally, Chapter</w:t>
+      </w:r>
+      <w:r>
+        <w:t xml:space="preserve"> </w:t>
+      </w:r>
+      <w:hyperlink w:anchor="c3researchmeth">
+        <w:r>
+          <w:rPr>
+            <w:rStyle w:val="Hyperlink"/>
+          </w:rPr>
+          <w:t xml:space="preserve">3</w:t>
+        </w:r>
+      </w:hyperlink>
+      <w:r>
+        <w:t xml:space="preserve">, details the research methodology used by the author. Chapter</w:t>
+      </w:r>
+      <w:r>
+        <w:t xml:space="preserve"> </w:t>
+      </w:r>
+      <w:hyperlink w:anchor="c3researchmeth">
+        <w:r>
+          <w:rPr>
+            <w:rStyle w:val="Hyperlink"/>
+          </w:rPr>
+          <w:t xml:space="preserve">3</w:t>
+        </w:r>
+      </w:hyperlink>
+      <w:r>
+        <w:t xml:space="preserve"> </w:t>
+      </w:r>
+      <w:r>
+        <w:t xml:space="preserve">helps the reader understand about the various nuances of the dataset, evaluation metrics, pre-processing techniques, benchmarks from existing systems etc.</w:t>
       </w:r>
     </w:p>
     <w:bookmarkEnd w:id="24"/>
-    <w:bookmarkStart w:id="25" w:name="Xa35e192121eabf3dabf9f5ea6abdbcbc107ac3b"/>
-    <w:p>
-      <w:pPr>
-        <w:pStyle w:val="Heading2"/>
-      </w:pPr>
-      <w:r>
-        <w:t xml:space="preserve">Significance Of The Study</w:t>
-      </w:r>
-    </w:p>
     <w:bookmarkEnd w:id="25"/>
-    <w:bookmarkStart w:id="26" w:name="X1abd670358e036c31296e66b3b66c382ac00812"/>
-    <w:p>
-      <w:pPr>
-        <w:pStyle w:val="Heading2"/>
-      </w:pPr>
-      <w:r>
-        <w:t xml:space="preserve">Structure Of The Study</w:t>
-      </w:r>
-    </w:p>
-    <w:bookmarkEnd w:id="26"/>
-    <w:bookmarkEnd w:id="27"/>
-    <w:bookmarkStart w:id="46" w:name="c2"/>
+    <w:bookmarkStart w:id="48" w:name="c2litrev"/>
     <w:p>
       <w:pPr>
         <w:pStyle w:val="Heading1"/>
@@ -1169,13 +1258,13 @@
         <w:t xml:space="preserve">, we must first critically analyse the work that has been done in the field of NLP and, in particular, the field of Question-Answering based networks. In this section, we will critically analyse a few key model architectures and how we reached Transformers, which form the base of our proposed architecture.</w:t>
       </w:r>
     </w:p>
-    <w:bookmarkStart w:id="32" w:name="X2c6fc06c99a462375eeb3f43dfd832b08ca9e17"/>
+    <w:bookmarkStart w:id="34" w:name="X2c6fc06c99a462375eeb3f43dfd832b08ca9e17"/>
     <w:p>
       <w:pPr>
         <w:pStyle w:val="Heading2"/>
       </w:pPr>
       <w:r>
-        <w:t xml:space="preserve">Question Answering Using LSTMs</w:t>
+        <w:t xml:space="preserve">Long Short-Term Memory</w:t>
       </w:r>
     </w:p>
     <w:p>
@@ -1338,7 +1427,7 @@
       <w:pPr>
         <w:pStyle w:val="CaptionedFigure"/>
       </w:pPr>
-      <w:bookmarkStart w:id="29" w:name="lstmCEC"/>
+      <w:bookmarkStart w:id="27" w:name="lstmCEC"/>
       <w:r>
         <w:drawing>
           <wp:inline>
@@ -1355,7 +1444,7 @@
                     </pic:cNvPicPr>
                   </pic:nvPicPr>
                   <pic:blipFill>
-                    <a:blip r:embed="rId28"/>
+                    <a:blip r:embed="rId26"/>
                     <a:stretch>
                       <a:fillRect/>
                     </a:stretch>
@@ -1381,7 +1470,7 @@
           </wp:inline>
         </w:drawing>
       </w:r>
-      <w:bookmarkEnd w:id="29"/>
+      <w:bookmarkEnd w:id="27"/>
     </w:p>
     <w:p>
       <w:pPr>
@@ -2656,7 +2745,7 @@
       <w:pPr>
         <w:pStyle w:val="CaptionedFigure"/>
       </w:pPr>
-      <w:bookmarkStart w:id="31" w:name="lstmNetwork"/>
+      <w:bookmarkStart w:id="29" w:name="lstmNetwork"/>
       <w:r>
         <w:drawing>
           <wp:inline>
@@ -2673,7 +2762,7 @@
                     </pic:cNvPicPr>
                   </pic:nvPicPr>
                   <pic:blipFill>
-                    <a:blip r:embed="rId30"/>
+                    <a:blip r:embed="rId28"/>
                     <a:stretch>
                       <a:fillRect/>
                     </a:stretch>
@@ -2699,7 +2788,7 @@
           </wp:inline>
         </w:drawing>
       </w:r>
-      <w:bookmarkEnd w:id="31"/>
+      <w:bookmarkEnd w:id="29"/>
     </w:p>
     <w:p>
       <w:pPr>
@@ -2868,13 +2957,317 @@
         <w:t xml:space="preserve"> </w:t>
       </w:r>
       <w:r>
-        <w:t xml:space="preserve">Experiments around temporal order, which is defined as a series of events that happen in a particular order, that were previously unsolved by RNNs, were successfully solved by LSTMs. This was possible because of how LSTMs address time lags vs. how RNNs suffer from vanishing gradients. Being able to solve for temporal order based problems allowed LSTMs to be capable of solving various real world problems that we will discuss subsequently.</w:t>
-      </w:r>
-      <w:r>
-        <w:t xml:space="preserve"> </w:t>
-      </w:r>
-      <w:r>
-        <w:t xml:space="preserve">Temporal orders are key in contextual understanding for NLP based tasks and especially in the case of QnA based networks</w:t>
+        <w:t xml:space="preserve">Experiments around temporal order, which is defined as a series of events that happen in a particular order, that were previously unsolved by RNNs, were successfully solved by LSTMs. This was possible because of how LSTMs address time lags vs. how RNNs suffer from vanishing gradients. Details of the analysis and experiments conducted are available in section 5 of the paper “Long Short-Term Memory" by</w:t>
+      </w:r>
+      <w:r>
+        <w:t xml:space="preserve"> </w:t>
+      </w:r>
+      <w:r>
+        <w:t xml:space="preserve">, with experimental summaries in tables 10 and 11 of the same. Being able to solve for temporal order based problems allowed LSTMs to be capable of solving various real world problems that we will discuss subsequently.</w:t>
+      </w:r>
+      <w:r>
+        <w:t xml:space="preserve"> </w:t>
+      </w:r>
+      <w:r>
+        <w:t xml:space="preserve">Temporal orders are key in contextual understanding for NLP based tasks and especially in the case of QnA based networks. Let us now look at some advantages and limitations of LSTMs, before moving on to understand how they have been applied in the field of QnA.</w:t>
+      </w:r>
+    </w:p>
+    <w:bookmarkStart w:id="30" w:name="advantages-of-lstms"/>
+    <w:p>
+      <w:pPr>
+        <w:pStyle w:val="Heading4"/>
+      </w:pPr>
+      <w:r>
+        <w:t xml:space="preserve">Advantages of LSTMs</w:t>
+      </w:r>
+    </w:p>
+    <w:p>
+      <w:pPr>
+        <w:numPr>
+          <w:ilvl w:val="0"/>
+          <w:numId w:val="1002"/>
+        </w:numPr>
+      </w:pPr>
+      <w:r>
+        <w:t xml:space="preserve">LSTMs deal with long time lags by bridging the gaps using constant error flow in the memory cells.</w:t>
+      </w:r>
+    </w:p>
+    <w:p>
+      <w:pPr>
+        <w:numPr>
+          <w:ilvl w:val="0"/>
+          <w:numId w:val="1002"/>
+        </w:numPr>
+      </w:pPr>
+      <w:r>
+        <w:t xml:space="preserve">LSTMs respond well to generalization problems, even if the input sequences are widely separated.</w:t>
+      </w:r>
+    </w:p>
+    <w:p>
+      <w:pPr>
+        <w:numPr>
+          <w:ilvl w:val="0"/>
+          <w:numId w:val="1002"/>
+        </w:numPr>
+      </w:pPr>
+      <w:r>
+        <w:t xml:space="preserve">They work well with a variety of braod range hyper-parameters and don’t usually require tuning.</w:t>
+      </w:r>
+    </w:p>
+    <w:p>
+      <w:pPr>
+        <w:numPr>
+          <w:ilvl w:val="0"/>
+          <w:numId w:val="1002"/>
+        </w:numPr>
+      </w:pPr>
+      <w:r>
+        <w:t xml:space="preserve">Their time and weight update complexity is the same as BPTT, i.e.</w:t>
+      </w:r>
+      <w:r>
+        <w:t xml:space="preserve"> </w:t>
+      </w:r>
+      <m:oMath>
+        <m:r>
+          <m:t>O</m:t>
+        </m:r>
+        <m:r>
+          <m:t>(</m:t>
+        </m:r>
+        <m:r>
+          <m:t>1</m:t>
+        </m:r>
+        <m:r>
+          <m:t>)</m:t>
+        </m:r>
+      </m:oMath>
+      <w:r>
+        <w:t xml:space="preserve">. The advantage for LSTMs however, is that it is local in both space and time.</w:t>
+      </w:r>
+    </w:p>
+    <w:bookmarkEnd w:id="30"/>
+    <w:bookmarkStart w:id="33" w:name="limitations-of-lstms"/>
+    <w:p>
+      <w:pPr>
+        <w:pStyle w:val="Heading4"/>
+      </w:pPr>
+      <w:r>
+        <w:t xml:space="preserve">Limitations of LSTMs</w:t>
+      </w:r>
+    </w:p>
+    <w:p>
+      <w:pPr>
+        <w:numPr>
+          <w:ilvl w:val="0"/>
+          <w:numId w:val="1003"/>
+        </w:numPr>
+      </w:pPr>
+      <w:r>
+        <w:t xml:space="preserve">LSTMs use memory cells which require an additional input and output unit. This</w:t>
+      </w:r>
+      <w:r>
+        <w:t xml:space="preserve"> </w:t>
+      </w:r>
+      <w:r>
+        <w:rPr>
+          <w:i/>
+        </w:rPr>
+        <w:t xml:space="preserve">hidden unit</w:t>
+      </w:r>
+      <w:r>
+        <w:t xml:space="preserve"> </w:t>
+      </w:r>
+      <w:r>
+        <w:t xml:space="preserve">is replaced by 3 units in an LSTM architecture, compared to 9 in an RNN. A fully connected LSTM will have</w:t>
+      </w:r>
+      <w:r>
+        <w:t xml:space="preserve"> </w:t>
+      </w:r>
+      <m:oMath>
+        <m:sSup>
+          <m:e>
+            <m:r>
+              <m:t>3</m:t>
+            </m:r>
+          </m:e>
+          <m:sup>
+            <m:r>
+              <m:t>2</m:t>
+            </m:r>
+          </m:sup>
+        </m:sSup>
+      </m:oMath>
+      <w:r>
+        <w:t xml:space="preserve"> </w:t>
+      </w:r>
+      <w:r>
+        <w:t xml:space="preserve">connections however.</w:t>
+      </w:r>
+    </w:p>
+    <w:p>
+      <w:pPr>
+        <w:numPr>
+          <w:ilvl w:val="0"/>
+          <w:numId w:val="1003"/>
+        </w:numPr>
+      </w:pPr>
+      <w:r>
+        <w:t xml:space="preserve">LSTMs dont work well when they get the entire input in one go. The architecture is unable to generalize well by random weight guessing in this case.</w:t>
+      </w:r>
+    </w:p>
+    <w:p>
+      <w:pPr>
+        <w:numPr>
+          <w:ilvl w:val="0"/>
+          <w:numId w:val="1003"/>
+        </w:numPr>
+      </w:pPr>
+      <w:r>
+        <w:t xml:space="preserve">They do not have the ability to “natively" count discrete time steps which might be useful in some applications. This isn’t a big issue for the case of QnA based problems.</w:t>
+      </w:r>
+    </w:p>
+    <w:p>
+      <w:pPr>
+        <w:pStyle w:val="FirstParagraph"/>
+      </w:pPr>
+      <w:r>
+        <w:t xml:space="preserve">While LSTMs have found various applications across the field of machine and deep learning, QnA seems to be one where being able to achieve consistent results of accuracy as well as having an exact match seems to elusive.</w:t>
+      </w:r>
+      <w:r>
+        <w:t xml:space="preserve"> </w:t>
+      </w:r>
+      <w:r>
+        <w:t xml:space="preserve">Research carried out at IBM by Tan, Santos and co. looks to approach this problem by using something called Bidirectional LSTMs or BiLSTM,</w:t>
+      </w:r>
+      <w:r>
+        <w:t xml:space="preserve"> </w:t>
+      </w:r>
+      <w:r>
+        <w:t xml:space="preserve">. Introduced by Graves and Schmidhuber in their paper</w:t>
+      </w:r>
+      <w:r>
+        <w:t xml:space="preserve"> </w:t>
+      </w:r>
+      <w:r>
+        <w:rPr>
+          <w:i/>
+        </w:rPr>
+        <w:t xml:space="preserve">Framewise Phoneme Classification with Bidirectional LSTM Networks</w:t>
+      </w:r>
+      <w:r>
+        <w:t xml:space="preserve">, the BiLSTM implements a</w:t>
+      </w:r>
+      <w:r>
+        <w:t xml:space="preserve"> </w:t>
+      </w:r>
+      <w:r>
+        <w:rPr>
+          <w:i/>
+        </w:rPr>
+        <w:t xml:space="preserve">forget gate</w:t>
+      </w:r>
+      <w:r>
+        <w:t xml:space="preserve"> </w:t>
+      </w:r>
+      <w:r>
+        <w:t xml:space="preserve">as seen in fig.</w:t>
+      </w:r>
+      <w:r>
+        <w:t xml:space="preserve"> </w:t>
+      </w:r>
+      <w:hyperlink w:anchor="lstmBilstm">
+        <w:r>
+          <w:rPr>
+            <w:rStyle w:val="Hyperlink"/>
+          </w:rPr>
+          <w:t xml:space="preserve">2.3</w:t>
+        </w:r>
+      </w:hyperlink>
+      <w:r>
+        <w:t xml:space="preserve">.</w:t>
+      </w:r>
+    </w:p>
+    <w:p>
+      <w:pPr>
+        <w:pStyle w:val="CaptionedFigure"/>
+      </w:pPr>
+      <w:bookmarkStart w:id="32" w:name="lstmBilstm"/>
+      <w:r>
+        <w:drawing>
+          <wp:inline>
+            <wp:extent cx="5334000" cy="5543371"/>
+            <wp:effectExtent b="0" l="0" r="0" t="0"/>
+            <wp:docPr descr="A memory cell for a BiLSTM highlighting a forget gate. This forget gate helps in scaling the internal state of a memory cell, for example by resetting the state to 0. We can see that it is different to fig. 2.1, with the implementation of a connection to the forget gate, while still having an internal weight of 1. " title="" id="1" name="Picture"/>
+            <a:graphic>
+              <a:graphicData uri="http://schemas.openxmlformats.org/drawingml/2006/picture">
+                <pic:pic>
+                  <pic:nvPicPr>
+                    <pic:cNvPr descr="../images/lstm-biLstm.png" id="0" name="Picture"/>
+                    <pic:cNvPicPr>
+                      <a:picLocks noChangeArrowheads="1" noChangeAspect="1"/>
+                    </pic:cNvPicPr>
+                  </pic:nvPicPr>
+                  <pic:blipFill>
+                    <a:blip r:embed="rId31"/>
+                    <a:stretch>
+                      <a:fillRect/>
+                    </a:stretch>
+                  </pic:blipFill>
+                  <pic:spPr bwMode="auto">
+                    <a:xfrm>
+                      <a:off x="0" y="0"/>
+                      <a:ext cx="5334000" cy="5543371"/>
+                    </a:xfrm>
+                    <a:prstGeom prst="rect">
+                      <a:avLst/>
+                    </a:prstGeom>
+                    <a:noFill/>
+                    <a:ln w="9525">
+                      <a:noFill/>
+                      <a:headEnd/>
+                      <a:tailEnd/>
+                    </a:ln>
+                  </pic:spPr>
+                </pic:pic>
+              </a:graphicData>
+            </a:graphic>
+          </wp:inline>
+        </w:drawing>
+      </w:r>
+      <w:bookmarkEnd w:id="32"/>
+    </w:p>
+    <w:p>
+      <w:pPr>
+        <w:pStyle w:val="ImageCaption"/>
+      </w:pPr>
+      <w:r>
+        <w:t xml:space="preserve">A memory cell for a BiLSTM highlighting a</w:t>
+      </w:r>
+      <w:r>
+        <w:t xml:space="preserve"> </w:t>
+      </w:r>
+      <w:r>
+        <w:rPr>
+          <w:i/>
+        </w:rPr>
+        <w:t xml:space="preserve">forget gate</w:t>
+      </w:r>
+      <w:r>
+        <w:t xml:space="preserve">. This forget gate helps in scaling the internal state of a memory cell, for example by resetting the state to 0. We can see that it is different to fig.</w:t>
+      </w:r>
+      <w:r>
+        <w:t xml:space="preserve"> </w:t>
+      </w:r>
+      <w:hyperlink w:anchor="lstmCEC">
+        <w:r>
+          <w:rPr>
+            <w:rStyle w:val="Hyperlink"/>
+          </w:rPr>
+          <w:t xml:space="preserve">2.1</w:t>
+        </w:r>
+      </w:hyperlink>
+      <w:r>
+        <w:t xml:space="preserve">, with the implementation of a connection to the forget gate, while still having an internal weight of 1.</w:t>
       </w:r>
       <w:r>
         <w:t xml:space="preserve"> </w:t>
@@ -2884,6 +3277,42 @@
       <w:pPr>
         <w:pStyle w:val="BodyText"/>
       </w:pPr>
+      <w:r>
+        <w:t xml:space="preserve">BiLSTMs were introduced as an approach towards phoneme classification for speech recognition applications, however, in their paper “LSTM- BASED D EEP L EARNING M ODELS</w:t>
+      </w:r>
+      <w:r>
+        <w:t xml:space="preserve"> </w:t>
+      </w:r>
+      <w:r>
+        <w:t xml:space="preserve">FOR NON -FACTOID ANSWER SELECTION",</w:t>
+      </w:r>
+      <w:r>
+        <w:t xml:space="preserve"> </w:t>
+      </w:r>
+      <w:r>
+        <w:t xml:space="preserve"> </w:t>
+      </w:r>
+      <w:r>
+        <w:t xml:space="preserve">have shown that extending the BiLSTM model 2 different approaches. One, using a more composite approach of using CNNs for representing questions as well as answers. The other, by implementing an</w:t>
+      </w:r>
+      <w:r>
+        <w:t xml:space="preserve"> </w:t>
+      </w:r>
+      <w:r>
+        <w:rPr>
+          <w:i/>
+        </w:rPr>
+        <w:t xml:space="preserve">attention mechanism</w:t>
+      </w:r>
+      <w:r>
+        <w:t xml:space="preserve"> </w:t>
+      </w:r>
+      <w:r>
+        <w:t xml:space="preserve">that helps in generating an answer representation according to the question context.</w:t>
+      </w:r>
+      <w:r>
+        <w:t xml:space="preserve"> </w:t>
+      </w:r>
     </w:p>
     <w:p>
       <w:pPr>
@@ -2900,8 +3329,9 @@
         <w:pStyle w:val="BodyText"/>
       </w:pPr>
     </w:p>
-    <w:bookmarkEnd w:id="32"/>
-    <w:bookmarkStart w:id="43" w:name="X435a6cdd786300dff204ee7c2ef942d3e9034e2"/>
+    <w:bookmarkEnd w:id="33"/>
+    <w:bookmarkEnd w:id="34"/>
+    <w:bookmarkStart w:id="45" w:name="X435a6cdd786300dff204ee7c2ef942d3e9034e2"/>
     <w:p>
       <w:pPr>
         <w:pStyle w:val="Heading2"/>
@@ -3025,14 +3455,14 @@
       <w:pPr>
         <w:pStyle w:val="CaptionedFigure"/>
       </w:pPr>
-      <w:bookmarkStart w:id="33" w:name="transformerArchitecture"/>
+      <w:bookmarkStart w:id="35" w:name="transformerArchitecture"/>
       <w:r>
         <w:t xml:space="preserve">Transformer Architecture built by</w:t>
       </w:r>
       <w:r>
         <w:t xml:space="preserve"> </w:t>
       </w:r>
-      <w:bookmarkEnd w:id="33"/>
+      <w:bookmarkEnd w:id="35"/>
     </w:p>
     <w:p>
       <w:pPr>
@@ -3075,7 +3505,7 @@
           <w:rPr>
             <w:rStyle w:val="Hyperlink"/>
           </w:rPr>
-          <w:t xml:space="preserve">2.3</w:t>
+          <w:t xml:space="preserve">2.4</w:t>
         </w:r>
       </w:hyperlink>
       <w:r>
@@ -3292,7 +3722,7 @@
         <w:t xml:space="preserve">. Let us look at this in detail below.</w:t>
       </w:r>
     </w:p>
-    <w:bookmarkStart w:id="35" w:name="Xadc1dd8fc279583d5552700ae5d248e3fa123bd"/>
+    <w:bookmarkStart w:id="37" w:name="Xadc1dd8fc279583d5552700ae5d248e3fa123bd"/>
     <w:p>
       <w:pPr>
         <w:pStyle w:val="Heading3"/>
@@ -3316,7 +3746,7 @@
           <w:rPr>
             <w:rStyle w:val="Hyperlink"/>
           </w:rPr>
-          <w:t xml:space="preserve">2.4</w:t>
+          <w:t xml:space="preserve">2.5</w:t>
         </w:r>
       </w:hyperlink>
       <w:r>
@@ -3336,14 +3766,14 @@
       <w:pPr>
         <w:pStyle w:val="CaptionedFigure"/>
       </w:pPr>
-      <w:bookmarkStart w:id="34" w:name="multiHeadAttention"/>
+      <w:bookmarkStart w:id="36" w:name="multiHeadAttention"/>
       <w:r>
         <w:t xml:space="preserve">Scale Dot and Multi-Head Attention Models</w:t>
       </w:r>
       <w:r>
         <w:t xml:space="preserve"> </w:t>
       </w:r>
-      <w:bookmarkEnd w:id="34"/>
+      <w:bookmarkEnd w:id="36"/>
     </w:p>
     <w:p>
       <w:pPr>
@@ -3356,8 +3786,8 @@
         <w:t xml:space="preserve"> </w:t>
       </w:r>
     </w:p>
-    <w:bookmarkEnd w:id="35"/>
-    <w:bookmarkStart w:id="42" w:name="Xf0f5c96ca8457ccd84c30f91c0555bd7e615c81"/>
+    <w:bookmarkEnd w:id="37"/>
+    <w:bookmarkStart w:id="44" w:name="Xf0f5c96ca8457ccd84c30f91c0555bd7e615c81"/>
     <w:p>
       <w:pPr>
         <w:pStyle w:val="Heading3"/>
@@ -3366,7 +3796,7 @@
         <w:t xml:space="preserve">Improvements of Transformer Architectures</w:t>
       </w:r>
     </w:p>
-    <w:bookmarkStart w:id="38" w:name="X11e164fbf3f3601cc895b7b9e6f7269d05a6355"/>
+    <w:bookmarkStart w:id="40" w:name="X11e164fbf3f3601cc895b7b9e6f7269d05a6355"/>
     <w:p>
       <w:pPr>
         <w:pStyle w:val="Heading4"/>
@@ -3419,7 +3849,7 @@
       <w:pPr>
         <w:pStyle w:val="CaptionedFigure"/>
       </w:pPr>
-      <w:bookmarkStart w:id="37" w:name="bertPretraining"/>
+      <w:bookmarkStart w:id="39" w:name="bertPretraining"/>
       <w:r>
         <w:drawing>
           <wp:inline>
@@ -3436,7 +3866,7 @@
                     </pic:cNvPicPr>
                   </pic:nvPicPr>
                   <pic:blipFill>
-                    <a:blip r:embed="rId36"/>
+                    <a:blip r:embed="rId38"/>
                     <a:stretch>
                       <a:fillRect/>
                     </a:stretch>
@@ -3462,7 +3892,7 @@
           </wp:inline>
         </w:drawing>
       </w:r>
-      <w:bookmarkEnd w:id="37"/>
+      <w:bookmarkEnd w:id="39"/>
     </w:p>
     <w:p>
       <w:pPr>
@@ -3498,8 +3928,8 @@
         <w:t xml:space="preserve">BERT performed extremely well on the 11 NLP tasks that the authors ran it against. it showed an average accuracy improvement of 4.5% and 7% when compared to the previous state of the art models. Results of BERT and its significant gains make it one of the best candidate models for NLU tasks.</w:t>
       </w:r>
     </w:p>
-    <w:bookmarkEnd w:id="38"/>
-    <w:bookmarkStart w:id="39" w:name="X21a04f995a04cd8fc7e4e06e39e7af1281b0d04"/>
+    <w:bookmarkEnd w:id="40"/>
+    <w:bookmarkStart w:id="41" w:name="X21a04f995a04cd8fc7e4e06e39e7af1281b0d04"/>
     <w:p>
       <w:pPr>
         <w:pStyle w:val="Heading4"/>
@@ -3513,8 +3943,8 @@
         <w:pStyle w:val="FirstParagraph"/>
       </w:pPr>
     </w:p>
-    <w:bookmarkEnd w:id="39"/>
-    <w:bookmarkStart w:id="40" w:name="X37be93b674e3dcd988cba4a7cf66879468c3b35"/>
+    <w:bookmarkEnd w:id="41"/>
+    <w:bookmarkStart w:id="42" w:name="X37be93b674e3dcd988cba4a7cf66879468c3b35"/>
     <w:p>
       <w:pPr>
         <w:pStyle w:val="Heading4"/>
@@ -3528,8 +3958,8 @@
         <w:pStyle w:val="FirstParagraph"/>
       </w:pPr>
     </w:p>
-    <w:bookmarkEnd w:id="40"/>
-    <w:bookmarkStart w:id="41" w:name="X0812b5742605a1c9d3f35d8f3eb8524745bd8b6"/>
+    <w:bookmarkEnd w:id="42"/>
+    <w:bookmarkStart w:id="43" w:name="X0812b5742605a1c9d3f35d8f3eb8524745bd8b6"/>
     <w:p>
       <w:pPr>
         <w:pStyle w:val="Heading4"/>
@@ -3543,10 +3973,10 @@
         <w:pStyle w:val="FirstParagraph"/>
       </w:pPr>
     </w:p>
-    <w:bookmarkEnd w:id="41"/>
-    <w:bookmarkEnd w:id="42"/>
     <w:bookmarkEnd w:id="43"/>
-    <w:bookmarkStart w:id="44" w:name="Xd134bc072212ace2df385dae143139da74ec0ef"/>
+    <w:bookmarkEnd w:id="44"/>
+    <w:bookmarkEnd w:id="45"/>
+    <w:bookmarkStart w:id="46" w:name="Xd134bc072212ace2df385dae143139da74ec0ef"/>
     <w:p>
       <w:pPr>
         <w:pStyle w:val="Heading2"/>
@@ -3555,8 +3985,8 @@
         <w:t xml:space="preserve">Comparison Of Techniques</w:t>
       </w:r>
     </w:p>
-    <w:bookmarkEnd w:id="44"/>
-    <w:bookmarkStart w:id="45" w:name="X6e1126cedebf23e1463aee73f9df08783640400"/>
+    <w:bookmarkEnd w:id="46"/>
+    <w:bookmarkStart w:id="47" w:name="X6e1126cedebf23e1463aee73f9df08783640400"/>
     <w:p>
       <w:pPr>
         <w:pStyle w:val="Heading2"/>
@@ -3570,9 +4000,9 @@
         <w:pStyle w:val="FirstParagraph"/>
       </w:pPr>
     </w:p>
-    <w:bookmarkEnd w:id="45"/>
-    <w:bookmarkEnd w:id="46"/>
-    <w:bookmarkStart w:id="50" w:name="c3"/>
+    <w:bookmarkEnd w:id="47"/>
+    <w:bookmarkEnd w:id="48"/>
+    <w:bookmarkStart w:id="54" w:name="c3researchmeth"/>
     <w:p>
       <w:pPr>
         <w:pStyle w:val="Heading1"/>
@@ -3592,7 +4022,7 @@
         <w:t xml:space="preserve">DONT DO ANY ANALYSIS HERE</w:t>
       </w:r>
     </w:p>
-    <w:bookmarkStart w:id="47" w:name="c31"/>
+    <w:bookmarkStart w:id="49" w:name="c31"/>
     <w:p>
       <w:pPr>
         <w:pStyle w:val="Heading2"/>
@@ -3678,7 +4108,7 @@
       <w:pPr>
         <w:numPr>
           <w:ilvl w:val="0"/>
-          <w:numId w:val="1002"/>
+          <w:numId w:val="1004"/>
         </w:numPr>
       </w:pPr>
       <w:r>
@@ -3689,7 +4119,7 @@
       <w:pPr>
         <w:numPr>
           <w:ilvl w:val="0"/>
-          <w:numId w:val="1002"/>
+          <w:numId w:val="1004"/>
         </w:numPr>
       </w:pPr>
       <w:r>
@@ -3700,7 +4130,7 @@
       <w:pPr>
         <w:numPr>
           <w:ilvl w:val="0"/>
-          <w:numId w:val="1002"/>
+          <w:numId w:val="1004"/>
         </w:numPr>
       </w:pPr>
       <w:r>
@@ -3711,7 +4141,7 @@
       <w:pPr>
         <w:numPr>
           <w:ilvl w:val="0"/>
-          <w:numId w:val="1002"/>
+          <w:numId w:val="1004"/>
         </w:numPr>
       </w:pPr>
       <w:r>
@@ -3722,7 +4152,7 @@
       <w:pPr>
         <w:numPr>
           <w:ilvl w:val="0"/>
-          <w:numId w:val="1002"/>
+          <w:numId w:val="1004"/>
         </w:numPr>
       </w:pPr>
       <w:r>
@@ -3755,8 +4185,8 @@
         <w:t xml:space="preserve">The dataset helps bridge the gap between true NLU and machine understanding by using the concept of Relevance. Through comparisons with various datasets such as RACE, MCTest, QASENT etc. they have identified the missing links like negative examples, antonyms and helped fill the gap. This dataset forces the models to understand whether a paragraph span has the answer to the question posed.</w:t>
       </w:r>
     </w:p>
-    <w:bookmarkEnd w:id="47"/>
-    <w:bookmarkStart w:id="48" w:name="c32"/>
+    <w:bookmarkEnd w:id="49"/>
+    <w:bookmarkStart w:id="50" w:name="c32"/>
     <w:p>
       <w:pPr>
         <w:pStyle w:val="Heading2"/>
@@ -3765,8 +4195,8 @@
         <w:t xml:space="preserve">Data Pre-processing And Transformation</w:t>
       </w:r>
     </w:p>
-    <w:bookmarkEnd w:id="48"/>
-    <w:bookmarkStart w:id="49" w:name="c33"/>
+    <w:bookmarkEnd w:id="50"/>
+    <w:bookmarkStart w:id="53" w:name="c33"/>
     <w:p>
       <w:pPr>
         <w:pStyle w:val="Heading2"/>
@@ -3775,44 +4205,61 @@
         <w:t xml:space="preserve">Existing Models And Benchmarks</w:t>
       </w:r>
     </w:p>
-    <w:bookmarkEnd w:id="49"/>
-    <w:bookmarkEnd w:id="50"/>
-    <w:bookmarkStart w:id="54" w:name="c4"/>
-    <w:p>
-      <w:pPr>
-        <w:pStyle w:val="Heading1"/>
-      </w:pPr>
-      <w:r>
-        <w:t xml:space="preserve">Architecture Creation</w:t>
-      </w:r>
-    </w:p>
-    <w:bookmarkStart w:id="51" w:name="c41"/>
-    <w:p>
-      <w:pPr>
-        <w:pStyle w:val="Heading2"/>
-      </w:pPr>
-      <w:r>
-        <w:t xml:space="preserve">Drawbacks Of Current Architectures</w:t>
-      </w:r>
-    </w:p>
-    <w:bookmarkEnd w:id="51"/>
-    <w:bookmarkStart w:id="52" w:name="c42"/>
-    <w:p>
-      <w:pPr>
-        <w:pStyle w:val="Heading2"/>
-      </w:pPr>
-      <w:r>
-        <w:t xml:space="preserve">Proposed Architecture Improvements</w:t>
-      </w:r>
-    </w:p>
-    <w:bookmarkEnd w:id="52"/>
-    <w:bookmarkStart w:id="53" w:name="c43"/>
-    <w:p>
-      <w:pPr>
-        <w:pStyle w:val="Heading2"/>
-      </w:pPr>
-      <w:r>
-        <w:t xml:space="preserve">Architecture Refinement</w:t>
+    <w:p>
+      <w:pPr>
+        <w:pStyle w:val="CaptionedFigure"/>
+      </w:pPr>
+      <w:bookmarkStart w:id="52" w:name="ganttChartMid"/>
+      <w:r>
+        <w:drawing>
+          <wp:inline>
+            <wp:extent cx="5334000" cy="4121727"/>
+            <wp:effectExtent b="0" l="0" r="0" t="0"/>
+            <wp:docPr descr="Mid-Thesis report Gantt Chart" title="" id="1" name="Picture"/>
+            <a:graphic>
+              <a:graphicData uri="http://schemas.openxmlformats.org/drawingml/2006/picture">
+                <pic:pic>
+                  <pic:nvPicPr>
+                    <pic:cNvPr descr="../images/GanttChart-mid.png" id="0" name="Picture"/>
+                    <pic:cNvPicPr>
+                      <a:picLocks noChangeArrowheads="1" noChangeAspect="1"/>
+                    </pic:cNvPicPr>
+                  </pic:nvPicPr>
+                  <pic:blipFill>
+                    <a:blip r:embed="rId51"/>
+                    <a:stretch>
+                      <a:fillRect/>
+                    </a:stretch>
+                  </pic:blipFill>
+                  <pic:spPr bwMode="auto">
+                    <a:xfrm>
+                      <a:off x="0" y="0"/>
+                      <a:ext cx="5334000" cy="4121727"/>
+                    </a:xfrm>
+                    <a:prstGeom prst="rect">
+                      <a:avLst/>
+                    </a:prstGeom>
+                    <a:noFill/>
+                    <a:ln w="9525">
+                      <a:noFill/>
+                      <a:headEnd/>
+                      <a:tailEnd/>
+                    </a:ln>
+                  </pic:spPr>
+                </pic:pic>
+              </a:graphicData>
+            </a:graphic>
+          </wp:inline>
+        </w:drawing>
+      </w:r>
+      <w:bookmarkEnd w:id="52"/>
+    </w:p>
+    <w:p>
+      <w:pPr>
+        <w:pStyle w:val="ImageCaption"/>
+      </w:pPr>
+      <w:r>
+        <w:t xml:space="preserve">Mid-Thesis report Gantt Chart</w:t>
       </w:r>
     </w:p>
     <w:bookmarkEnd w:id="53"/>
@@ -4053,6 +4500,109 @@
       <w:start w:val="1"/>
       <w:numFmt w:val="lowerRoman"/>
       <w:lvlText w:val="%9."/>
+      <w:lvlJc w:val="left"/>
+      <w:pPr>
+        <w:tabs>
+          <w:tab w:val="num" w:pos="5760"/>
+        </w:tabs>
+        <w:ind w:left="6240" w:hanging="480"/>
+      </w:pPr>
+    </w:lvl>
+  </w:abstractNum>
+  <w:abstractNum w:abstractNumId="991">
+    <w:nsid w:val="71315dca"/>
+    <w:multiLevelType w:val="multilevel"/>
+    <w:lvl w:ilvl="0">
+      <w:numFmt w:val="bullet"/>
+      <w:lvlText w:val="•"/>
+      <w:lvlJc w:val="left"/>
+      <w:pPr>
+        <w:tabs>
+          <w:tab w:val="num" w:pos="0"/>
+        </w:tabs>
+        <w:ind w:left="480" w:hanging="480"/>
+      </w:pPr>
+    </w:lvl>
+    <w:lvl w:ilvl="1">
+      <w:numFmt w:val="bullet"/>
+      <w:lvlText w:val="–"/>
+      <w:lvlJc w:val="left"/>
+      <w:pPr>
+        <w:tabs>
+          <w:tab w:val="num" w:pos="720"/>
+        </w:tabs>
+        <w:ind w:left="1200" w:hanging="480"/>
+      </w:pPr>
+    </w:lvl>
+    <w:lvl w:ilvl="2">
+      <w:numFmt w:val="bullet"/>
+      <w:lvlText w:val="•"/>
+      <w:lvlJc w:val="left"/>
+      <w:pPr>
+        <w:tabs>
+          <w:tab w:val="num" w:pos="1440"/>
+        </w:tabs>
+        <w:ind w:left="1920" w:hanging="480"/>
+      </w:pPr>
+    </w:lvl>
+    <w:lvl w:ilvl="3">
+      <w:numFmt w:val="bullet"/>
+      <w:lvlText w:val="–"/>
+      <w:lvlJc w:val="left"/>
+      <w:pPr>
+        <w:tabs>
+          <w:tab w:val="num" w:pos="2160"/>
+        </w:tabs>
+        <w:ind w:left="2640" w:hanging="480"/>
+      </w:pPr>
+    </w:lvl>
+    <w:lvl w:ilvl="4">
+      <w:numFmt w:val="bullet"/>
+      <w:lvlText w:val="•"/>
+      <w:lvlJc w:val="left"/>
+      <w:pPr>
+        <w:tabs>
+          <w:tab w:val="num" w:pos="2880"/>
+        </w:tabs>
+        <w:ind w:left="3360" w:hanging="480"/>
+      </w:pPr>
+    </w:lvl>
+    <w:lvl w:ilvl="5">
+      <w:numFmt w:val="bullet"/>
+      <w:lvlText w:val="–"/>
+      <w:lvlJc w:val="left"/>
+      <w:pPr>
+        <w:tabs>
+          <w:tab w:val="num" w:pos="3600"/>
+        </w:tabs>
+        <w:ind w:left="4080" w:hanging="480"/>
+      </w:pPr>
+    </w:lvl>
+    <w:lvl w:ilvl="6">
+      <w:numFmt w:val="bullet"/>
+      <w:lvlText w:val="•"/>
+      <w:lvlJc w:val="left"/>
+      <w:pPr>
+        <w:tabs>
+          <w:tab w:val="num" w:pos="4320"/>
+        </w:tabs>
+        <w:ind w:left="4800" w:hanging="480"/>
+      </w:pPr>
+    </w:lvl>
+    <w:lvl w:ilvl="7">
+      <w:numFmt w:val="bullet"/>
+      <w:lvlText w:val="–"/>
+      <w:lvlJc w:val="left"/>
+      <w:pPr>
+        <w:tabs>
+          <w:tab w:val="num" w:pos="5040"/>
+        </w:tabs>
+        <w:ind w:left="5520" w:hanging="480"/>
+      </w:pPr>
+    </w:lvl>
+    <w:lvl w:ilvl="8">
+      <w:numFmt w:val="bullet"/>
+      <w:lvlText w:val="•"/>
       <w:lvlJc w:val="left"/>
       <w:pPr>
         <w:tabs>
@@ -4096,6 +4646,12 @@
     </w:lvlOverride>
   </w:num>
   <w:num w:numId="1002">
+    <w:abstractNumId w:val="991"/>
+  </w:num>
+  <w:num w:numId="1003">
+    <w:abstractNumId w:val="991"/>
+  </w:num>
+  <w:num w:numId="1004">
     <w:abstractNumId w:val="99201"/>
     <w:lvlOverride w:ilvl="0">
       <w:startOverride w:val="1"/>

</xml_diff>

<commit_message>
added some tables for datasets
</commit_message>
<xml_diff>
--- a/pandoc/midthesis.docx
+++ b/pandoc/midthesis.docx
@@ -750,7 +750,7 @@
         <w:pStyle w:val="BodyText"/>
       </w:pPr>
       <w:r>
-        <w:t xml:space="preserve">The earliest examples of Question-Answering(QnA) systems can be traced back to 1961, in the form of BASEBALL,</w:t>
+        <w:t xml:space="preserve">The earliest examples of Question-Answering(QA) systems can be traced back to 1961, in the form of BASEBALL,</w:t>
       </w:r>
       <w:r>
         <w:t xml:space="preserve">, a system developed by Bert F. Green and team to answer basic questions posed using punch cards in ordinary English language about stored data on baseball games. The team implemented a dictionary structure to allow for answers to be looked up and printed. For example, the system could answer very direct questions such as: “Where did each team play on July 7?".</w:t>
@@ -1121,7 +1121,7 @@
         <w:pStyle w:val="FirstParagraph"/>
       </w:pPr>
       <w:r>
-        <w:t xml:space="preserve">This research work is entirely focused in the area of Question-Answering based networks. This focus helps in significantly narrowing down the scope and critically assessing the problem that needs to be solved. The practical applications of the field of QnA are endless. From chatbots to QnA systems on domain specific knowledge or conversational applications for voice assistants, a light, robust, highly accurate Transformer based architecture can help ease the daily lives of millions of users.</w:t>
+        <w:t xml:space="preserve">This research work is entirely focused in the area of Question-Answering based networks. This focus helps in significantly narrowing down the scope and critically assessing the problem that needs to be solved. The practical applications of the field of QA are endless. From chatbots to QA systems on domain specific knowledge or conversational applications for voice assistants, a light, robust, highly accurate Transformer based architecture can help ease the daily lives of millions of users.</w:t>
       </w:r>
     </w:p>
     <w:bookmarkEnd w:id="22"/>
@@ -1255,7 +1255,7 @@
     </w:p>
     <w:bookmarkEnd w:id="24"/>
     <w:bookmarkEnd w:id="25"/>
-    <w:bookmarkStart w:id="48" w:name="c2litrev"/>
+    <w:bookmarkStart w:id="53" w:name="c2litrev"/>
     <w:p>
       <w:pPr>
         <w:pStyle w:val="Heading1"/>
@@ -1286,7 +1286,7 @@
         <w:t xml:space="preserve">, we must first critically analyse the work that has been done in the field of NLP and, in particular, the field of Question-Answering based networks. In this section, we will critically analyse a few key model architectures and how we reached Transformers, which form the base of our proposed architecture.</w:t>
       </w:r>
     </w:p>
-    <w:bookmarkStart w:id="34" w:name="X2c6fc06c99a462375eeb3f43dfd832b08ca9e17"/>
+    <w:bookmarkStart w:id="39" w:name="X2c6fc06c99a462375eeb3f43dfd832b08ca9e17"/>
     <w:p>
       <w:pPr>
         <w:pStyle w:val="Heading2"/>
@@ -2997,7 +2997,7 @@
         <w:t xml:space="preserve"> </w:t>
       </w:r>
       <w:r>
-        <w:t xml:space="preserve">Temporal orders are key in contextual understanding for NLP based tasks and especially in the case of QnA based networks. Let us now look at some advantages and limitations of LSTMs, before moving on to understand how they have been applied in the field of QnA.</w:t>
+        <w:t xml:space="preserve">Temporal orders are key in contextual understanding for NLP based tasks and especially in the case of QA based networks. Let us now look at some advantages and limitations of LSTMs, before moving on to understand how they have been applied in the field of QA.</w:t>
       </w:r>
     </w:p>
     <w:bookmarkStart w:id="30" w:name="advantages-of-lstms"/>
@@ -3050,7 +3050,7 @@
         </w:numPr>
       </w:pPr>
       <w:r>
-        <w:t xml:space="preserve">Their time and weight update complexity is the same as BPTT, i.e.</w:t>
+        <w:t xml:space="preserve">Their time and weight update complexity is the same as BPTT, ie.</w:t>
       </w:r>
       <w:r>
         <w:t xml:space="preserve"> </w:t>
@@ -3074,7 +3074,7 @@
       </w:r>
     </w:p>
     <w:bookmarkEnd w:id="30"/>
-    <w:bookmarkStart w:id="33" w:name="limitations-of-lstms"/>
+    <w:bookmarkStart w:id="38" w:name="limitations-of-lstms"/>
     <w:p>
       <w:pPr>
         <w:pStyle w:val="Heading4"/>
@@ -3151,7 +3151,7 @@
         </w:numPr>
       </w:pPr>
       <w:r>
-        <w:t xml:space="preserve">They do not have the ability to “natively" count discrete time steps which might be useful in some applications. This isn’t a big issue for the case of QnA based problems.</w:t>
+        <w:t xml:space="preserve">They do not have the ability to “natively" count discrete time steps which might be useful in some applications. This isn’t a big issue for the case of QA based problems.</w:t>
       </w:r>
     </w:p>
     <w:p>
@@ -3159,7 +3159,7 @@
         <w:pStyle w:val="FirstParagraph"/>
       </w:pPr>
       <w:r>
-        <w:t xml:space="preserve">While LSTMs have found various applications across the field of machine and deep learning, QnA seems to be one where being able to achieve consistent results of accuracy as well as having an exact match seems to elusive.</w:t>
+        <w:t xml:space="preserve">While LSTMs have found various applications across the field of machine and deep learning, QA seems to be one where being able to achieve consistent results of accuracy as well as having an exact match seems to elusive.</w:t>
       </w:r>
       <w:r>
         <w:t xml:space="preserve"> </w:t>
@@ -3183,7 +3183,7 @@
         <w:t xml:space="preserve">Framewise Phoneme Classification with Bidirectional LSTM Networks</w:t>
       </w:r>
       <w:r>
-        <w:t xml:space="preserve">, the BiLSTM implements a</w:t>
+        <w:t xml:space="preserve">, the biLSTM implements a</w:t>
       </w:r>
       <w:r>
         <w:t xml:space="preserve"> </w:t>
@@ -3212,7 +3212,7 @@
         </w:r>
       </w:hyperlink>
       <w:r>
-        <w:t xml:space="preserve">. An advantage of BiLSTMs over traditional LSTMs is that you feed the data twice, once from the beginning to the end and then from the end to the beginning. This helps the model contextualize and adjust weights better.</w:t>
+        <w:t xml:space="preserve">. An advantage of biLSTMs over traditional LSTMs is that you feed the data twice, once from the beginning to the end and then from the end to the beginning. This helps the model contextualize and adjust weights better, therefore creating a more robust model that learns and performs better overall when compared to traditional LSTMs and RNNs.</w:t>
       </w:r>
     </w:p>
     <w:p>
@@ -3225,7 +3225,7 @@
           <wp:inline>
             <wp:extent cx="5334000" cy="5543371"/>
             <wp:effectExtent b="0" l="0" r="0" t="0"/>
-            <wp:docPr descr="A memory cell for a BiLSTM highlighting a forget gate. This forget gate helps in scaling the internal state of a memory cell, for example by resetting the state to 0. We can see that it is different to fig. 2.1, with the implementation of a connection to the forget gate, while still having an internal weight of 1. " title="" id="1" name="Picture"/>
+            <wp:docPr descr="A memory cell for a biLSTM highlighting a forget gate. This forget gate helps in scaling the internal state of a memory cell, for example by resetting the state to 0. We can see that it is different to fig. 2.1, with the implementation of a connection to the forget gate, while still having an internal weight of 1. " title="" id="1" name="Picture"/>
             <a:graphic>
               <a:graphicData uri="http://schemas.openxmlformats.org/drawingml/2006/picture">
                 <pic:pic>
@@ -3269,7 +3269,7 @@
         <w:pStyle w:val="ImageCaption"/>
       </w:pPr>
       <w:r>
-        <w:t xml:space="preserve">A memory cell for a BiLSTM highlighting a</w:t>
+        <w:t xml:space="preserve">A memory cell for a biLSTM highlighting a</w:t>
       </w:r>
       <w:r>
         <w:t xml:space="preserve"> </w:t>
@@ -3315,7 +3315,7 @@
         <w:t xml:space="preserve"> </w:t>
       </w:r>
       <w:r>
-        <w:t xml:space="preserve">have shown that extending the BiLSTM model 2 different approaches. One, using a more composite approach of using CNNs for representing questions as well as answers. The other, by implementing an</w:t>
+        <w:t xml:space="preserve">have shown that extending the biLSTM model 2 different approaches for QA has its advantages. One approach, using a more composite method of using CNNs for representing questions as well as answers. The other, by implementing an</w:t>
       </w:r>
       <w:r>
         <w:t xml:space="preserve"> </w:t>
@@ -3332,25 +3332,1045 @@
       <w:r>
         <w:t xml:space="preserve">that helps in generating an answer representation according to the question context.</w:t>
       </w:r>
-    </w:p>
+      <w:r>
+        <w:t xml:space="preserve"> </w:t>
+      </w:r>
+      <w:r>
+        <w:t xml:space="preserve">Their framework is based on developing a biLSTM model for both questions and answers, applying a connective pooling layer and using a similarity metric to measure the degree of matching answers. They utilized the InsuranceQA</w:t>
+      </w:r>
+      <w:r>
+        <w:t xml:space="preserve"> </w:t>
+      </w:r>
+      <w:r>
+        <w:t xml:space="preserve">dataset that was created in 2015 and tested primarily on CNN based networks, details of the dataset can be found in table</w:t>
+      </w:r>
+      <w:r>
+        <w:t xml:space="preserve"> </w:t>
+      </w:r>
+      <w:hyperlink w:anchor="lstmInsuranceQATable">
+        <w:r>
+          <w:rPr>
+            <w:rStyle w:val="Hyperlink"/>
+          </w:rPr>
+          <w:t xml:space="preserve">2.1</w:t>
+        </w:r>
+      </w:hyperlink>
+      <w:r>
+        <w:t xml:space="preserve">.</w:t>
+      </w:r>
+    </w:p>
+    <w:bookmarkStart w:id="33" w:name="lstmInsuranceQATable"/>
+    <w:p>
+      <w:pPr>
+        <w:pStyle w:val="TableCaption"/>
+      </w:pPr>
+      <w:r>
+        <w:t xml:space="preserve">InsuranceQA Corpus statistics: first two columns are the question and answer quantity; notice there could be multiple answers for some questions so that the answer quantity is larger than the question quantity; third column is the question total word count. The total number of answers is 24 981 and the whole answer text contains 2 386 749 words</w:t>
+      </w:r>
+      <w:r>
+        <w:t xml:space="preserve">.</w:t>
+      </w:r>
+    </w:p>
+    <w:tbl>
+      <w:tblPr>
+        <w:tblStyle w:val="Table"/>
+        <w:tblW w:type="pct" w:w="0.0"/>
+        <w:tblLook w:firstRow="1" w:lastRow="0" w:firstColumn="0" w:lastColumn="0" w:noHBand="0" w:noVBand="0"/>
+        <w:tblCaption w:val="InsuranceQA Corpus statistics: first two columns are the question and answer quantity; notice there could be multiple answers for some questions so that the answer quantity is larger than the question quantity; third column is the question total word count. The total number of answers is 24 981 and the whole answer text contains 2 386 749 words."/>
+      </w:tblPr>
+      <w:tblGrid/>
+      <w:tr>
+        <w:trPr>
+          <w:cnfStyle w:firstRow="1"/>
+        </w:trPr>
+        <w:tc>
+          <w:tcPr>
+            <w:tcBorders>
+              <w:bottom w:val="single"/>
+            </w:tcBorders>
+            <w:vAlign w:val="bottom"/>
+          </w:tcPr>
+          <w:p/>
+        </w:tc>
+        <w:tc>
+          <w:tcPr>
+            <w:tcBorders>
+              <w:bottom w:val="single"/>
+            </w:tcBorders>
+            <w:vAlign w:val="bottom"/>
+          </w:tcPr>
+          <w:p>
+            <w:pPr>
+              <w:pStyle w:val="Compact"/>
+              <w:jc w:val="center"/>
+            </w:pPr>
+            <w:r>
+              <w:t xml:space="preserve">Questions</w:t>
+            </w:r>
+          </w:p>
+        </w:tc>
+        <w:tc>
+          <w:tcPr>
+            <w:tcBorders>
+              <w:bottom w:val="single"/>
+            </w:tcBorders>
+            <w:vAlign w:val="bottom"/>
+          </w:tcPr>
+          <w:p>
+            <w:pPr>
+              <w:pStyle w:val="Compact"/>
+              <w:jc w:val="center"/>
+            </w:pPr>
+            <w:r>
+              <w:t xml:space="preserve">Answers</w:t>
+            </w:r>
+          </w:p>
+        </w:tc>
+        <w:tc>
+          <w:tcPr>
+            <w:tcBorders>
+              <w:bottom w:val="single"/>
+            </w:tcBorders>
+            <w:vAlign w:val="bottom"/>
+          </w:tcPr>
+          <w:p>
+            <w:pPr>
+              <w:pStyle w:val="Compact"/>
+              <w:jc w:val="center"/>
+            </w:pPr>
+            <w:r>
+              <w:t xml:space="preserve">Question Word Count</w:t>
+            </w:r>
+          </w:p>
+        </w:tc>
+      </w:tr>
+      <w:tr>
+        <w:tc>
+          <w:p>
+            <w:pPr>
+              <w:pStyle w:val="Compact"/>
+              <w:jc w:val="center"/>
+            </w:pPr>
+            <w:r>
+              <w:t xml:space="preserve">Train</w:t>
+            </w:r>
+          </w:p>
+        </w:tc>
+        <w:tc>
+          <w:p>
+            <w:pPr>
+              <w:pStyle w:val="Compact"/>
+              <w:jc w:val="center"/>
+            </w:pPr>
+            <w:r>
+              <w:t xml:space="preserve">12887</w:t>
+            </w:r>
+          </w:p>
+        </w:tc>
+        <w:tc>
+          <w:p>
+            <w:pPr>
+              <w:pStyle w:val="Compact"/>
+              <w:jc w:val="center"/>
+            </w:pPr>
+            <w:r>
+              <w:t xml:space="preserve">18540</w:t>
+            </w:r>
+          </w:p>
+        </w:tc>
+        <w:tc>
+          <w:p>
+            <w:pPr>
+              <w:pStyle w:val="Compact"/>
+              <w:jc w:val="center"/>
+            </w:pPr>
+            <w:r>
+              <w:t xml:space="preserve">92095</w:t>
+            </w:r>
+          </w:p>
+        </w:tc>
+      </w:tr>
+      <w:tr>
+        <w:tc>
+          <w:p>
+            <w:pPr>
+              <w:pStyle w:val="Compact"/>
+              <w:jc w:val="center"/>
+            </w:pPr>
+            <w:r>
+              <w:t xml:space="preserve">Dev</w:t>
+            </w:r>
+          </w:p>
+        </w:tc>
+        <w:tc>
+          <w:p>
+            <w:pPr>
+              <w:pStyle w:val="Compact"/>
+              <w:jc w:val="center"/>
+            </w:pPr>
+            <w:r>
+              <w:t xml:space="preserve">1000</w:t>
+            </w:r>
+          </w:p>
+        </w:tc>
+        <w:tc>
+          <w:p>
+            <w:pPr>
+              <w:pStyle w:val="Compact"/>
+              <w:jc w:val="center"/>
+            </w:pPr>
+            <w:r>
+              <w:t xml:space="preserve">1454</w:t>
+            </w:r>
+          </w:p>
+        </w:tc>
+        <w:tc>
+          <w:p>
+            <w:pPr>
+              <w:pStyle w:val="Compact"/>
+              <w:jc w:val="center"/>
+            </w:pPr>
+            <w:r>
+              <w:t xml:space="preserve">7158</w:t>
+            </w:r>
+          </w:p>
+        </w:tc>
+      </w:tr>
+      <w:tr>
+        <w:tc>
+          <w:p>
+            <w:pPr>
+              <w:pStyle w:val="Compact"/>
+              <w:jc w:val="center"/>
+            </w:pPr>
+            <w:r>
+              <w:t xml:space="preserve">Test1</w:t>
+            </w:r>
+          </w:p>
+        </w:tc>
+        <w:tc>
+          <w:p>
+            <w:pPr>
+              <w:pStyle w:val="Compact"/>
+              <w:jc w:val="center"/>
+            </w:pPr>
+            <w:r>
+              <w:t xml:space="preserve">1800</w:t>
+            </w:r>
+          </w:p>
+        </w:tc>
+        <w:tc>
+          <w:p>
+            <w:pPr>
+              <w:pStyle w:val="Compact"/>
+              <w:jc w:val="center"/>
+            </w:pPr>
+            <w:r>
+              <w:t xml:space="preserve">2616</w:t>
+            </w:r>
+          </w:p>
+        </w:tc>
+        <w:tc>
+          <w:p>
+            <w:pPr>
+              <w:pStyle w:val="Compact"/>
+              <w:jc w:val="center"/>
+            </w:pPr>
+            <w:r>
+              <w:t xml:space="preserve">12893</w:t>
+            </w:r>
+          </w:p>
+        </w:tc>
+      </w:tr>
+      <w:tr>
+        <w:tc>
+          <w:p>
+            <w:pPr>
+              <w:pStyle w:val="Compact"/>
+              <w:jc w:val="center"/>
+            </w:pPr>
+            <w:r>
+              <w:t xml:space="preserve">Test2</w:t>
+            </w:r>
+          </w:p>
+        </w:tc>
+        <w:tc>
+          <w:p>
+            <w:pPr>
+              <w:pStyle w:val="Compact"/>
+              <w:jc w:val="center"/>
+            </w:pPr>
+            <w:r>
+              <w:t xml:space="preserve">1800</w:t>
+            </w:r>
+          </w:p>
+        </w:tc>
+        <w:tc>
+          <w:p>
+            <w:pPr>
+              <w:pStyle w:val="Compact"/>
+              <w:jc w:val="center"/>
+            </w:pPr>
+            <w:r>
+              <w:t xml:space="preserve">2593</w:t>
+            </w:r>
+          </w:p>
+        </w:tc>
+        <w:tc>
+          <w:p>
+            <w:pPr>
+              <w:pStyle w:val="Compact"/>
+              <w:jc w:val="center"/>
+            </w:pPr>
+            <w:r>
+              <w:t xml:space="preserve">12905</w:t>
+            </w:r>
+          </w:p>
+        </w:tc>
+      </w:tr>
+    </w:tbl>
+    <w:bookmarkEnd w:id="33"/>
     <w:p>
       <w:pPr>
         <w:pStyle w:val="BodyText"/>
       </w:pPr>
+      <w:r>
+        <w:t xml:space="preserve">Pooling layers are known to suffer from an incapability to retain local linguistic information. To combat this the team proposed an additional CNN layer on top of the biLSTM layer. Additionally, they added a simple and efficient attention model to help their biLSTM model better distinguish between candidate answers according to the question context. This study is significant in the field of both deep learning based models and for the field of Question-Answering because it requires little or no feature engineering to achieve significant results. We will also see later in section</w:t>
+      </w:r>
+      <w:r>
+        <w:t xml:space="preserve"> </w:t>
+      </w:r>
+      <w:hyperlink w:anchor="X435a6cdd786300dff204ee7c2ef942d3e9034e2">
+        <w:r>
+          <w:rPr>
+            <w:rStyle w:val="Hyperlink"/>
+          </w:rPr>
+          <w:t xml:space="preserve">2.2</w:t>
+        </w:r>
+      </w:hyperlink>
+      <w:r>
+        <w:t xml:space="preserve">, how biLSTMs are implemented with Transformers to produce an even better model.</w:t>
+      </w:r>
+      <w:r>
+        <w:t xml:space="preserve"> </w:t>
+      </w:r>
+      <w:r>
+        <w:t xml:space="preserve">In their work</w:t>
+      </w:r>
+      <w:r>
+        <w:t xml:space="preserve"> </w:t>
+      </w:r>
+      <w:r>
+        <w:t xml:space="preserve"> </w:t>
+      </w:r>
+      <w:r>
+        <w:t xml:space="preserve">have shown that biLSTMs are capable of exploiting long-range sequential context information. This is important as it is often seen that the answer is not directly semantically related to the question but more contextually related. Long-range exploitations help the model understand the question more holistically, therefore helping produce a more relevant answer.</w:t>
+      </w:r>
     </w:p>
     <w:p>
       <w:pPr>
         <w:pStyle w:val="BodyText"/>
       </w:pPr>
+      <w:r>
+        <w:t xml:space="preserve">BiLSTMs have an advantage over traditional LSTMs in that they utilize both previous and future contextual information by processing the input in both directions, forward and backward. This leads to the generation of two independent sequences of output vectors form LSTMs. The final output is a concatenation of the outputs from both directions ie.</w:t>
+      </w:r>
+      <w:r>
+        <w:t xml:space="preserve"> </w:t>
+      </w:r>
+      <m:oMath>
+        <m:sSub>
+          <m:e>
+            <m:r>
+              <m:t>h</m:t>
+            </m:r>
+          </m:e>
+          <m:sub>
+            <m:r>
+              <m:t>t</m:t>
+            </m:r>
+          </m:sub>
+        </m:sSub>
+        <m:r>
+          <m:t>=</m:t>
+        </m:r>
+        <m:acc>
+          <m:accPr>
+            <m:chr m:val="⃗"/>
+          </m:accPr>
+          <m:e>
+            <m:sSub>
+              <m:e>
+                <m:r>
+                  <m:t>h</m:t>
+                </m:r>
+              </m:e>
+              <m:sub>
+                <m:r>
+                  <m:t>t</m:t>
+                </m:r>
+              </m:sub>
+            </m:sSub>
+          </m:e>
+        </m:acc>
+        <m:r>
+          <m:t>|</m:t>
+        </m:r>
+        <m:r>
+          <m:t>|</m:t>
+        </m:r>
+        <m:acc>
+          <m:accPr>
+            <m:chr m:val="⃖"/>
+          </m:accPr>
+          <m:e>
+            <m:sSub>
+              <m:e>
+                <m:r>
+                  <m:t>h</m:t>
+                </m:r>
+              </m:e>
+              <m:sub>
+                <m:r>
+                  <m:t>t</m:t>
+                </m:r>
+              </m:sub>
+            </m:sSub>
+          </m:e>
+        </m:acc>
+      </m:oMath>
+      <w:r>
+        <w:t xml:space="preserve">.</w:t>
+      </w:r>
+      <w:r>
+        <w:t xml:space="preserve"> </w:t>
+      </w:r>
+      <w:r>
+        <w:t xml:space="preserve">The</w:t>
+      </w:r>
+      <w:r>
+        <w:t xml:space="preserve"> </w:t>
+      </w:r>
+      <w:r>
+        <w:rPr>
+          <w:b/>
+        </w:rPr>
+        <w:t xml:space="preserve">QA-LSTM</w:t>
+      </w:r>
+      <w:r>
+        <w:t xml:space="preserve"> </w:t>
+      </w:r>
+      <w:r>
+        <w:t xml:space="preserve">model proposed by</w:t>
+      </w:r>
+      <w:r>
+        <w:t xml:space="preserve"> </w:t>
+      </w:r>
+      <w:r>
+        <w:t xml:space="preserve"> </w:t>
+      </w:r>
+      <w:r>
+        <w:t xml:space="preserve">can be seen in fig.</w:t>
+      </w:r>
+      <w:r>
+        <w:t xml:space="preserve"> </w:t>
+      </w:r>
+      <w:hyperlink w:anchor="lstmhaig">
+        <w:r>
+          <w:rPr>
+            <w:rStyle w:val="Hyperlink"/>
+          </w:rPr>
+          <w:t xml:space="preserve">2.4</w:t>
+        </w:r>
+      </w:hyperlink>
+      <w:r>
+        <w:t xml:space="preserve">. We can see that it generates a distributed representation for both questions(blue) and answers(red) before moving on to perform pooling and cosine similarity operations.</w:t>
+      </w:r>
+    </w:p>
+    <w:p>
+      <w:pPr>
+        <w:pStyle w:val="CaptionedFigure"/>
+      </w:pPr>
+      <w:bookmarkStart w:id="35" w:name="lstmhaig"/>
+      <w:r>
+        <w:drawing>
+          <wp:inline>
+            <wp:extent cx="5334000" cy="2162827"/>
+            <wp:effectExtent b="0" l="0" r="0" t="0"/>
+            <wp:docPr descr="Basic QA-LSTM model depicting biLSTM implementation " title="" id="1" name="Picture"/>
+            <a:graphic>
+              <a:graphicData uri="http://schemas.openxmlformats.org/drawingml/2006/picture">
+                <pic:pic>
+                  <pic:nvPicPr>
+                    <pic:cNvPr descr="../images/lstm-bilstmhaig.png" id="0" name="Picture"/>
+                    <pic:cNvPicPr>
+                      <a:picLocks noChangeArrowheads="1" noChangeAspect="1"/>
+                    </pic:cNvPicPr>
+                  </pic:nvPicPr>
+                  <pic:blipFill>
+                    <a:blip r:embed="rId34"/>
+                    <a:stretch>
+                      <a:fillRect/>
+                    </a:stretch>
+                  </pic:blipFill>
+                  <pic:spPr bwMode="auto">
+                    <a:xfrm>
+                      <a:off x="0" y="0"/>
+                      <a:ext cx="5334000" cy="2162827"/>
+                    </a:xfrm>
+                    <a:prstGeom prst="rect">
+                      <a:avLst/>
+                    </a:prstGeom>
+                    <a:noFill/>
+                    <a:ln w="9525">
+                      <a:noFill/>
+                      <a:headEnd/>
+                      <a:tailEnd/>
+                    </a:ln>
+                  </pic:spPr>
+                </pic:pic>
+              </a:graphicData>
+            </a:graphic>
+          </wp:inline>
+        </w:drawing>
+      </w:r>
+      <w:bookmarkEnd w:id="35"/>
+    </w:p>
+    <w:p>
+      <w:pPr>
+        <w:pStyle w:val="ImageCaption"/>
+      </w:pPr>
+      <w:r>
+        <w:t xml:space="preserve">Basic QA-LSTM model depicting biLSTM implementation</w:t>
+      </w:r>
+      <w:r>
+        <w:t xml:space="preserve"> </w:t>
+      </w:r>
     </w:p>
     <w:p>
       <w:pPr>
         <w:pStyle w:val="BodyText"/>
       </w:pPr>
-    </w:p>
-    <w:bookmarkEnd w:id="33"/>
-    <w:bookmarkEnd w:id="34"/>
-    <w:bookmarkStart w:id="45" w:name="X435a6cdd786300dff204ee7c2ef942d3e9034e2"/>
+      <w:r>
+        <w:t xml:space="preserve">In fig.</w:t>
+      </w:r>
+      <w:r>
+        <w:t xml:space="preserve"> </w:t>
+      </w:r>
+      <w:hyperlink w:anchor="lstmhaigcnn">
+        <w:r>
+          <w:rPr>
+            <w:rStyle w:val="Hyperlink"/>
+          </w:rPr>
+          <w:t xml:space="preserve">2.5</w:t>
+        </w:r>
+      </w:hyperlink>
+      <w:r>
+        <w:t xml:space="preserve">, it can be seen that the CNN layer has been implemented after the biLSTM layers and before the pooling layers. The pooling layers have been modified to be max-</w:t>
+      </w:r>
+      <m:oMath>
+        <m:r>
+          <m:t>k</m:t>
+        </m:r>
+      </m:oMath>
+      <w:r>
+        <w:t xml:space="preserve"> </w:t>
+      </w:r>
+      <w:r>
+        <w:t xml:space="preserve">pooling layers, similar to standard CNNs.</w:t>
+      </w:r>
+    </w:p>
+    <w:p>
+      <w:pPr>
+        <w:pStyle w:val="CaptionedFigure"/>
+      </w:pPr>
+      <w:bookmarkStart w:id="37" w:name="lstmhaigcnn"/>
+      <w:r>
+        <w:drawing>
+          <wp:inline>
+            <wp:extent cx="5334000" cy="3285088"/>
+            <wp:effectExtent b="0" l="0" r="0" t="0"/>
+            <wp:docPr descr="QA-LSTM with CNN layer " title="" id="1" name="Picture"/>
+            <a:graphic>
+              <a:graphicData uri="http://schemas.openxmlformats.org/drawingml/2006/picture">
+                <pic:pic>
+                  <pic:nvPicPr>
+                    <pic:cNvPr descr="../images/lstm-bilstmhaigcnn.png" id="0" name="Picture"/>
+                    <pic:cNvPicPr>
+                      <a:picLocks noChangeArrowheads="1" noChangeAspect="1"/>
+                    </pic:cNvPicPr>
+                  </pic:nvPicPr>
+                  <pic:blipFill>
+                    <a:blip r:embed="rId36"/>
+                    <a:stretch>
+                      <a:fillRect/>
+                    </a:stretch>
+                  </pic:blipFill>
+                  <pic:spPr bwMode="auto">
+                    <a:xfrm>
+                      <a:off x="0" y="0"/>
+                      <a:ext cx="5334000" cy="3285088"/>
+                    </a:xfrm>
+                    <a:prstGeom prst="rect">
+                      <a:avLst/>
+                    </a:prstGeom>
+                    <a:noFill/>
+                    <a:ln w="9525">
+                      <a:noFill/>
+                      <a:headEnd/>
+                      <a:tailEnd/>
+                    </a:ln>
+                  </pic:spPr>
+                </pic:pic>
+              </a:graphicData>
+            </a:graphic>
+          </wp:inline>
+        </w:drawing>
+      </w:r>
+      <w:bookmarkEnd w:id="37"/>
+    </w:p>
+    <w:p>
+      <w:pPr>
+        <w:pStyle w:val="ImageCaption"/>
+      </w:pPr>
+      <w:r>
+        <w:t xml:space="preserve">QA-LSTM with CNN layer</w:t>
+      </w:r>
+      <w:r>
+        <w:t xml:space="preserve"> </w:t>
+      </w:r>
+    </w:p>
+    <w:p>
+      <w:pPr>
+        <w:pStyle w:val="BodyText"/>
+      </w:pPr>
+      <w:r>
+        <w:t xml:space="preserve">The implementation of this convolution layer forces localized interactions between the inputs within a filter size of</w:t>
+      </w:r>
+      <w:r>
+        <w:t xml:space="preserve"> </w:t>
+      </w:r>
+      <m:oMath>
+        <m:r>
+          <m:t>m</m:t>
+        </m:r>
+      </m:oMath>
+      <w:r>
+        <w:t xml:space="preserve">. For each window of size</w:t>
+      </w:r>
+      <w:r>
+        <w:t xml:space="preserve"> </w:t>
+      </w:r>
+      <m:oMath>
+        <m:r>
+          <m:t>m</m:t>
+        </m:r>
+      </m:oMath>
+      <w:r>
+        <w:t xml:space="preserve"> </w:t>
+      </w:r>
+      <w:r>
+        <w:t xml:space="preserve">in biLSTM output vectors ie.</w:t>
+      </w:r>
+    </w:p>
+    <w:p>
+      <w:pPr>
+        <w:pStyle w:val="BodyText"/>
+      </w:pPr>
+      <m:oMathPara>
+        <m:oMathParaPr>
+          <m:jc m:val="center"/>
+        </m:oMathParaPr>
+        <m:oMath>
+          <m:sSub>
+            <m:e>
+              <m:r>
+                <m:rPr>
+                  <m:nor/>
+                  <m:sty m:val="b"/>
+                </m:rPr>
+                <m:t>H</m:t>
+              </m:r>
+            </m:e>
+            <m:sub>
+              <m:r>
+                <m:t>m</m:t>
+              </m:r>
+            </m:sub>
+          </m:sSub>
+          <m:r>
+            <m:t>(</m:t>
+          </m:r>
+          <m:r>
+            <m:t>t</m:t>
+          </m:r>
+          <m:r>
+            <m:t>)</m:t>
+          </m:r>
+          <m:r>
+            <m:t>=</m:t>
+          </m:r>
+          <m:r>
+            <m:t>[</m:t>
+          </m:r>
+          <m:r>
+            <m:rPr>
+              <m:nor/>
+              <m:sty m:val="b"/>
+            </m:rPr>
+            <m:t>h</m:t>
+          </m:r>
+          <m:r>
+            <m:t>(</m:t>
+          </m:r>
+          <m:r>
+            <m:t>t</m:t>
+          </m:r>
+          <m:r>
+            <m:t>)</m:t>
+          </m:r>
+          <m:r>
+            <m:t>,</m:t>
+          </m:r>
+          <m:r>
+            <m:rPr>
+              <m:nor/>
+              <m:sty m:val="b"/>
+            </m:rPr>
+            <m:t>h(t+1)</m:t>
+          </m:r>
+          <m:r>
+            <m:t>,</m:t>
+          </m:r>
+          <m:r>
+            <m:t>.</m:t>
+          </m:r>
+          <m:r>
+            <m:t>.</m:t>
+          </m:r>
+          <m:r>
+            <m:t>.</m:t>
+          </m:r>
+          <m:r>
+            <m:t>,</m:t>
+          </m:r>
+          <m:r>
+            <m:rPr>
+              <m:nor/>
+              <m:sty m:val="b"/>
+            </m:rPr>
+            <m:t>h</m:t>
+          </m:r>
+          <m:r>
+            <m:t>(</m:t>
+          </m:r>
+          <m:r>
+            <m:t>t</m:t>
+          </m:r>
+          <m:r>
+            <m:t>+</m:t>
+          </m:r>
+          <m:r>
+            <m:t>m</m:t>
+          </m:r>
+          <m:r>
+            <m:t>−</m:t>
+          </m:r>
+          <m:r>
+            <m:t>1</m:t>
+          </m:r>
+          <m:r>
+            <m:t>)</m:t>
+          </m:r>
+          <m:r>
+            <m:t>]</m:t>
+          </m:r>
+        </m:oMath>
+      </m:oMathPara>
+    </w:p>
+    <w:p>
+      <w:pPr>
+        <w:pStyle w:val="FirstParagraph"/>
+      </w:pPr>
+      <w:r>
+        <w:t xml:space="preserve">where</w:t>
+      </w:r>
+      <w:r>
+        <w:t xml:space="preserve"> </w:t>
+      </w:r>
+      <m:oMath>
+        <m:r>
+          <m:t>t</m:t>
+        </m:r>
+      </m:oMath>
+      <w:r>
+        <w:t xml:space="preserve"> </w:t>
+      </w:r>
+      <w:r>
+        <w:t xml:space="preserve">is a time step and the convolution filter will generate one value as follows</w:t>
+      </w:r>
+    </w:p>
+    <w:p>
+      <w:pPr>
+        <w:pStyle w:val="BodyText"/>
+      </w:pPr>
+      <m:oMathPara>
+        <m:oMathParaPr>
+          <m:jc m:val="center"/>
+        </m:oMathParaPr>
+        <m:oMath>
+          <m:sSub>
+            <m:e>
+              <m:r>
+                <m:t>o</m:t>
+              </m:r>
+            </m:e>
+            <m:sub>
+              <m:r>
+                <m:t>F</m:t>
+              </m:r>
+            </m:sub>
+          </m:sSub>
+          <m:r>
+            <m:t>(</m:t>
+          </m:r>
+          <m:r>
+            <m:t>t</m:t>
+          </m:r>
+          <m:r>
+            <m:t>)</m:t>
+          </m:r>
+          <m:r>
+            <m:t>=</m:t>
+          </m:r>
+          <m:r>
+            <m:t>t</m:t>
+          </m:r>
+          <m:r>
+            <m:t>a</m:t>
+          </m:r>
+          <m:r>
+            <m:t>n</m:t>
+          </m:r>
+          <m:r>
+            <m:t>h</m:t>
+          </m:r>
+          <m:r>
+            <m:t>[</m:t>
+          </m:r>
+          <m:r>
+            <m:t>(</m:t>
+          </m:r>
+          <m:nary>
+            <m:naryPr>
+              <m:chr m:val="∑"/>
+              <m:limLoc m:val="undOvr"/>
+              <m:subHide m:val="0"/>
+              <m:supHide m:val="0"/>
+            </m:naryPr>
+            <m:sub>
+              <m:r>
+                <m:t>i</m:t>
+              </m:r>
+              <m:r>
+                <m:t>=</m:t>
+              </m:r>
+              <m:r>
+                <m:t>0</m:t>
+              </m:r>
+            </m:sub>
+            <m:sup>
+              <m:r>
+                <m:t>m</m:t>
+              </m:r>
+              <m:r>
+                <m:t>−</m:t>
+              </m:r>
+              <m:r>
+                <m:t>1</m:t>
+              </m:r>
+            </m:sup>
+            <m:e>
+              <m:r>
+                <m:rPr>
+                  <m:nor/>
+                  <m:sty m:val="b"/>
+                </m:rPr>
+                <m:t>h</m:t>
+              </m:r>
+            </m:e>
+          </m:nary>
+          <m:r>
+            <m:t>(</m:t>
+          </m:r>
+          <m:r>
+            <m:t>t</m:t>
+          </m:r>
+          <m:r>
+            <m:t>+</m:t>
+          </m:r>
+          <m:r>
+            <m:t>i</m:t>
+          </m:r>
+          <m:sSup>
+            <m:e>
+              <m:r>
+                <m:t>)</m:t>
+              </m:r>
+            </m:e>
+            <m:sup>
+              <m:r>
+                <m:t>T</m:t>
+              </m:r>
+            </m:sup>
+          </m:sSup>
+          <m:r>
+            <m:rPr>
+              <m:nor/>
+              <m:sty m:val="b"/>
+            </m:rPr>
+            <m:t>F</m:t>
+          </m:r>
+          <m:r>
+            <m:t>(</m:t>
+          </m:r>
+          <m:r>
+            <m:t>i</m:t>
+          </m:r>
+          <m:r>
+            <m:t>)</m:t>
+          </m:r>
+          <m:r>
+            <m:t>)</m:t>
+          </m:r>
+          <m:r>
+            <m:t>+</m:t>
+          </m:r>
+          <m:r>
+            <m:t>b</m:t>
+          </m:r>
+          <m:r>
+            <m:t>]</m:t>
+          </m:r>
+        </m:oMath>
+      </m:oMathPara>
+    </w:p>
+    <w:p>
+      <w:pPr>
+        <w:pStyle w:val="FirstParagraph"/>
+      </w:pPr>
+      <w:r>
+        <w:t xml:space="preserve">Using</w:t>
+      </w:r>
+      <w:r>
+        <w:t xml:space="preserve"> </w:t>
+      </w:r>
+      <m:oMath>
+        <m:r>
+          <m:t>k</m:t>
+        </m:r>
+      </m:oMath>
+      <w:r>
+        <w:t xml:space="preserve">-MaxPooling, the authors emphasized that a maximum of</w:t>
+      </w:r>
+      <w:r>
+        <w:t xml:space="preserve"> </w:t>
+      </w:r>
+      <m:oMath>
+        <m:r>
+          <m:t>k</m:t>
+        </m:r>
+      </m:oMath>
+      <w:r>
+        <w:t xml:space="preserve"> </w:t>
+      </w:r>
+      <w:r>
+        <w:t xml:space="preserve">values will be kept for one filter, thereby indicating the highest degree that a filter matches the input sequence. To end this approach, there are</w:t>
+      </w:r>
+      <w:r>
+        <w:t xml:space="preserve"> </w:t>
+      </w:r>
+      <m:oMath>
+        <m:r>
+          <m:t>N</m:t>
+        </m:r>
+      </m:oMath>
+      <w:r>
+        <w:t xml:space="preserve"> </w:t>
+      </w:r>
+      <w:r>
+        <w:t xml:space="preserve">parallel filters, with different parameter initialization which provide the CNN layer with</w:t>
+      </w:r>
+      <w:r>
+        <w:t xml:space="preserve"> </w:t>
+      </w:r>
+      <m:oMath>
+        <m:r>
+          <m:t>N</m:t>
+        </m:r>
+      </m:oMath>
+      <w:r>
+        <w:t xml:space="preserve">-dimension output vectors. This produces two output vectors of dimension</w:t>
+      </w:r>
+      <w:r>
+        <w:t xml:space="preserve"> </w:t>
+      </w:r>
+      <m:oMath>
+        <m:r>
+          <m:t>k</m:t>
+        </m:r>
+        <m:r>
+          <m:t>N</m:t>
+        </m:r>
+      </m:oMath>
+      <w:r>
+        <w:t xml:space="preserve"> </w:t>
+      </w:r>
+      <w:r>
+        <w:t xml:space="preserve">for each question and answer. Their experiments intuitively took</w:t>
+      </w:r>
+      <w:r>
+        <w:t xml:space="preserve"> </w:t>
+      </w:r>
+      <m:oMath>
+        <m:r>
+          <m:t>k</m:t>
+        </m:r>
+        <m:r>
+          <m:t>=</m:t>
+        </m:r>
+        <m:r>
+          <m:t>1</m:t>
+        </m:r>
+      </m:oMath>
+      <w:r>
+        <w:t xml:space="preserve"> </w:t>
+      </w:r>
+      <w:r>
+        <w:t xml:space="preserve">as anything greater showed no improvements and it helped emphasize aspects of the answer such that this CNN based hybridbiLSTM could differentiate ground truths and incorrect answers efficiently.</w:t>
+      </w:r>
+      <w:r>
+        <w:t xml:space="preserve"> </w:t>
+      </w:r>
+      <w:r>
+        <w:t xml:space="preserve">This</w:t>
+      </w:r>
+      <w:r>
+        <w:t xml:space="preserve"> </w:t>
+      </w:r>
+    </w:p>
+    <w:p>
+      <w:pPr>
+        <w:pStyle w:val="BodyText"/>
+      </w:pPr>
+    </w:p>
+    <w:p>
+      <w:pPr>
+        <w:pStyle w:val="BodyText"/>
+      </w:pPr>
+    </w:p>
+    <w:bookmarkEnd w:id="38"/>
+    <w:bookmarkEnd w:id="39"/>
+    <w:bookmarkStart w:id="50" w:name="X435a6cdd786300dff204ee7c2ef942d3e9034e2"/>
     <w:p>
       <w:pPr>
         <w:pStyle w:val="Heading2"/>
@@ -3474,14 +4494,14 @@
       <w:pPr>
         <w:pStyle w:val="CaptionedFigure"/>
       </w:pPr>
-      <w:bookmarkStart w:id="35" w:name="transformerArchitecture"/>
+      <w:bookmarkStart w:id="40" w:name="transformerArchitecture"/>
       <w:r>
         <w:t xml:space="preserve">Transformer Architecture built by</w:t>
       </w:r>
       <w:r>
         <w:t xml:space="preserve"> </w:t>
       </w:r>
-      <w:bookmarkEnd w:id="35"/>
+      <w:bookmarkEnd w:id="40"/>
     </w:p>
     <w:p>
       <w:pPr>
@@ -3524,11 +4544,11 @@
           <w:rPr>
             <w:rStyle w:val="Hyperlink"/>
           </w:rPr>
-          <w:t xml:space="preserve">2.4</w:t>
+          <w:t xml:space="preserve">2.6</w:t>
         </w:r>
       </w:hyperlink>
       <w:r>
-        <w:t xml:space="preserve">. This is then decoded into an output sequence of symbols one at a time. Each step is auto-regressive, i.e. it consumes the previously generated symbols as additional input when creating the next. This is similar to an ensemble model. Stacks of 6 encoder and 6 decoder layers is used.</w:t>
+        <w:t xml:space="preserve">. This is then decoded into an output sequence of symbols one at a time. Each step is auto-regressive, ie. it consumes the previously generated symbols as additional input when creating the next. This is similar to an ensemble model. Stacks of 6 encoder and 6 decoder layers is used.</w:t>
       </w:r>
       <w:r>
         <w:br/>
@@ -3741,7 +4761,7 @@
         <w:t xml:space="preserve">. Let us look at this in detail below.</w:t>
       </w:r>
     </w:p>
-    <w:bookmarkStart w:id="37" w:name="Xadc1dd8fc279583d5552700ae5d248e3fa123bd"/>
+    <w:bookmarkStart w:id="42" w:name="Xadc1dd8fc279583d5552700ae5d248e3fa123bd"/>
     <w:p>
       <w:pPr>
         <w:pStyle w:val="Heading3"/>
@@ -3765,7 +4785,7 @@
           <w:rPr>
             <w:rStyle w:val="Hyperlink"/>
           </w:rPr>
-          <w:t xml:space="preserve">2.5</w:t>
+          <w:t xml:space="preserve">2.7</w:t>
         </w:r>
       </w:hyperlink>
       <w:r>
@@ -3785,14 +4805,14 @@
       <w:pPr>
         <w:pStyle w:val="CaptionedFigure"/>
       </w:pPr>
-      <w:bookmarkStart w:id="36" w:name="multiHeadAttention"/>
+      <w:bookmarkStart w:id="41" w:name="multiHeadAttention"/>
       <w:r>
         <w:t xml:space="preserve">Scale Dot and Multi-Head Attention Models</w:t>
       </w:r>
       <w:r>
         <w:t xml:space="preserve"> </w:t>
       </w:r>
-      <w:bookmarkEnd w:id="36"/>
+      <w:bookmarkEnd w:id="41"/>
     </w:p>
     <w:p>
       <w:pPr>
@@ -3805,8 +4825,8 @@
         <w:t xml:space="preserve"> </w:t>
       </w:r>
     </w:p>
-    <w:bookmarkEnd w:id="37"/>
-    <w:bookmarkStart w:id="44" w:name="Xf0f5c96ca8457ccd84c30f91c0555bd7e615c81"/>
+    <w:bookmarkEnd w:id="42"/>
+    <w:bookmarkStart w:id="49" w:name="Xf0f5c96ca8457ccd84c30f91c0555bd7e615c81"/>
     <w:p>
       <w:pPr>
         <w:pStyle w:val="Heading3"/>
@@ -3815,7 +4835,7 @@
         <w:t xml:space="preserve">Improvements of Transformer Architectures</w:t>
       </w:r>
     </w:p>
-    <w:bookmarkStart w:id="40" w:name="X11e164fbf3f3601cc895b7b9e6f7269d05a6355"/>
+    <w:bookmarkStart w:id="45" w:name="X11e164fbf3f3601cc895b7b9e6f7269d05a6355"/>
     <w:p>
       <w:pPr>
         <w:pStyle w:val="Heading4"/>
@@ -3868,7 +4888,7 @@
       <w:pPr>
         <w:pStyle w:val="CaptionedFigure"/>
       </w:pPr>
-      <w:bookmarkStart w:id="39" w:name="bertPretraining"/>
+      <w:bookmarkStart w:id="44" w:name="bertPretraining"/>
       <w:r>
         <w:drawing>
           <wp:inline>
@@ -3885,7 +4905,7 @@
                     </pic:cNvPicPr>
                   </pic:nvPicPr>
                   <pic:blipFill>
-                    <a:blip r:embed="rId38"/>
+                    <a:blip r:embed="rId43"/>
                     <a:stretch>
                       <a:fillRect/>
                     </a:stretch>
@@ -3911,7 +4931,7 @@
           </wp:inline>
         </w:drawing>
       </w:r>
-      <w:bookmarkEnd w:id="39"/>
+      <w:bookmarkEnd w:id="44"/>
     </w:p>
     <w:p>
       <w:pPr>
@@ -3947,8 +4967,8 @@
         <w:t xml:space="preserve">BERT performed extremely well on the 11 NLP tasks that the authors ran it against. it showed an average accuracy improvement of 4.5% and 7% when compared to the previous state of the art models. Results of BERT and its significant gains make it one of the best candidate models for NLU tasks.</w:t>
       </w:r>
     </w:p>
-    <w:bookmarkEnd w:id="40"/>
-    <w:bookmarkStart w:id="41" w:name="X21a04f995a04cd8fc7e4e06e39e7af1281b0d04"/>
+    <w:bookmarkEnd w:id="45"/>
+    <w:bookmarkStart w:id="46" w:name="X21a04f995a04cd8fc7e4e06e39e7af1281b0d04"/>
     <w:p>
       <w:pPr>
         <w:pStyle w:val="Heading4"/>
@@ -3962,8 +4982,8 @@
         <w:pStyle w:val="FirstParagraph"/>
       </w:pPr>
     </w:p>
-    <w:bookmarkEnd w:id="41"/>
-    <w:bookmarkStart w:id="42" w:name="X37be93b674e3dcd988cba4a7cf66879468c3b35"/>
+    <w:bookmarkEnd w:id="46"/>
+    <w:bookmarkStart w:id="47" w:name="X37be93b674e3dcd988cba4a7cf66879468c3b35"/>
     <w:p>
       <w:pPr>
         <w:pStyle w:val="Heading4"/>
@@ -3977,8 +4997,8 @@
         <w:pStyle w:val="FirstParagraph"/>
       </w:pPr>
     </w:p>
-    <w:bookmarkEnd w:id="42"/>
-    <w:bookmarkStart w:id="43" w:name="X0812b5742605a1c9d3f35d8f3eb8524745bd8b6"/>
+    <w:bookmarkEnd w:id="47"/>
+    <w:bookmarkStart w:id="48" w:name="X0812b5742605a1c9d3f35d8f3eb8524745bd8b6"/>
     <w:p>
       <w:pPr>
         <w:pStyle w:val="Heading4"/>
@@ -3992,10 +5012,10 @@
         <w:pStyle w:val="FirstParagraph"/>
       </w:pPr>
     </w:p>
-    <w:bookmarkEnd w:id="43"/>
-    <w:bookmarkEnd w:id="44"/>
-    <w:bookmarkEnd w:id="45"/>
-    <w:bookmarkStart w:id="46" w:name="Xd134bc072212ace2df385dae143139da74ec0ef"/>
+    <w:bookmarkEnd w:id="48"/>
+    <w:bookmarkEnd w:id="49"/>
+    <w:bookmarkEnd w:id="50"/>
+    <w:bookmarkStart w:id="51" w:name="Xd134bc072212ace2df385dae143139da74ec0ef"/>
     <w:p>
       <w:pPr>
         <w:pStyle w:val="Heading2"/>
@@ -4004,8 +5024,8 @@
         <w:t xml:space="preserve">Comparison Of Techniques</w:t>
       </w:r>
     </w:p>
-    <w:bookmarkEnd w:id="46"/>
-    <w:bookmarkStart w:id="47" w:name="X6e1126cedebf23e1463aee73f9df08783640400"/>
+    <w:bookmarkEnd w:id="51"/>
+    <w:bookmarkStart w:id="52" w:name="X6e1126cedebf23e1463aee73f9df08783640400"/>
     <w:p>
       <w:pPr>
         <w:pStyle w:val="Heading2"/>
@@ -4019,9 +5039,9 @@
         <w:pStyle w:val="FirstParagraph"/>
       </w:pPr>
     </w:p>
-    <w:bookmarkEnd w:id="47"/>
-    <w:bookmarkEnd w:id="48"/>
-    <w:bookmarkStart w:id="54" w:name="c3researchmeth"/>
+    <w:bookmarkEnd w:id="52"/>
+    <w:bookmarkEnd w:id="53"/>
+    <w:bookmarkStart w:id="59" w:name="c3researchmeth"/>
     <w:p>
       <w:pPr>
         <w:pStyle w:val="Heading1"/>
@@ -4041,7 +5061,7 @@
         <w:t xml:space="preserve">DONT DO ANY ANALYSIS HERE</w:t>
       </w:r>
     </w:p>
-    <w:bookmarkStart w:id="49" w:name="c31"/>
+    <w:bookmarkStart w:id="54" w:name="c31"/>
     <w:p>
       <w:pPr>
         <w:pStyle w:val="Heading2"/>
@@ -4204,8 +5224,8 @@
         <w:t xml:space="preserve">The dataset helps bridge the gap between true NLU and machine understanding by using the concept of Relevance. Through comparisons with various datasets such as RACE, MCTest, QASENT etc. they have identified the missing links like negative examples, antonyms and helped fill the gap. This dataset forces the models to understand whether a paragraph span has the answer to the question posed.</w:t>
       </w:r>
     </w:p>
-    <w:bookmarkEnd w:id="49"/>
-    <w:bookmarkStart w:id="50" w:name="c32"/>
+    <w:bookmarkEnd w:id="54"/>
+    <w:bookmarkStart w:id="55" w:name="c32"/>
     <w:p>
       <w:pPr>
         <w:pStyle w:val="Heading2"/>
@@ -4214,8 +5234,40 @@
         <w:t xml:space="preserve">Data Pre-processing And Transformation</w:t>
       </w:r>
     </w:p>
-    <w:bookmarkEnd w:id="50"/>
-    <w:bookmarkStart w:id="53" w:name="c33"/>
+    <w:p>
+      <w:pPr>
+        <w:pStyle w:val="FirstParagraph"/>
+      </w:pPr>
+      <w:r>
+        <w:t xml:space="preserve">Techniques used.</w:t>
+      </w:r>
+      <w:r>
+        <w:t xml:space="preserve"> </w:t>
+      </w:r>
+      <w:r>
+        <w:t xml:space="preserve">(1) Average pooling; (2) max pooling; (3) the concatenation of the last</w:t>
+      </w:r>
+      <w:r>
+        <w:t xml:space="preserve"> </w:t>
+      </w:r>
+      <w:r>
+        <w:t xml:space="preserve">vectors on both directions. The three strategies are compared with the experimental performance</w:t>
+      </w:r>
+      <w:r>
+        <w:t xml:space="preserve"> </w:t>
+      </w:r>
+      <w:r>
+        <w:t xml:space="preserve">in Section 5. Dropout operation is performed on the QA representations before cosine similarity</w:t>
+      </w:r>
+      <w:r>
+        <w:t xml:space="preserve"> </w:t>
+      </w:r>
+      <w:r>
+        <w:t xml:space="preserve">matching</w:t>
+      </w:r>
+    </w:p>
+    <w:bookmarkEnd w:id="55"/>
+    <w:bookmarkStart w:id="58" w:name="c33"/>
     <w:p>
       <w:pPr>
         <w:pStyle w:val="Heading2"/>
@@ -4228,7 +5280,7 @@
       <w:pPr>
         <w:pStyle w:val="CaptionedFigure"/>
       </w:pPr>
-      <w:bookmarkStart w:id="52" w:name="ganttChartMid"/>
+      <w:bookmarkStart w:id="57" w:name="ganttChartMid"/>
       <w:r>
         <w:drawing>
           <wp:inline>
@@ -4245,7 +5297,7 @@
                     </pic:cNvPicPr>
                   </pic:nvPicPr>
                   <pic:blipFill>
-                    <a:blip r:embed="rId51"/>
+                    <a:blip r:embed="rId56"/>
                     <a:stretch>
                       <a:fillRect/>
                     </a:stretch>
@@ -4271,7 +5323,7 @@
           </wp:inline>
         </w:drawing>
       </w:r>
-      <w:bookmarkEnd w:id="52"/>
+      <w:bookmarkEnd w:id="57"/>
     </w:p>
     <w:p>
       <w:pPr>
@@ -4281,8 +5333,8 @@
         <w:t xml:space="preserve">Mid-Thesis report Gantt Chart</w:t>
       </w:r>
     </w:p>
-    <w:bookmarkEnd w:id="53"/>
-    <w:bookmarkEnd w:id="54"/>
+    <w:bookmarkEnd w:id="58"/>
+    <w:bookmarkEnd w:id="59"/>
     <w:sectPr/>
   </w:body>
 </w:document>

</xml_diff>

<commit_message>
self attention completed, added another paper
</commit_message>
<xml_diff>
--- a/pandoc/midthesis.docx
+++ b/pandoc/midthesis.docx
@@ -800,13 +800,11 @@
         <w:pStyle w:val="BodyText"/>
       </w:pPr>
       <w:r>
-        <w:t xml:space="preserve">The problem of Question-Answering is a sequential one. A sequential problem is one which</w:t>
-      </w:r>
-    </w:p>
-    <w:p>
-      <w:pPr>
-        <w:pStyle w:val="BodyText"/>
-      </w:pPr>
+        <w:t xml:space="preserve">The task of Question-Answering is a machine comprehension problem. If we dig deeper, we can classify it even as a sequential problem. One might wonder how it is a sequential problem? The answer to that is simple, traditionally QA systems work by “sequentially reading" the input and</w:t>
+      </w:r>
+      <w:r>
+        <w:t xml:space="preserve"> </w:t>
+      </w:r>
       <w:r>
         <w:t xml:space="preserve">In a more mathematical context, we can say that the problem we face is of</w:t>
       </w:r>
@@ -961,16 +959,7 @@
         <w:t xml:space="preserve"> </w:t>
       </w:r>
       <w:r>
-        <w:t xml:space="preserve">(</w:t>
-      </w:r>
-      <w:r>
-        <w:rPr>
-          <w:b/>
-        </w:rPr>
-        <w:t xml:space="preserve">originallstm?</w:t>
-      </w:r>
-      <w:r>
-        <w:t xml:space="preserve">)</w:t>
+        <w:t xml:space="preserve">(Schmidhuber and Hochreiter 1997)</w:t>
       </w:r>
       <w:r>
         <w:t xml:space="preserve"> </w:t>
@@ -1189,7 +1178,7 @@
         <w:t xml:space="preserve"> </w:t>
       </w:r>
       <w:r>
-        <w:t xml:space="preserve">(P. Rajpurkar, n.d.)</w:t>
+        <w:t xml:space="preserve">(P. Rajpurkar 2021)</w:t>
       </w:r>
       <w:r>
         <w:t xml:space="preserve">.</w:t>
@@ -1285,10 +1274,33 @@
       <w:r>
         <w:t xml:space="preserve">helps the reader understand various nuances of the dataset, evaluation metrics, pre-processing techniques, benchmarks from existing systems etc.</w:t>
       </w:r>
+      <w:r>
+        <w:t xml:space="preserve"> </w:t>
+      </w:r>
+      <w:r>
+        <w:t xml:space="preserve">Appendix</w:t>
+      </w:r>
+      <w:r>
+        <w:t xml:space="preserve"> </w:t>
+      </w:r>
+      <w:hyperlink w:anchor="cgc">
+        <w:r>
+          <w:rPr>
+            <w:rStyle w:val="Hyperlink"/>
+          </w:rPr>
+          <w:t xml:space="preserve">4</w:t>
+        </w:r>
+      </w:hyperlink>
+      <w:r>
+        <w:t xml:space="preserve"> </w:t>
+      </w:r>
+      <w:r>
+        <w:t xml:space="preserve">is where the reader can refer to the Gantt chart for the thesis work done and the updates to various stages.</w:t>
+      </w:r>
     </w:p>
     <w:bookmarkEnd w:id="24"/>
     <w:bookmarkEnd w:id="25"/>
-    <w:bookmarkStart w:id="57" w:name="c2litrev"/>
+    <w:bookmarkStart w:id="66" w:name="c2litrev"/>
     <w:p>
       <w:pPr>
         <w:pStyle w:val="Heading1"/>
@@ -1319,7 +1331,15 @@
         <w:t xml:space="preserve">, we must first critically analyse the work that has been done in the field of NLP and, in particular, the field of Question-Answering based networks. In this section, we will critically analyse a few key model architectures and how we reached Transformers, which form the base of our proposed architecture.</w:t>
       </w:r>
     </w:p>
-    <w:bookmarkStart w:id="43" w:name="X2c6fc06c99a462375eeb3f43dfd832b08ca9e17"/>
+    <w:p>
+      <w:pPr>
+        <w:pStyle w:val="BodyText"/>
+      </w:pPr>
+      <w:r>
+        <w:t xml:space="preserve">(Weissenborn, Wiese, and Seiffe 2017)</w:t>
+      </w:r>
+    </w:p>
+    <w:bookmarkStart w:id="51" w:name="X2c6fc06c99a462375eeb3f43dfd832b08ca9e17"/>
     <w:p>
       <w:pPr>
         <w:pStyle w:val="Heading2"/>
@@ -3377,7 +3397,10 @@
         <w:pStyle w:val="TableCaption"/>
       </w:pPr>
       <w:r>
-        <w:t xml:space="preserve">InsuranceQA Corpus statistics: first two columns are the question and answer quantity; notice there could be multiple answers for some questions so that the answer quantity is larger than the question quantity; third column is the question total word count. The total number of answers is 24 981 and the whole answer text contains 2 386 749 words</w:t>
+        <w:t xml:space="preserve">InsuranceQA Corpus Details: Some questions can have multiple answers, therefore the number of answers is greater than the number of questions</w:t>
+      </w:r>
+      <w:r>
+        <w:t xml:space="preserve"> </w:t>
       </w:r>
       <w:r>
         <w:t xml:space="preserve">(Feng et al. 2015)</w:t>
@@ -3391,7 +3414,7 @@
         <w:tblStyle w:val="Table"/>
         <w:tblW w:type="pct" w:w="0.0"/>
         <w:tblLook w:firstRow="1" w:lastRow="0" w:firstColumn="0" w:lastColumn="0" w:noHBand="0" w:noVBand="0"/>
-        <w:tblCaption w:val="InsuranceQA Corpus statistics: first two columns are the question and answer quantity; notice there could be multiple answers for some questions so that the answer quantity is larger than the question quantity; third column is the question total word count. The total number of answers is 24 981 and the whole answer text contains 2 386 749 words(Feng et al. 2015)."/>
+        <w:tblCaption w:val="InsuranceQA Corpus Details: Some questions can have multiple answers, therefore the number of answers is greater than the number of questions (Feng et al. 2015)."/>
       </w:tblPr>
       <w:tblGrid/>
       <w:tr>
@@ -3683,7 +3706,7 @@
         <w:t xml:space="preserve"> </w:t>
       </w:r>
       <w:r>
-        <w:t xml:space="preserve">Their framework is based on developing a biLSTM model for both questions and answers, applying a connective pooling layer and using a similarity metric to measure the degree of matching answers. They utilized the InsuranceQA</w:t>
+        <w:t xml:space="preserve">Their framework is based on developing a biLSTM model for both questions and answers, applying a connective pooling layer and using a cosine similarity metric to calculate the degree of matching answers. They utilized the InsuranceQA</w:t>
       </w:r>
       <w:r>
         <w:t xml:space="preserve">(Feng et al. 2015)</w:t>
@@ -3707,46 +3730,6 @@
       </w:hyperlink>
       <w:r>
         <w:t xml:space="preserve">.</w:t>
-      </w:r>
-    </w:p>
-    <w:p>
-      <w:pPr>
-        <w:pStyle w:val="BodyText"/>
-      </w:pPr>
-      <w:r>
-        <w:t xml:space="preserve">Pooling layers are known to suffer from an incapability to retain local linguistic information. To combat this the team proposed an additional CNN layer on top of the biLSTM layer. Additionally, they added a simple and efficient attention model to help their biLSTM model better distinguish between candidate answers according to the question context. This study is significant in the field of both deep learning based models and for the field of Question-Answering because it requires little or no feature engineering to achieve significant results. We will also see later in section</w:t>
-      </w:r>
-      <w:r>
-        <w:t xml:space="preserve"> </w:t>
-      </w:r>
-      <w:hyperlink w:anchor="X435a6cdd786300dff204ee7c2ef942d3e9034e2">
-        <w:r>
-          <w:rPr>
-            <w:rStyle w:val="Hyperlink"/>
-          </w:rPr>
-          <w:t xml:space="preserve">2.2</w:t>
-        </w:r>
-      </w:hyperlink>
-      <w:r>
-        <w:t xml:space="preserve">, how biLSTMs are implemented with Transformers to produce an even better model.</w:t>
-      </w:r>
-      <w:r>
-        <w:t xml:space="preserve"> </w:t>
-      </w:r>
-      <w:r>
-        <w:t xml:space="preserve">In their work</w:t>
-      </w:r>
-      <w:r>
-        <w:t xml:space="preserve"> </w:t>
-      </w:r>
-      <w:r>
-        <w:t xml:space="preserve">(Tan, Xiang, and Zhou 2015)</w:t>
-      </w:r>
-      <w:r>
-        <w:t xml:space="preserve"> </w:t>
-      </w:r>
-      <w:r>
-        <w:t xml:space="preserve">have shown that biLSTMs are capable of exploiting long-range sequential context information. This is important as it is often seen that the answer is not directly semantically related to the question but more contextually related. Long-range exploitations help the model understand the question more holistically, therefore helping produce a more relevant answer.</w:t>
       </w:r>
     </w:p>
     <w:p>
@@ -3817,152 +3800,39 @@
         <w:pStyle w:val="BodyText"/>
       </w:pPr>
       <w:r>
-        <w:t xml:space="preserve">BiLSTMs have an advantage over traditional LSTMs in that they utilize both previous and future contextual information by processing the input in both directions, forward and backward. This leads to the generation of two independent sequences of output vectors form LSTMs. The final output is a concatenation of the outputs from both directions ie.</w:t>
-      </w:r>
-      <w:r>
-        <w:t xml:space="preserve"> </w:t>
-      </w:r>
-      <m:oMath>
-        <m:sSub>
-          <m:e>
-            <m:r>
-              <m:t>h</m:t>
-            </m:r>
-          </m:e>
-          <m:sub>
-            <m:r>
-              <m:t>t</m:t>
-            </m:r>
-          </m:sub>
-        </m:sSub>
-        <m:r>
-          <m:t>=</m:t>
-        </m:r>
-        <m:acc>
-          <m:accPr>
-            <m:chr m:val="⃗"/>
-          </m:accPr>
-          <m:e>
-            <m:sSub>
-              <m:e>
-                <m:r>
-                  <m:t>h</m:t>
-                </m:r>
-              </m:e>
-              <m:sub>
-                <m:r>
-                  <m:t>t</m:t>
-                </m:r>
-              </m:sub>
-            </m:sSub>
-          </m:e>
-        </m:acc>
-        <m:r>
-          <m:t>|</m:t>
-        </m:r>
-        <m:r>
-          <m:t>|</m:t>
-        </m:r>
-        <m:acc>
-          <m:accPr>
-            <m:chr m:val="⃖"/>
-          </m:accPr>
-          <m:e>
-            <m:sSub>
-              <m:e>
-                <m:r>
-                  <m:t>h</m:t>
-                </m:r>
-              </m:e>
-              <m:sub>
-                <m:r>
-                  <m:t>t</m:t>
-                </m:r>
-              </m:sub>
-            </m:sSub>
-          </m:e>
-        </m:acc>
-      </m:oMath>
-      <w:r>
-        <w:t xml:space="preserve">.</w:t>
-      </w:r>
-      <w:r>
-        <w:t xml:space="preserve"> </w:t>
-      </w:r>
-      <w:r>
-        <w:t xml:space="preserve">The</w:t>
-      </w:r>
-      <w:r>
-        <w:t xml:space="preserve"> </w:t>
-      </w:r>
-      <w:r>
-        <w:rPr>
-          <w:b/>
-        </w:rPr>
-        <w:t xml:space="preserve">QA-LSTM</w:t>
-      </w:r>
-      <w:r>
-        <w:t xml:space="preserve"> </w:t>
-      </w:r>
-      <w:r>
-        <w:t xml:space="preserve">model proposed by</w:t>
-      </w:r>
-      <w:r>
-        <w:t xml:space="preserve"> </w:t>
-      </w:r>
-      <w:r>
-        <w:t xml:space="preserve">(Tan, Xiang, and Zhou 2015)</w:t>
-      </w:r>
-      <w:r>
-        <w:t xml:space="preserve"> </w:t>
-      </w:r>
-      <w:r>
-        <w:t xml:space="preserve">can be seen in fig.</w:t>
-      </w:r>
-      <w:r>
-        <w:t xml:space="preserve"> </w:t>
-      </w:r>
-      <w:hyperlink w:anchor="lstmhaig">
+        <w:t xml:space="preserve">Pooling layers are known to suffer from an incapability to retain local linguistic information. To combat this the team proposed an additional CNN layer on top of the biLSTM layer. Additionally, they added a simple and efficient attention model to help their biLSTM model better distinguish between candidate answers according to the question context. This study is significant in the field of both deep learning based models and for the field of Question-Answering because it requires little or no feature engineering to achieve significant results. We will also see later in section</w:t>
+      </w:r>
+      <w:r>
+        <w:t xml:space="preserve"> </w:t>
+      </w:r>
+      <w:hyperlink w:anchor="X435a6cdd786300dff204ee7c2ef942d3e9034e2">
         <w:r>
           <w:rPr>
             <w:rStyle w:val="Hyperlink"/>
           </w:rPr>
-          <w:t xml:space="preserve">2.4</w:t>
+          <w:t xml:space="preserve">2.2</w:t>
         </w:r>
       </w:hyperlink>
       <w:r>
-        <w:t xml:space="preserve">. We can see that it generates a distributed representation for both questions(blue) and answers(red) before moving on to perform pooling and cosine similarity operations.</w:t>
-      </w:r>
-      <w:r>
-        <w:t xml:space="preserve"> </w:t>
-      </w:r>
-      <w:r>
-        <w:t xml:space="preserve">In fig.</w:t>
-      </w:r>
-      <w:r>
-        <w:t xml:space="preserve"> </w:t>
-      </w:r>
-      <w:hyperlink w:anchor="lstmhaigcnn">
-        <w:r>
-          <w:rPr>
-            <w:rStyle w:val="Hyperlink"/>
-          </w:rPr>
-          <w:t xml:space="preserve">2.5</w:t>
-        </w:r>
-      </w:hyperlink>
-      <w:r>
-        <w:t xml:space="preserve">, it can be seen that the CNN layer has been implemented after the biLSTM layers and before the pooling layers. The pooling layers have been modified to be max-</w:t>
-      </w:r>
-      <m:oMath>
-        <m:r>
-          <m:t>k</m:t>
-        </m:r>
-      </m:oMath>
-      <w:r>
-        <w:t xml:space="preserve"> </w:t>
-      </w:r>
-      <w:r>
-        <w:t xml:space="preserve">pooling layers, similar to standard CNNs.</w:t>
+        <w:t xml:space="preserve">, how biLSTMs are implemented with Transformers to produce an even better model.</w:t>
+      </w:r>
+      <w:r>
+        <w:t xml:space="preserve"> </w:t>
+      </w:r>
+      <w:r>
+        <w:t xml:space="preserve">In their work</w:t>
+      </w:r>
+      <w:r>
+        <w:t xml:space="preserve"> </w:t>
+      </w:r>
+      <w:r>
+        <w:t xml:space="preserve">(Tan, Xiang, and Zhou 2015)</w:t>
+      </w:r>
+      <w:r>
+        <w:t xml:space="preserve"> </w:t>
+      </w:r>
+      <w:r>
+        <w:t xml:space="preserve">have shown that biLSTMs are capable of capitalizing long-range sequential context information. This is important as it is often seen that the answer is not directly semantically related to the question but more contextually related. Long-range exploitations help the model understand the question more holistically, therefore helping produce a more relevant answer.</w:t>
       </w:r>
     </w:p>
     <w:p>
@@ -4033,6 +3903,159 @@
         <w:pStyle w:val="BodyText"/>
       </w:pPr>
       <w:r>
+        <w:t xml:space="preserve">BiLSTMs have an advantage over traditional LSTMs in that they utilize both previous and future contextual information by processing the input in both directions, forward and backward. This leads to the generation of two independent sequences of output vectors form LSTMs. The final output is a concatenation of the outputs from both directions ie.</w:t>
+      </w:r>
+      <w:r>
+        <w:t xml:space="preserve"> </w:t>
+      </w:r>
+      <m:oMath>
+        <m:sSub>
+          <m:e>
+            <m:r>
+              <m:t>h</m:t>
+            </m:r>
+          </m:e>
+          <m:sub>
+            <m:r>
+              <m:t>t</m:t>
+            </m:r>
+          </m:sub>
+        </m:sSub>
+        <m:r>
+          <m:t>=</m:t>
+        </m:r>
+        <m:acc>
+          <m:accPr>
+            <m:chr m:val="⃗"/>
+          </m:accPr>
+          <m:e>
+            <m:sSub>
+              <m:e>
+                <m:r>
+                  <m:t>h</m:t>
+                </m:r>
+              </m:e>
+              <m:sub>
+                <m:r>
+                  <m:t>t</m:t>
+                </m:r>
+              </m:sub>
+            </m:sSub>
+          </m:e>
+        </m:acc>
+        <m:r>
+          <m:t>|</m:t>
+        </m:r>
+        <m:r>
+          <m:t>|</m:t>
+        </m:r>
+        <m:acc>
+          <m:accPr>
+            <m:chr m:val="⃖"/>
+          </m:accPr>
+          <m:e>
+            <m:sSub>
+              <m:e>
+                <m:r>
+                  <m:t>h</m:t>
+                </m:r>
+              </m:e>
+              <m:sub>
+                <m:r>
+                  <m:t>t</m:t>
+                </m:r>
+              </m:sub>
+            </m:sSub>
+          </m:e>
+        </m:acc>
+      </m:oMath>
+      <w:r>
+        <w:t xml:space="preserve">.</w:t>
+      </w:r>
+      <w:r>
+        <w:t xml:space="preserve"> </w:t>
+      </w:r>
+      <w:r>
+        <w:t xml:space="preserve">The</w:t>
+      </w:r>
+      <w:r>
+        <w:t xml:space="preserve"> </w:t>
+      </w:r>
+      <w:r>
+        <w:rPr>
+          <w:b/>
+        </w:rPr>
+        <w:t xml:space="preserve">QA-LSTM</w:t>
+      </w:r>
+      <w:r>
+        <w:t xml:space="preserve"> </w:t>
+      </w:r>
+      <w:r>
+        <w:t xml:space="preserve">model proposed by</w:t>
+      </w:r>
+      <w:r>
+        <w:t xml:space="preserve"> </w:t>
+      </w:r>
+      <w:r>
+        <w:t xml:space="preserve">(Tan, Xiang, and Zhou 2015)</w:t>
+      </w:r>
+      <w:r>
+        <w:t xml:space="preserve"> </w:t>
+      </w:r>
+      <w:r>
+        <w:t xml:space="preserve">can be seen in fig.</w:t>
+      </w:r>
+      <w:r>
+        <w:t xml:space="preserve"> </w:t>
+      </w:r>
+      <w:hyperlink w:anchor="lstmhaig">
+        <w:r>
+          <w:rPr>
+            <w:rStyle w:val="Hyperlink"/>
+          </w:rPr>
+          <w:t xml:space="preserve">2.4</w:t>
+        </w:r>
+      </w:hyperlink>
+      <w:r>
+        <w:t xml:space="preserve">. We can see that it generates a distributed representation for both questions(blue) and answers(red) before moving on to perform pooling and cosine similarity operations.</w:t>
+      </w:r>
+      <w:r>
+        <w:t xml:space="preserve"> </w:t>
+      </w:r>
+      <w:r>
+        <w:t xml:space="preserve">In fig.</w:t>
+      </w:r>
+      <w:r>
+        <w:t xml:space="preserve"> </w:t>
+      </w:r>
+      <w:hyperlink w:anchor="lstmhaigcnn">
+        <w:r>
+          <w:rPr>
+            <w:rStyle w:val="Hyperlink"/>
+          </w:rPr>
+          <w:t xml:space="preserve">2.5</w:t>
+        </w:r>
+      </w:hyperlink>
+      <w:r>
+        <w:t xml:space="preserve">, it can be seen that the CNN layer has been implemented after the biLSTM layers and before the pooling layers. The pooling layers have been modified to be max-</w:t>
+      </w:r>
+      <m:oMath>
+        <m:r>
+          <m:t>k</m:t>
+        </m:r>
+      </m:oMath>
+      <w:r>
+        <w:t xml:space="preserve"> </w:t>
+      </w:r>
+      <w:r>
+        <w:t xml:space="preserve">pooling layers, similar to standard CNNs.</w:t>
+      </w:r>
+    </w:p>
+    <w:p>
+      <w:pPr>
+        <w:pStyle w:val="BodyText"/>
+      </w:pPr>
+      <w:r>
         <w:t xml:space="preserve">The implementation of this convolution layer forces localized interactions between the inputs within a filter size of</w:t>
       </w:r>
       <w:r>
@@ -5205,7 +5228,7 @@
         <w:t xml:space="preserve">(Tan, Xiang, and Zhou 2015)</w:t>
       </w:r>
       <w:r>
-        <w:t xml:space="preserve">, highlighting how QA-LSTM with attention outperforms its various modifications.</w:t>
+        <w:t xml:space="preserve">, highlighting how QA-LSTM with attention outperforms its various modifications</w:t>
       </w:r>
     </w:p>
     <w:tbl>
@@ -5213,7 +5236,7 @@
         <w:tblStyle w:val="Table"/>
         <w:tblW w:type="pct" w:w="0.0"/>
         <w:tblLook w:firstRow="1" w:lastRow="0" w:firstColumn="0" w:lastColumn="0" w:noHBand="0" w:noVBand="0"/>
-        <w:tblCaption w:val="Experimental results from (Tan, Xiang, and Zhou 2015), highlighting how QA-LSTM with attention outperforms its various modifications."/>
+        <w:tblCaption w:val="Experimental results from (Tan, Xiang, and Zhou 2015), highlighting how QA-LSTM with attention outperforms its various modifications"/>
       </w:tblPr>
       <w:tblGrid/>
       <w:tr>
@@ -5930,15 +5953,1980 @@
       </w:tr>
     </w:tbl>
     <w:bookmarkEnd w:id="41"/>
+    <w:p>
+      <w:pPr>
+        <w:pStyle w:val="BodyText"/>
+      </w:pPr>
+      <w:r>
+        <w:t xml:space="preserve">An improvement to this approach was done in 2018 by</w:t>
+      </w:r>
+      <w:r>
+        <w:t xml:space="preserve"> </w:t>
+      </w:r>
+      <w:r>
+        <w:t xml:space="preserve">(Brahma 2018)</w:t>
+      </w:r>
+      <w:r>
+        <w:t xml:space="preserve"> </w:t>
+      </w:r>
+      <w:r>
+        <w:t xml:space="preserve">who proposed</w:t>
+      </w:r>
+      <w:r>
+        <w:t xml:space="preserve"> </w:t>
+      </w:r>
+      <w:r>
+        <w:rPr>
+          <w:i/>
+        </w:rPr>
+        <w:t xml:space="preserve">Suffix Bidirectional LSTM</w:t>
+      </w:r>
+      <w:r>
+        <w:t xml:space="preserve"> </w:t>
+      </w:r>
+      <w:r>
+        <w:t xml:space="preserve">or</w:t>
+      </w:r>
+      <w:r>
+        <w:t xml:space="preserve"> </w:t>
+      </w:r>
+      <w:r>
+        <w:rPr>
+          <w:i/>
+        </w:rPr>
+        <w:t xml:space="preserve">SuBiLSTM</w:t>
+      </w:r>
+      <w:r>
+        <w:t xml:space="preserve"> </w:t>
+      </w:r>
+      <w:r>
+        <w:t xml:space="preserve">adding prefixes and suffixes to the inputs over both directions. There are a few obvious differences between the biLSTM and SuBiLSTM like the doubling of parameters, increased time complexity which happens over quadratic time for worst case scenarios compared to linear in biLSTMs.</w:t>
+      </w:r>
+      <w:r>
+        <w:t xml:space="preserve"> </w:t>
+      </w:r>
+      <w:r>
+        <w:t xml:space="preserve">The author of this paper has shown that despite higher time complexity, there are significant gains in accuracy in text encoding and classification in their experiments, of particular note is the Paraphrase Detection experiment which uses GloVe embeddings and shows an 88.2% score in the test set, which is marginally higher than other models implemented.</w:t>
+      </w:r>
+      <w:r>
+        <w:t xml:space="preserve"> </w:t>
+      </w:r>
+      <w:r>
+        <w:t xml:space="preserve">The work presented in this thesis will also implement paraphrase detection and GloVe embeddings to potentially improve model performance and answer detection.</w:t>
+      </w:r>
+    </w:p>
     <w:bookmarkEnd w:id="42"/>
-    <w:bookmarkEnd w:id="43"/>
-    <w:bookmarkStart w:id="54" w:name="X435a6cdd786300dff204ee7c2ef942d3e9034e2"/>
+    <w:bookmarkStart w:id="49" w:name="c2lstmqa"/>
+    <w:p>
+      <w:pPr>
+        <w:pStyle w:val="Heading3"/>
+      </w:pPr>
+      <w:r>
+        <w:t xml:space="preserve">LSTM And Question Answering</w:t>
+      </w:r>
+    </w:p>
+    <w:p>
+      <w:pPr>
+        <w:pStyle w:val="FirstParagraph"/>
+      </w:pPr>
+      <w:r>
+        <w:t xml:space="preserve">In 2016, The SQuAD dataset</w:t>
+      </w:r>
+      <w:r>
+        <w:t xml:space="preserve"> </w:t>
+      </w:r>
+      <w:r>
+        <w:t xml:space="preserve">(Pranav Rajpurkar et al. 2016)</w:t>
+      </w:r>
+      <w:r>
+        <w:t xml:space="preserve"> </w:t>
+      </w:r>
+      <w:r>
+        <w:t xml:space="preserve">was released, that generated quite a buzz in the field of QA based NLP tasks due to its nature of being extremely versatile and crowdsourced. We will take a deeper look at it in section</w:t>
+      </w:r>
+      <w:r>
+        <w:t xml:space="preserve"> </w:t>
+      </w:r>
+      <w:hyperlink w:anchor="Xd134bc072212ace2df385dae143139da74ec0ef">
+        <w:r>
+          <w:rPr>
+            <w:rStyle w:val="Hyperlink"/>
+          </w:rPr>
+          <w:t xml:space="preserve">2.3</w:t>
+        </w:r>
+      </w:hyperlink>
+      <w:r>
+        <w:t xml:space="preserve">, where we discuss the various datasets in detail.</w:t>
+      </w:r>
+    </w:p>
+    <w:p>
+      <w:pPr>
+        <w:pStyle w:val="BodyText"/>
+      </w:pPr>
+      <w:r>
+        <w:t xml:space="preserve">Using the SQuAD dataset</w:t>
+      </w:r>
+      <w:r>
+        <w:t xml:space="preserve"> </w:t>
+      </w:r>
+      <w:r>
+        <w:t xml:space="preserve">(S. Wang and Jiang 2016)</w:t>
+      </w:r>
+      <w:r>
+        <w:t xml:space="preserve"> </w:t>
+      </w:r>
+      <w:r>
+        <w:t xml:space="preserve">developed a match-LSTM</w:t>
+      </w:r>
+      <w:r>
+        <w:t xml:space="preserve"> </w:t>
+      </w:r>
+      <w:r>
+        <w:t xml:space="preserve">(S. Wang and Jiang 2015)</w:t>
+      </w:r>
+      <w:r>
+        <w:t xml:space="preserve"> </w:t>
+      </w:r>
+      <w:r>
+        <w:t xml:space="preserve">based model that they showed performed significantly better on the dataset than the work done by</w:t>
+      </w:r>
+      <w:r>
+        <w:t xml:space="preserve"> </w:t>
+      </w:r>
+      <w:r>
+        <w:t xml:space="preserve">(Pranav Rajpurkar et al. 2016)</w:t>
+      </w:r>
+      <w:r>
+        <w:t xml:space="preserve">. Their work shows that using a match-LSTM approach combined with a Pointer Net model</w:t>
+      </w:r>
+      <w:r>
+        <w:t xml:space="preserve"> </w:t>
+      </w:r>
+      <w:r>
+        <w:t xml:space="preserve">(Vinyals, Fortunato, and Jaitly 2015)</w:t>
+      </w:r>
+      <w:r>
+        <w:t xml:space="preserve">, that aids token predictions using only input sequences rather than using any form of large fixed vocabulary, therefore allowing for generation of answers with multiple tokens.</w:t>
+      </w:r>
+    </w:p>
+    <w:p>
+      <w:pPr>
+        <w:pStyle w:val="BodyText"/>
+      </w:pPr>
+      <w:r>
+        <w:t xml:space="preserve">The approach by</w:t>
+      </w:r>
+      <w:r>
+        <w:t xml:space="preserve"> </w:t>
+      </w:r>
+      <w:r>
+        <w:t xml:space="preserve">(S. Wang and Jiang 2016)</w:t>
+      </w:r>
+      <w:r>
+        <w:t xml:space="preserve"> </w:t>
+      </w:r>
+      <w:r>
+        <w:t xml:space="preserve">was tw-fold. The first approach implemented as a sequence model and the second as a boundary model, which was further extended with a search function.</w:t>
+      </w:r>
+    </w:p>
+    <w:p>
+      <w:pPr>
+        <w:pStyle w:val="BodyText"/>
+      </w:pPr>
+      <w:r>
+        <w:t xml:space="preserve">The match-LSTM model architecture consists of:</w:t>
+      </w:r>
+    </w:p>
+    <w:p>
+      <w:pPr>
+        <w:numPr>
+          <w:ilvl w:val="0"/>
+          <w:numId w:val="1004"/>
+        </w:numPr>
+      </w:pPr>
+      <w:r>
+        <w:rPr>
+          <w:b/>
+        </w:rPr>
+        <w:t xml:space="preserve">LSTM Preprocessing Layer</w:t>
+      </w:r>
+      <w:r>
+        <w:t xml:space="preserve">: As we can see from</w:t>
+      </w:r>
+      <w:r>
+        <w:t xml:space="preserve"> </w:t>
+      </w:r>
+      <w:hyperlink w:anchor="lstmMatch">
+        <w:r>
+          <w:rPr>
+            <w:rStyle w:val="Hyperlink"/>
+          </w:rPr>
+          <w:t xml:space="preserve">2.7</w:t>
+        </w:r>
+      </w:hyperlink>
+      <w:r>
+        <w:t xml:space="preserve">, there are 2 LSTM preporcessing layers. This layer is used to integrate contextual information directly into the representation of how each token in the passage and question is represented. This is based directly on the simple LSTM</w:t>
+      </w:r>
+      <w:r>
+        <w:t xml:space="preserve"> </w:t>
+      </w:r>
+      <w:r>
+        <w:t xml:space="preserve">(Schmidhuber and Hochreiter 1997)</w:t>
+      </w:r>
+      <w:r>
+        <w:t xml:space="preserve"> </w:t>
+      </w:r>
+      <w:r>
+        <w:t xml:space="preserve">and not the BiLSTM.</w:t>
+      </w:r>
+    </w:p>
+    <w:p>
+      <w:pPr>
+        <w:numPr>
+          <w:ilvl w:val="0"/>
+          <w:numId w:val="1004"/>
+        </w:numPr>
+      </w:pPr>
+      <w:r>
+        <w:rPr>
+          <w:b/>
+        </w:rPr>
+        <w:t xml:space="preserve">Match-LSTM Layer</w:t>
+      </w:r>
+      <w:r>
+        <w:t xml:space="preserve">: Here, the model treats the question as a premise and the passage as hypothesis. The layer sequentially reads the passage and calculates an attention weight vector</w:t>
+      </w:r>
+      <w:r>
+        <w:t xml:space="preserve"> </w:t>
+      </w:r>
+      <m:oMath>
+        <m:sSub>
+          <m:e>
+            <m:acc>
+              <m:accPr>
+                <m:chr m:val="⃗"/>
+              </m:accPr>
+              <m:e>
+                <m:r>
+                  <m:t>α</m:t>
+                </m:r>
+              </m:e>
+            </m:acc>
+          </m:e>
+          <m:sub>
+            <m:r>
+              <m:t>i</m:t>
+            </m:r>
+          </m:sub>
+        </m:sSub>
+        <m:r>
+          <m:t>∈</m:t>
+        </m:r>
+        <m:sSup>
+          <m:e>
+            <m:r>
+              <m:rPr>
+                <m:sty m:val="p"/>
+                <m:scr m:val="double-struck"/>
+              </m:rPr>
+              <m:t>R</m:t>
+            </m:r>
+          </m:e>
+          <m:sup>
+            <m:r>
+              <m:t>Q</m:t>
+            </m:r>
+          </m:sup>
+        </m:sSup>
+      </m:oMath>
+      <w:r>
+        <w:t xml:space="preserve"> </w:t>
+      </w:r>
+      <w:r>
+        <w:t xml:space="preserve">as:</w:t>
+      </w:r>
+    </w:p>
+    <w:p>
+      <w:pPr>
+        <w:pStyle w:val="BodyText"/>
+      </w:pPr>
+      <m:oMathPara>
+        <m:oMathParaPr>
+          <m:jc m:val="center"/>
+        </m:oMathParaPr>
+        <m:oMath>
+          <m:m>
+            <m:mPr>
+              <m:baseJc m:val="center"/>
+              <m:plcHide m:val="1"/>
+              <m:mcs>
+                <m:mc>
+                  <m:mcPr>
+                    <m:mcJc m:val="right"/>
+                    <m:count m:val="1"/>
+                  </m:mcPr>
+                </m:mc>
+                <m:mc>
+                  <m:mcPr>
+                    <m:mcJc m:val="left"/>
+                    <m:count m:val="1"/>
+                  </m:mcPr>
+                </m:mc>
+              </m:mcs>
+            </m:mPr>
+            <m:mr>
+              <m:e/>
+              <m:e>
+                <m:sSub>
+                  <m:e>
+                    <m:acc>
+                      <m:accPr>
+                        <m:chr m:val="⃗"/>
+                      </m:accPr>
+                      <m:e>
+                        <m:r>
+                          <m:rPr>
+                            <m:sty m:val="b"/>
+                          </m:rPr>
+                          <m:t>G</m:t>
+                        </m:r>
+                      </m:e>
+                    </m:acc>
+                  </m:e>
+                  <m:sub>
+                    <m:r>
+                      <m:t>i</m:t>
+                    </m:r>
+                  </m:sub>
+                </m:sSub>
+                <m:r>
+                  <m:t>=</m:t>
+                </m:r>
+                <m:r>
+                  <m:rPr>
+                    <m:nor/>
+                    <m:sty m:val="p"/>
+                  </m:rPr>
+                  <m:t>tanh</m:t>
+                </m:r>
+                <m:d>
+                  <m:dPr>
+                    <m:begChr m:val="("/>
+                    <m:endChr m:val=")"/>
+                    <m:grow/>
+                  </m:dPr>
+                  <m:e>
+                    <m:sSup>
+                      <m:e>
+                        <m:r>
+                          <m:rPr>
+                            <m:sty m:val="b"/>
+                          </m:rPr>
+                          <m:t>W</m:t>
+                        </m:r>
+                      </m:e>
+                      <m:sup>
+                        <m:r>
+                          <m:rPr>
+                            <m:sty m:val="p"/>
+                          </m:rPr>
+                          <m:t>q</m:t>
+                        </m:r>
+                      </m:sup>
+                    </m:sSup>
+                    <m:sSup>
+                      <m:e>
+                        <m:r>
+                          <m:rPr>
+                            <m:sty m:val="b"/>
+                          </m:rPr>
+                          <m:t>H</m:t>
+                        </m:r>
+                      </m:e>
+                      <m:sup>
+                        <m:r>
+                          <m:rPr>
+                            <m:sty m:val="p"/>
+                          </m:rPr>
+                          <m:t>q</m:t>
+                        </m:r>
+                      </m:sup>
+                    </m:sSup>
+                    <m:r>
+                      <m:t>+</m:t>
+                    </m:r>
+                    <m:d>
+                      <m:dPr>
+                        <m:begChr m:val="("/>
+                        <m:endChr m:val=")"/>
+                        <m:grow/>
+                      </m:dPr>
+                      <m:e>
+                        <m:sSup>
+                          <m:e>
+                            <m:r>
+                              <m:rPr>
+                                <m:sty m:val="b"/>
+                              </m:rPr>
+                              <m:t>W</m:t>
+                            </m:r>
+                          </m:e>
+                          <m:sup>
+                            <m:r>
+                              <m:rPr>
+                                <m:sty m:val="p"/>
+                              </m:rPr>
+                              <m:t>p</m:t>
+                            </m:r>
+                          </m:sup>
+                        </m:sSup>
+                        <m:sSubSup>
+                          <m:e>
+                            <m:r>
+                              <m:rPr>
+                                <m:sty m:val="b"/>
+                              </m:rPr>
+                              <m:t>h</m:t>
+                            </m:r>
+                          </m:e>
+                          <m:sub>
+                            <m:r>
+                              <m:t>i</m:t>
+                            </m:r>
+                          </m:sub>
+                          <m:sup>
+                            <m:r>
+                              <m:rPr>
+                                <m:sty m:val="p"/>
+                              </m:rPr>
+                              <m:t>p</m:t>
+                            </m:r>
+                          </m:sup>
+                        </m:sSubSup>
+                        <m:r>
+                          <m:t>+</m:t>
+                        </m:r>
+                        <m:sSup>
+                          <m:e>
+                            <m:r>
+                              <m:rPr>
+                                <m:sty m:val="b"/>
+                              </m:rPr>
+                              <m:t>W</m:t>
+                            </m:r>
+                          </m:e>
+                          <m:sup>
+                            <m:r>
+                              <m:rPr>
+                                <m:sty m:val="p"/>
+                              </m:rPr>
+                              <m:t>r</m:t>
+                            </m:r>
+                          </m:sup>
+                        </m:sSup>
+                        <m:sSubSup>
+                          <m:e>
+                            <m:acc>
+                              <m:accPr>
+                                <m:chr m:val="⃗"/>
+                              </m:accPr>
+                              <m:e>
+                                <m:r>
+                                  <m:rPr>
+                                    <m:sty m:val="b"/>
+                                  </m:rPr>
+                                  <m:t>h</m:t>
+                                </m:r>
+                              </m:e>
+                            </m:acc>
+                          </m:e>
+                          <m:sub>
+                            <m:r>
+                              <m:t>i</m:t>
+                            </m:r>
+                            <m:r>
+                              <m:t>−</m:t>
+                            </m:r>
+                            <m:r>
+                              <m:t>1</m:t>
+                            </m:r>
+                          </m:sub>
+                          <m:sup>
+                            <m:r>
+                              <m:rPr>
+                                <m:sty m:val="p"/>
+                              </m:rPr>
+                              <m:t>r</m:t>
+                            </m:r>
+                          </m:sup>
+                        </m:sSubSup>
+                        <m:r>
+                          <m:t>+</m:t>
+                        </m:r>
+                        <m:sSup>
+                          <m:e>
+                            <m:r>
+                              <m:rPr>
+                                <m:sty m:val="b"/>
+                              </m:rPr>
+                              <m:t>b</m:t>
+                            </m:r>
+                          </m:e>
+                          <m:sup>
+                            <m:r>
+                              <m:rPr>
+                                <m:sty m:val="p"/>
+                              </m:rPr>
+                              <m:t>p</m:t>
+                            </m:r>
+                          </m:sup>
+                        </m:sSup>
+                      </m:e>
+                    </m:d>
+                    <m:r>
+                      <m:t>⊗</m:t>
+                    </m:r>
+                    <m:sSub>
+                      <m:e>
+                        <m:r>
+                          <m:rPr>
+                            <m:sty m:val="b"/>
+                          </m:rPr>
+                          <m:t>e</m:t>
+                        </m:r>
+                      </m:e>
+                      <m:sub>
+                        <m:r>
+                          <m:t>Q</m:t>
+                        </m:r>
+                      </m:sub>
+                    </m:sSub>
+                  </m:e>
+                </m:d>
+              </m:e>
+            </m:mr>
+            <m:mr>
+              <m:e/>
+              <m:e>
+                <m:sSub>
+                  <m:e>
+                    <m:acc>
+                      <m:accPr>
+                        <m:chr m:val="⃗"/>
+                      </m:accPr>
+                      <m:e>
+                        <m:r>
+                          <m:t>α</m:t>
+                        </m:r>
+                      </m:e>
+                    </m:acc>
+                  </m:e>
+                  <m:sub>
+                    <m:r>
+                      <m:t>i</m:t>
+                    </m:r>
+                  </m:sub>
+                </m:sSub>
+                <m:r>
+                  <m:t>=</m:t>
+                </m:r>
+                <m:r>
+                  <m:rPr>
+                    <m:nor/>
+                    <m:sty m:val="p"/>
+                  </m:rPr>
+                  <m:t>softmax</m:t>
+                </m:r>
+                <m:d>
+                  <m:dPr>
+                    <m:begChr m:val="("/>
+                    <m:endChr m:val=")"/>
+                    <m:grow/>
+                  </m:dPr>
+                  <m:e>
+                    <m:sSup>
+                      <m:e>
+                        <m:r>
+                          <m:rPr>
+                            <m:sty m:val="b"/>
+                          </m:rPr>
+                          <m:t>w</m:t>
+                        </m:r>
+                      </m:e>
+                      <m:sup>
+                        <m:r>
+                          <m:t>⊤</m:t>
+                        </m:r>
+                      </m:sup>
+                    </m:sSup>
+                    <m:sSub>
+                      <m:e>
+                        <m:acc>
+                          <m:accPr>
+                            <m:chr m:val="⃗"/>
+                          </m:accPr>
+                          <m:e>
+                            <m:r>
+                              <m:rPr>
+                                <m:sty m:val="b"/>
+                              </m:rPr>
+                              <m:t>G</m:t>
+                            </m:r>
+                          </m:e>
+                        </m:acc>
+                      </m:e>
+                      <m:sub>
+                        <m:r>
+                          <m:t>i</m:t>
+                        </m:r>
+                      </m:sub>
+                    </m:sSub>
+                    <m:r>
+                      <m:t>+</m:t>
+                    </m:r>
+                    <m:r>
+                      <m:t>b</m:t>
+                    </m:r>
+                    <m:r>
+                      <m:t>⊗</m:t>
+                    </m:r>
+                    <m:sSub>
+                      <m:e>
+                        <m:r>
+                          <m:rPr>
+                            <m:sty m:val="b"/>
+                          </m:rPr>
+                          <m:t>e</m:t>
+                        </m:r>
+                      </m:e>
+                      <m:sub>
+                        <m:r>
+                          <m:t>Q</m:t>
+                        </m:r>
+                      </m:sub>
+                    </m:sSub>
+                  </m:e>
+                </m:d>
+              </m:e>
+            </m:mr>
+          </m:m>
+        </m:oMath>
+      </m:oMathPara>
+    </w:p>
+    <w:p>
+      <w:pPr>
+        <w:numPr>
+          <w:ilvl w:val="0"/>
+          <w:numId w:val="1000"/>
+        </w:numPr>
+      </w:pPr>
+      <w:r>
+        <w:t xml:space="preserve">where</w:t>
+      </w:r>
+      <w:r>
+        <w:t xml:space="preserve"> </w:t>
+      </w:r>
+      <m:oMath>
+        <m:sSup>
+          <m:e>
+            <m:r>
+              <m:rPr>
+                <m:sty m:val="b"/>
+              </m:rPr>
+              <m:t>W</m:t>
+            </m:r>
+          </m:e>
+          <m:sup>
+            <m:r>
+              <m:rPr>
+                <m:sty m:val="p"/>
+              </m:rPr>
+              <m:t>q</m:t>
+            </m:r>
+          </m:sup>
+        </m:sSup>
+        <m:r>
+          <m:t>,</m:t>
+        </m:r>
+        <m:sSup>
+          <m:e>
+            <m:r>
+              <m:rPr>
+                <m:sty m:val="b"/>
+              </m:rPr>
+              <m:t>W</m:t>
+            </m:r>
+          </m:e>
+          <m:sup>
+            <m:r>
+              <m:rPr>
+                <m:sty m:val="p"/>
+              </m:rPr>
+              <m:t>p</m:t>
+            </m:r>
+          </m:sup>
+        </m:sSup>
+        <m:r>
+          <m:t>,</m:t>
+        </m:r>
+        <m:sSup>
+          <m:e>
+            <m:r>
+              <m:rPr>
+                <m:sty m:val="b"/>
+              </m:rPr>
+              <m:t>W</m:t>
+            </m:r>
+          </m:e>
+          <m:sup>
+            <m:r>
+              <m:rPr>
+                <m:sty m:val="p"/>
+              </m:rPr>
+              <m:t>r</m:t>
+            </m:r>
+          </m:sup>
+        </m:sSup>
+        <m:r>
+          <m:t>∈</m:t>
+        </m:r>
+        <m:sSup>
+          <m:e>
+            <m:r>
+              <m:rPr>
+                <m:sty m:val="p"/>
+                <m:scr m:val="double-struck"/>
+              </m:rPr>
+              <m:t>R</m:t>
+            </m:r>
+          </m:e>
+          <m:sup>
+            <m:r>
+              <m:t>l</m:t>
+            </m:r>
+            <m:r>
+              <m:t>×</m:t>
+            </m:r>
+            <m:r>
+              <m:t>l</m:t>
+            </m:r>
+          </m:sup>
+        </m:sSup>
+        <m:r>
+          <m:t>,</m:t>
+        </m:r>
+        <m:sSup>
+          <m:e>
+            <m:r>
+              <m:rPr>
+                <m:sty m:val="b"/>
+              </m:rPr>
+              <m:t>b</m:t>
+            </m:r>
+          </m:e>
+          <m:sup>
+            <m:r>
+              <m:rPr>
+                <m:sty m:val="p"/>
+              </m:rPr>
+              <m:t>p</m:t>
+            </m:r>
+          </m:sup>
+        </m:sSup>
+        <m:r>
+          <m:t>,</m:t>
+        </m:r>
+        <m:r>
+          <m:rPr>
+            <m:sty m:val="b"/>
+          </m:rPr>
+          <m:t>w</m:t>
+        </m:r>
+        <m:r>
+          <m:t>∈</m:t>
+        </m:r>
+        <m:sSup>
+          <m:e>
+            <m:r>
+              <m:rPr>
+                <m:sty m:val="p"/>
+                <m:scr m:val="double-struck"/>
+              </m:rPr>
+              <m:t>R</m:t>
+            </m:r>
+          </m:e>
+          <m:sup>
+            <m:r>
+              <m:t>l</m:t>
+            </m:r>
+          </m:sup>
+        </m:sSup>
+      </m:oMath>
+      <w:r>
+        <w:t xml:space="preserve"> </w:t>
+      </w:r>
+      <w:r>
+        <w:t xml:space="preserve">and</w:t>
+      </w:r>
+      <w:r>
+        <w:t xml:space="preserve"> </w:t>
+      </w:r>
+      <m:oMath>
+        <m:r>
+          <m:t>b</m:t>
+        </m:r>
+        <m:r>
+          <m:t>∈</m:t>
+        </m:r>
+        <m:r>
+          <m:rPr>
+            <m:sty m:val="p"/>
+            <m:scr m:val="double-struck"/>
+          </m:rPr>
+          <m:t>R</m:t>
+        </m:r>
+      </m:oMath>
+      <w:r>
+        <w:t xml:space="preserve"> </w:t>
+      </w:r>
+      <w:r>
+        <w:t xml:space="preserve">are parameters to be learned,</w:t>
+      </w:r>
+      <w:r>
+        <w:t xml:space="preserve"> </w:t>
+      </w:r>
+      <m:oMath>
+        <m:sSubSup>
+          <m:e>
+            <m:acc>
+              <m:accPr>
+                <m:chr m:val="⃗"/>
+              </m:accPr>
+              <m:e>
+                <m:r>
+                  <m:rPr>
+                    <m:sty m:val="b"/>
+                  </m:rPr>
+                  <m:t>h</m:t>
+                </m:r>
+              </m:e>
+            </m:acc>
+          </m:e>
+          <m:sub>
+            <m:r>
+              <m:t>i</m:t>
+            </m:r>
+            <m:r>
+              <m:t>−</m:t>
+            </m:r>
+            <m:r>
+              <m:t>1</m:t>
+            </m:r>
+          </m:sub>
+          <m:sup>
+            <m:r>
+              <m:rPr>
+                <m:sty m:val="p"/>
+              </m:rPr>
+              <m:t>r</m:t>
+            </m:r>
+          </m:sup>
+        </m:sSubSup>
+        <m:r>
+          <m:t>∈</m:t>
+        </m:r>
+        <m:sSup>
+          <m:e>
+            <m:r>
+              <m:rPr>
+                <m:sty m:val="p"/>
+                <m:scr m:val="double-struck"/>
+              </m:rPr>
+              <m:t>R</m:t>
+            </m:r>
+          </m:e>
+          <m:sup>
+            <m:r>
+              <m:t>l</m:t>
+            </m:r>
+          </m:sup>
+        </m:sSup>
+      </m:oMath>
+      <w:r>
+        <w:t xml:space="preserve"> </w:t>
+      </w:r>
+      <w:r>
+        <w:t xml:space="preserve">is the hidden vector of the one-directional match-LSTM at position</w:t>
+      </w:r>
+      <w:r>
+        <w:t xml:space="preserve"> </w:t>
+      </w:r>
+      <m:oMath>
+        <m:r>
+          <m:t>i</m:t>
+        </m:r>
+        <m:r>
+          <m:t>−</m:t>
+        </m:r>
+        <m:r>
+          <m:t>1</m:t>
+        </m:r>
+      </m:oMath>
+      <w:r>
+        <w:t xml:space="preserve">, and the outer product</w:t>
+      </w:r>
+      <w:r>
+        <w:t xml:space="preserve"> </w:t>
+      </w:r>
+      <m:oMath>
+        <m:d>
+          <m:dPr>
+            <m:begChr m:val="("/>
+            <m:endChr m:val=")"/>
+            <m:grow/>
+          </m:dPr>
+          <m:e>
+            <m:r>
+              <m:t>⋅</m:t>
+            </m:r>
+            <m:r>
+              <m:t>⊗</m:t>
+            </m:r>
+            <m:sSub>
+              <m:e>
+                <m:r>
+                  <m:rPr>
+                    <m:sty m:val="b"/>
+                  </m:rPr>
+                  <m:t>e</m:t>
+                </m:r>
+              </m:e>
+              <m:sub>
+                <m:r>
+                  <m:t>Q</m:t>
+                </m:r>
+              </m:sub>
+            </m:sSub>
+          </m:e>
+        </m:d>
+      </m:oMath>
+      <w:r>
+        <w:t xml:space="preserve"> </w:t>
+      </w:r>
+      <w:r>
+        <w:t xml:space="preserve">produces a matrix or row vector by repeating the vector or scalar on the left for</w:t>
+      </w:r>
+      <w:r>
+        <w:t xml:space="preserve"> </w:t>
+      </w:r>
+      <m:oMath>
+        <m:r>
+          <m:t>Q</m:t>
+        </m:r>
+      </m:oMath>
+      <w:r>
+        <w:t xml:space="preserve"> </w:t>
+      </w:r>
+      <w:r>
+        <w:t xml:space="preserve">times.</w:t>
+      </w:r>
+      <w:r>
+        <w:t xml:space="preserve"> </w:t>
+      </w:r>
+      <w:r>
+        <w:t xml:space="preserve">To simply summarise, the above equation</w:t>
+      </w:r>
+      <w:r>
+        <w:t xml:space="preserve"> </w:t>
+      </w:r>
+      <w:hyperlink w:anchor="eqmatchlstm">
+        <w:r>
+          <w:rPr>
+            <w:rStyle w:val="Hyperlink"/>
+          </w:rPr>
+          <w:t xml:space="preserve">[eqmatchlstm]</w:t>
+        </w:r>
+      </w:hyperlink>
+      <w:r>
+        <w:t xml:space="preserve"> </w:t>
+      </w:r>
+      <w:r>
+        <w:t xml:space="preserve">produces</w:t>
+      </w:r>
+      <w:r>
+        <w:t xml:space="preserve"> </w:t>
+      </w:r>
+      <m:oMath>
+        <m:sSub>
+          <m:e>
+            <m:acc>
+              <m:accPr>
+                <m:chr m:val="⃗"/>
+              </m:accPr>
+              <m:e>
+                <m:r>
+                  <m:t>α</m:t>
+                </m:r>
+              </m:e>
+            </m:acc>
+          </m:e>
+          <m:sub>
+            <m:r>
+              <m:t>i</m:t>
+            </m:r>
+            <m:r>
+              <m:t>,</m:t>
+            </m:r>
+            <m:r>
+              <m:t>j</m:t>
+            </m:r>
+          </m:sub>
+        </m:sSub>
+      </m:oMath>
+      <w:r>
+        <w:t xml:space="preserve"> </w:t>
+      </w:r>
+      <w:r>
+        <w:t xml:space="preserve">that gives us the degree of matching between token</w:t>
+      </w:r>
+      <w:r>
+        <w:t xml:space="preserve"> </w:t>
+      </w:r>
+      <m:oMath>
+        <m:r>
+          <m:t>i</m:t>
+        </m:r>
+      </m:oMath>
+      <w:r>
+        <w:t xml:space="preserve"> </w:t>
+      </w:r>
+      <w:r>
+        <w:t xml:space="preserve">in the passage with token</w:t>
+      </w:r>
+      <w:r>
+        <w:t xml:space="preserve"> </w:t>
+      </w:r>
+      <m:oMath>
+        <m:r>
+          <m:t>j</m:t>
+        </m:r>
+      </m:oMath>
+      <w:r>
+        <w:t xml:space="preserve"> </w:t>
+      </w:r>
+      <w:r>
+        <w:t xml:space="preserve">in the question. This is the forward pass representation of the mathc-LSTM, the backward pass, which generates encodings for each token in the passage is given by:</w:t>
+      </w:r>
+    </w:p>
+    <w:p>
+      <w:pPr>
+        <w:pStyle w:val="BodyText"/>
+      </w:pPr>
+      <m:oMathPara>
+        <m:oMathParaPr>
+          <m:jc m:val="center"/>
+        </m:oMathParaPr>
+        <m:oMath>
+          <m:m>
+            <m:mPr>
+              <m:baseJc m:val="center"/>
+              <m:plcHide m:val="1"/>
+              <m:mcs>
+                <m:mc>
+                  <m:mcPr>
+                    <m:mcJc m:val="right"/>
+                    <m:count m:val="1"/>
+                  </m:mcPr>
+                </m:mc>
+                <m:mc>
+                  <m:mcPr>
+                    <m:mcJc m:val="left"/>
+                    <m:count m:val="1"/>
+                  </m:mcPr>
+                </m:mc>
+              </m:mcs>
+            </m:mPr>
+            <m:mr>
+              <m:e/>
+              <m:e>
+                <m:sSub>
+                  <m:e>
+                    <m:acc>
+                      <m:accPr>
+                        <m:chr m:val="⃖"/>
+                      </m:accPr>
+                      <m:e>
+                        <m:r>
+                          <m:rPr>
+                            <m:sty m:val="b"/>
+                          </m:rPr>
+                          <m:t>G</m:t>
+                        </m:r>
+                      </m:e>
+                    </m:acc>
+                  </m:e>
+                  <m:sub>
+                    <m:r>
+                      <m:t>i</m:t>
+                    </m:r>
+                  </m:sub>
+                </m:sSub>
+                <m:r>
+                  <m:t>=</m:t>
+                </m:r>
+                <m:r>
+                  <m:rPr>
+                    <m:nor/>
+                    <m:sty m:val="p"/>
+                  </m:rPr>
+                  <m:t>tanh</m:t>
+                </m:r>
+                <m:d>
+                  <m:dPr>
+                    <m:begChr m:val="("/>
+                    <m:endChr m:val=")"/>
+                    <m:grow/>
+                  </m:dPr>
+                  <m:e>
+                    <m:sSup>
+                      <m:e>
+                        <m:r>
+                          <m:rPr>
+                            <m:sty m:val="b"/>
+                          </m:rPr>
+                          <m:t>W</m:t>
+                        </m:r>
+                      </m:e>
+                      <m:sup>
+                        <m:r>
+                          <m:rPr>
+                            <m:sty m:val="p"/>
+                          </m:rPr>
+                          <m:t>q</m:t>
+                        </m:r>
+                      </m:sup>
+                    </m:sSup>
+                    <m:sSup>
+                      <m:e>
+                        <m:r>
+                          <m:rPr>
+                            <m:sty m:val="b"/>
+                          </m:rPr>
+                          <m:t>H</m:t>
+                        </m:r>
+                      </m:e>
+                      <m:sup>
+                        <m:r>
+                          <m:rPr>
+                            <m:sty m:val="p"/>
+                          </m:rPr>
+                          <m:t>q</m:t>
+                        </m:r>
+                      </m:sup>
+                    </m:sSup>
+                    <m:r>
+                      <m:t>+</m:t>
+                    </m:r>
+                    <m:d>
+                      <m:dPr>
+                        <m:begChr m:val="("/>
+                        <m:endChr m:val=")"/>
+                        <m:grow/>
+                      </m:dPr>
+                      <m:e>
+                        <m:sSup>
+                          <m:e>
+                            <m:r>
+                              <m:rPr>
+                                <m:sty m:val="b"/>
+                              </m:rPr>
+                              <m:t>W</m:t>
+                            </m:r>
+                          </m:e>
+                          <m:sup>
+                            <m:r>
+                              <m:rPr>
+                                <m:sty m:val="p"/>
+                              </m:rPr>
+                              <m:t>p</m:t>
+                            </m:r>
+                          </m:sup>
+                        </m:sSup>
+                        <m:sSubSup>
+                          <m:e>
+                            <m:r>
+                              <m:rPr>
+                                <m:sty m:val="b"/>
+                              </m:rPr>
+                              <m:t>h</m:t>
+                            </m:r>
+                          </m:e>
+                          <m:sub>
+                            <m:r>
+                              <m:t>i</m:t>
+                            </m:r>
+                          </m:sub>
+                          <m:sup>
+                            <m:r>
+                              <m:rPr>
+                                <m:sty m:val="p"/>
+                              </m:rPr>
+                              <m:t>p</m:t>
+                            </m:r>
+                          </m:sup>
+                        </m:sSubSup>
+                        <m:r>
+                          <m:t>+</m:t>
+                        </m:r>
+                        <m:sSup>
+                          <m:e>
+                            <m:r>
+                              <m:rPr>
+                                <m:sty m:val="b"/>
+                              </m:rPr>
+                              <m:t>W</m:t>
+                            </m:r>
+                          </m:e>
+                          <m:sup>
+                            <m:r>
+                              <m:rPr>
+                                <m:sty m:val="p"/>
+                              </m:rPr>
+                              <m:t>r</m:t>
+                            </m:r>
+                          </m:sup>
+                        </m:sSup>
+                        <m:sSubSup>
+                          <m:e>
+                            <m:acc>
+                              <m:accPr>
+                                <m:chr m:val="⃖"/>
+                              </m:accPr>
+                              <m:e>
+                                <m:r>
+                                  <m:rPr>
+                                    <m:sty m:val="b"/>
+                                  </m:rPr>
+                                  <m:t>h</m:t>
+                                </m:r>
+                              </m:e>
+                            </m:acc>
+                          </m:e>
+                          <m:sub>
+                            <m:r>
+                              <m:t>i</m:t>
+                            </m:r>
+                            <m:r>
+                              <m:t>+</m:t>
+                            </m:r>
+                            <m:r>
+                              <m:t>1</m:t>
+                            </m:r>
+                          </m:sub>
+                          <m:sup>
+                            <m:r>
+                              <m:rPr>
+                                <m:sty m:val="p"/>
+                              </m:rPr>
+                              <m:t>r</m:t>
+                            </m:r>
+                          </m:sup>
+                        </m:sSubSup>
+                        <m:r>
+                          <m:t>+</m:t>
+                        </m:r>
+                        <m:sSup>
+                          <m:e>
+                            <m:r>
+                              <m:rPr>
+                                <m:sty m:val="b"/>
+                              </m:rPr>
+                              <m:t>b</m:t>
+                            </m:r>
+                          </m:e>
+                          <m:sup>
+                            <m:r>
+                              <m:rPr>
+                                <m:sty m:val="b"/>
+                              </m:rPr>
+                              <m:t>p</m:t>
+                            </m:r>
+                          </m:sup>
+                        </m:sSup>
+                      </m:e>
+                    </m:d>
+                    <m:r>
+                      <m:t>⊗</m:t>
+                    </m:r>
+                    <m:sSub>
+                      <m:e>
+                        <m:r>
+                          <m:rPr>
+                            <m:sty m:val="b"/>
+                          </m:rPr>
+                          <m:t>e</m:t>
+                        </m:r>
+                      </m:e>
+                      <m:sub>
+                        <m:r>
+                          <m:t>Q</m:t>
+                        </m:r>
+                      </m:sub>
+                    </m:sSub>
+                  </m:e>
+                </m:d>
+              </m:e>
+            </m:mr>
+            <m:mr>
+              <m:e/>
+              <m:e>
+                <m:sSub>
+                  <m:e>
+                    <m:acc>
+                      <m:accPr>
+                        <m:chr m:val="⃖"/>
+                      </m:accPr>
+                      <m:e>
+                        <m:r>
+                          <m:t>α</m:t>
+                        </m:r>
+                      </m:e>
+                    </m:acc>
+                  </m:e>
+                  <m:sub>
+                    <m:r>
+                      <m:t>i</m:t>
+                    </m:r>
+                  </m:sub>
+                </m:sSub>
+                <m:r>
+                  <m:t>=</m:t>
+                </m:r>
+                <m:r>
+                  <m:rPr>
+                    <m:nor/>
+                    <m:sty m:val="p"/>
+                  </m:rPr>
+                  <m:t>softmax</m:t>
+                </m:r>
+                <m:d>
+                  <m:dPr>
+                    <m:begChr m:val="("/>
+                    <m:endChr m:val=")"/>
+                    <m:grow/>
+                  </m:dPr>
+                  <m:e>
+                    <m:sSup>
+                      <m:e>
+                        <m:r>
+                          <m:rPr>
+                            <m:sty m:val="b"/>
+                          </m:rPr>
+                          <m:t>w</m:t>
+                        </m:r>
+                      </m:e>
+                      <m:sup>
+                        <m:r>
+                          <m:t>⊤</m:t>
+                        </m:r>
+                      </m:sup>
+                    </m:sSup>
+                    <m:sSub>
+                      <m:e>
+                        <m:acc>
+                          <m:accPr>
+                            <m:chr m:val="⃖"/>
+                          </m:accPr>
+                          <m:e>
+                            <m:r>
+                              <m:rPr>
+                                <m:sty m:val="b"/>
+                              </m:rPr>
+                              <m:t>G</m:t>
+                            </m:r>
+                          </m:e>
+                        </m:acc>
+                      </m:e>
+                      <m:sub>
+                        <m:r>
+                          <m:t>i</m:t>
+                        </m:r>
+                      </m:sub>
+                    </m:sSub>
+                    <m:r>
+                      <m:t>+</m:t>
+                    </m:r>
+                    <m:r>
+                      <m:t>b</m:t>
+                    </m:r>
+                    <m:r>
+                      <m:t>⊗</m:t>
+                    </m:r>
+                    <m:sSub>
+                      <m:e>
+                        <m:r>
+                          <m:rPr>
+                            <m:sty m:val="b"/>
+                          </m:rPr>
+                          <m:t>e</m:t>
+                        </m:r>
+                      </m:e>
+                      <m:sub>
+                        <m:r>
+                          <m:t>Q</m:t>
+                        </m:r>
+                      </m:sub>
+                    </m:sSub>
+                  </m:e>
+                </m:d>
+              </m:e>
+            </m:mr>
+          </m:m>
+        </m:oMath>
+      </m:oMathPara>
+    </w:p>
+    <w:p>
+      <w:pPr>
+        <w:numPr>
+          <w:ilvl w:val="0"/>
+          <w:numId w:val="1000"/>
+        </w:numPr>
+      </w:pPr>
+      <w:r>
+        <w:t xml:space="preserve">The equations above,</w:t>
+      </w:r>
+      <w:r>
+        <w:t xml:space="preserve"> </w:t>
+      </w:r>
+      <w:hyperlink w:anchor="eqmatchlstm">
+        <w:r>
+          <w:rPr>
+            <w:rStyle w:val="Hyperlink"/>
+          </w:rPr>
+          <w:t xml:space="preserve">[eqmatchlstm]</w:t>
+        </w:r>
+      </w:hyperlink>
+      <w:r>
+        <w:t xml:space="preserve"> </w:t>
+      </w:r>
+      <w:r>
+        <w:t xml:space="preserve">and</w:t>
+      </w:r>
+      <w:r>
+        <w:t xml:space="preserve"> </w:t>
+      </w:r>
+      <w:hyperlink w:anchor="eqmatchlstmreverse">
+        <w:r>
+          <w:rPr>
+            <w:rStyle w:val="Hyperlink"/>
+          </w:rPr>
+          <w:t xml:space="preserve">[eqmatchlstmreverse]</w:t>
+        </w:r>
+      </w:hyperlink>
+      <w:r>
+        <w:t xml:space="preserve"> </w:t>
+      </w:r>
+      <w:r>
+        <w:t xml:space="preserve">are presented in</w:t>
+      </w:r>
+      <w:r>
+        <w:t xml:space="preserve"> </w:t>
+      </w:r>
+      <w:r>
+        <w:t xml:space="preserve">(S. Wang and Jiang 2016)</w:t>
+      </w:r>
+      <w:r>
+        <w:t xml:space="preserve">.</w:t>
+      </w:r>
+    </w:p>
+    <w:p>
+      <w:pPr>
+        <w:numPr>
+          <w:ilvl w:val="0"/>
+          <w:numId w:val="1004"/>
+        </w:numPr>
+      </w:pPr>
+      <w:r>
+        <w:rPr>
+          <w:b/>
+        </w:rPr>
+        <w:t xml:space="preserve">Answer Pointer Layer</w:t>
+      </w:r>
+      <w:r>
+        <w:t xml:space="preserve">: This layer, the Answer-Pointer layer(Ans-Ptr), introduced by</w:t>
+      </w:r>
+      <w:r>
+        <w:t xml:space="preserve"> </w:t>
+      </w:r>
+      <w:r>
+        <w:t xml:space="preserve">(Vinyals, Fortunato, and Jaitly 2015)</w:t>
+      </w:r>
+      <w:r>
+        <w:t xml:space="preserve">. It uses the sequence</w:t>
+      </w:r>
+      <w:r>
+        <w:t xml:space="preserve"> </w:t>
+      </w:r>
+      <m:oMath>
+        <m:sSup>
+          <m:e>
+            <m:r>
+              <m:rPr>
+                <m:nor/>
+                <m:sty m:val="b"/>
+              </m:rPr>
+              <m:t>H</m:t>
+            </m:r>
+          </m:e>
+          <m:sup>
+            <m:r>
+              <m:t>r</m:t>
+            </m:r>
+          </m:sup>
+        </m:sSup>
+      </m:oMath>
+      <w:r>
+        <w:t xml:space="preserve"> </w:t>
+      </w:r>
+      <w:r>
+        <w:t xml:space="preserve">as input.</w:t>
+      </w:r>
+    </w:p>
+    <w:p>
+      <w:pPr>
+        <w:pStyle w:val="CaptionedFigure"/>
+      </w:pPr>
+      <w:bookmarkStart w:id="44" w:name="lstmMatch"/>
+      <w:r>
+        <w:drawing>
+          <wp:inline>
+            <wp:extent cx="5334000" cy="3041702"/>
+            <wp:effectExtent b="0" l="0" r="0" t="0"/>
+            <wp:docPr descr="Overview of the 2 approaches by (S. Wang and Jiang 2016), showing the Sequence Model on the left and the Boundary Model on the right." title="" id="1" name="Picture"/>
+            <a:graphic>
+              <a:graphicData uri="http://schemas.openxmlformats.org/drawingml/2006/picture">
+                <pic:pic>
+                  <pic:nvPicPr>
+                    <pic:cNvPr descr="../images/lstmMatch.png" id="0" name="Picture"/>
+                    <pic:cNvPicPr>
+                      <a:picLocks noChangeArrowheads="1" noChangeAspect="1"/>
+                    </pic:cNvPicPr>
+                  </pic:nvPicPr>
+                  <pic:blipFill>
+                    <a:blip r:embed="rId43"/>
+                    <a:stretch>
+                      <a:fillRect/>
+                    </a:stretch>
+                  </pic:blipFill>
+                  <pic:spPr bwMode="auto">
+                    <a:xfrm>
+                      <a:off x="0" y="0"/>
+                      <a:ext cx="5334000" cy="3041702"/>
+                    </a:xfrm>
+                    <a:prstGeom prst="rect">
+                      <a:avLst/>
+                    </a:prstGeom>
+                    <a:noFill/>
+                    <a:ln w="9525">
+                      <a:noFill/>
+                      <a:headEnd/>
+                      <a:tailEnd/>
+                    </a:ln>
+                  </pic:spPr>
+                </pic:pic>
+              </a:graphicData>
+            </a:graphic>
+          </wp:inline>
+        </w:drawing>
+      </w:r>
+      <w:bookmarkEnd w:id="44"/>
+    </w:p>
+    <w:p>
+      <w:pPr>
+        <w:pStyle w:val="ImageCaption"/>
+      </w:pPr>
+      <w:r>
+        <w:t xml:space="preserve">Overview of the 2 approaches by</w:t>
+      </w:r>
+      <w:r>
+        <w:t xml:space="preserve"> </w:t>
+      </w:r>
+      <w:r>
+        <w:t xml:space="preserve">(S. Wang and Jiang 2016)</w:t>
+      </w:r>
+      <w:r>
+        <w:t xml:space="preserve">, showing the Sequence Model on the left and the Boundary Model on the right.</w:t>
+      </w:r>
+    </w:p>
+    <w:p>
+      <w:pPr>
+        <w:pStyle w:val="BodyText"/>
+      </w:pPr>
+      <w:r>
+        <w:t xml:space="preserve">It is important to highlight that the sequence model represents the answers as integers in a sequence that refer to the position of the selected token in the original passage. The Ans-Ptr layer models these sequentially as well. For the purposes of this thesis we will focus on the boundary model from the paper by</w:t>
+      </w:r>
+      <w:r>
+        <w:t xml:space="preserve"> </w:t>
+      </w:r>
+      <w:r>
+        <w:t xml:space="preserve">(S. Wang and Jiang 2016)</w:t>
+      </w:r>
+      <w:r>
+        <w:t xml:space="preserve">. As we can see from table</w:t>
+      </w:r>
+      <w:r>
+        <w:t xml:space="preserve"> </w:t>
+      </w:r>
+      <w:hyperlink w:anchor="tableMatchLSTM">
+        <w:r>
+          <w:rPr>
+            <w:rStyle w:val="Hyperlink"/>
+          </w:rPr>
+          <w:t xml:space="preserve">[tableMatchLSTM]</w:t>
+        </w:r>
+      </w:hyperlink>
+      <w:r>
+        <w:t xml:space="preserve">, the results are significantly better for SQuAD 1.1 dataset. Further enhancements to this have been made and various other models have come out on top, however this paper pioneered the use of a bidirectional Ans-Ptr approach.</w:t>
+      </w:r>
+    </w:p>
+    <w:p>
+      <w:pPr>
+        <w:pStyle w:val="CaptionedFigure"/>
+      </w:pPr>
+      <w:bookmarkStart w:id="46" w:name="lstmIntent1"/>
+      <w:r>
+        <w:drawing>
+          <wp:inline>
+            <wp:extent cx="5334000" cy="4014310"/>
+            <wp:effectExtent b="0" l="0" r="0" t="0"/>
+            <wp:docPr descr="Basic classification model using LSTM (Gennaro et al. 2020)" title="" id="1" name="Picture"/>
+            <a:graphic>
+              <a:graphicData uri="http://schemas.openxmlformats.org/drawingml/2006/picture">
+                <pic:pic>
+                  <pic:nvPicPr>
+                    <pic:cNvPr descr="../images/lstm-intent1.png" id="0" name="Picture"/>
+                    <pic:cNvPicPr>
+                      <a:picLocks noChangeArrowheads="1" noChangeAspect="1"/>
+                    </pic:cNvPicPr>
+                  </pic:nvPicPr>
+                  <pic:blipFill>
+                    <a:blip r:embed="rId45"/>
+                    <a:stretch>
+                      <a:fillRect/>
+                    </a:stretch>
+                  </pic:blipFill>
+                  <pic:spPr bwMode="auto">
+                    <a:xfrm>
+                      <a:off x="0" y="0"/>
+                      <a:ext cx="5334000" cy="4014310"/>
+                    </a:xfrm>
+                    <a:prstGeom prst="rect">
+                      <a:avLst/>
+                    </a:prstGeom>
+                    <a:noFill/>
+                    <a:ln w="9525">
+                      <a:noFill/>
+                      <a:headEnd/>
+                      <a:tailEnd/>
+                    </a:ln>
+                  </pic:spPr>
+                </pic:pic>
+              </a:graphicData>
+            </a:graphic>
+          </wp:inline>
+        </w:drawing>
+      </w:r>
+      <w:bookmarkEnd w:id="46"/>
+    </w:p>
+    <w:p>
+      <w:pPr>
+        <w:pStyle w:val="ImageCaption"/>
+      </w:pPr>
+      <w:r>
+        <w:t xml:space="preserve">Basic classification model using LSTM</w:t>
+      </w:r>
+      <w:r>
+        <w:t xml:space="preserve"> </w:t>
+      </w:r>
+      <w:r>
+        <w:t xml:space="preserve">(Gennaro et al. 2020)</w:t>
+      </w:r>
+    </w:p>
+    <w:p>
+      <w:pPr>
+        <w:pStyle w:val="BodyText"/>
+      </w:pPr>
+      <w:r>
+        <w:t xml:space="preserve">Our research has shown that this approach hasn’t yet been applied to the SQuAD 2.0 dataset. In chapter</w:t>
+      </w:r>
+      <w:r>
+        <w:t xml:space="preserve"> </w:t>
+      </w:r>
+      <w:hyperlink w:anchor="c3researchmeth">
+        <w:r>
+          <w:rPr>
+            <w:rStyle w:val="Hyperlink"/>
+          </w:rPr>
+          <w:t xml:space="preserve">3</w:t>
+        </w:r>
+      </w:hyperlink>
+      <w:r>
+        <w:t xml:space="preserve">, section</w:t>
+      </w:r>
+      <w:r>
+        <w:t xml:space="preserve"> </w:t>
+      </w:r>
+      <w:hyperlink w:anchor="c33">
+        <w:r>
+          <w:rPr>
+            <w:rStyle w:val="Hyperlink"/>
+          </w:rPr>
+          <w:t xml:space="preserve">3.3</w:t>
+        </w:r>
+      </w:hyperlink>
+      <w:r>
+        <w:t xml:space="preserve"> </w:t>
+      </w:r>
+      <w:r>
+        <w:t xml:space="preserve">we will hypothesize the implementation of this approach along with the use of Transformers, which are covered in the next section.</w:t>
+      </w:r>
+    </w:p>
+    <w:p>
+      <w:pPr>
+        <w:pStyle w:val="BodyText"/>
+      </w:pPr>
+      <w:r>
+        <w:t xml:space="preserve">The final piece of research to look at in this section is by</w:t>
+      </w:r>
+      <w:r>
+        <w:t xml:space="preserve"> </w:t>
+      </w:r>
+      <w:r>
+        <w:t xml:space="preserve">(Gennaro et al. 2020)</w:t>
+      </w:r>
+      <w:r>
+        <w:t xml:space="preserve"> </w:t>
+      </w:r>
+      <w:r>
+        <w:t xml:space="preserve">titled</w:t>
+      </w:r>
+      <w:r>
+        <w:t xml:space="preserve"> </w:t>
+      </w:r>
+      <w:r>
+        <w:rPr>
+          <w:i/>
+        </w:rPr>
+        <w:t xml:space="preserve">Intent Classification in Question-Answering Using LSTM Architectures</w:t>
+      </w:r>
+      <w:r>
+        <w:t xml:space="preserve">. The approach followed is similar to</w:t>
+      </w:r>
+      <w:r>
+        <w:t xml:space="preserve"> </w:t>
+      </w:r>
+      <w:r>
+        <w:t xml:space="preserve">(Brahma 2018)</w:t>
+      </w:r>
+      <w:r>
+        <w:t xml:space="preserve">, using GloVe embeddings, allowing for prefixes to be added and generating word closeness and using a supervised learning technique. In fig.</w:t>
+      </w:r>
+      <w:r>
+        <w:t xml:space="preserve"> </w:t>
+      </w:r>
+      <w:hyperlink w:anchor="lstmIntent1">
+        <w:r>
+          <w:rPr>
+            <w:rStyle w:val="Hyperlink"/>
+          </w:rPr>
+          <w:t xml:space="preserve">2.8</w:t>
+        </w:r>
+      </w:hyperlink>
+      <w:r>
+        <w:t xml:space="preserve"> </w:t>
+      </w:r>
+      <w:r>
+        <w:t xml:space="preserve">it can be observed how applying one-hot encoding, followed by GloVe embedding before reaching the LSTM layer and using a Softmax activation layer at one prediction classes allows the model to generate better predictions on the TREC</w:t>
+      </w:r>
+      <w:r>
+        <w:t xml:space="preserve"> </w:t>
+      </w:r>
+      <w:r>
+        <w:t xml:space="preserve">(Dietz et al. 2017)</w:t>
+      </w:r>
+      <w:r>
+        <w:t xml:space="preserve"> </w:t>
+      </w:r>
+      <w:r>
+        <w:t xml:space="preserve">dataset.</w:t>
+      </w:r>
+    </w:p>
+    <w:p>
+      <w:pPr>
+        <w:pStyle w:val="BodyText"/>
+      </w:pPr>
+      <w:r>
+        <w:t xml:space="preserve">In fig.</w:t>
+      </w:r>
+      <w:r>
+        <w:t xml:space="preserve"> </w:t>
+      </w:r>
+      <w:hyperlink w:anchor="lstmIntent2">
+        <w:r>
+          <w:rPr>
+            <w:rStyle w:val="Hyperlink"/>
+          </w:rPr>
+          <w:t xml:space="preserve">2.9</w:t>
+        </w:r>
+      </w:hyperlink>
+      <w:r>
+        <w:t xml:space="preserve"> </w:t>
+      </w:r>
+      <w:r>
+        <w:t xml:space="preserve">we see the implementation of a padding layer at the end of each question and adding a subclass prediction strategy at the end of each prediction. This is done to gain better contextual understanding of the question. The subclass acts as a specialization class while the main class acts as a generalization class, therefore narrowing the context while maintaining global outlook.</w:t>
+      </w:r>
+    </w:p>
+    <w:p>
+      <w:pPr>
+        <w:pStyle w:val="CaptionedFigure"/>
+      </w:pPr>
+      <w:bookmarkStart w:id="48" w:name="lstmIntent2"/>
+      <w:r>
+        <w:drawing>
+          <wp:inline>
+            <wp:extent cx="5334000" cy="3723860"/>
+            <wp:effectExtent b="0" l="0" r="0" t="0"/>
+            <wp:docPr descr="Basic classification model using RNNs (Gennaro et al. 2020)" title="" id="1" name="Picture"/>
+            <a:graphic>
+              <a:graphicData uri="http://schemas.openxmlformats.org/drawingml/2006/picture">
+                <pic:pic>
+                  <pic:nvPicPr>
+                    <pic:cNvPr descr="../images/lstm-intent2.png" id="0" name="Picture"/>
+                    <pic:cNvPicPr>
+                      <a:picLocks noChangeArrowheads="1" noChangeAspect="1"/>
+                    </pic:cNvPicPr>
+                  </pic:nvPicPr>
+                  <pic:blipFill>
+                    <a:blip r:embed="rId47"/>
+                    <a:stretch>
+                      <a:fillRect/>
+                    </a:stretch>
+                  </pic:blipFill>
+                  <pic:spPr bwMode="auto">
+                    <a:xfrm>
+                      <a:off x="0" y="0"/>
+                      <a:ext cx="5334000" cy="3723860"/>
+                    </a:xfrm>
+                    <a:prstGeom prst="rect">
+                      <a:avLst/>
+                    </a:prstGeom>
+                    <a:noFill/>
+                    <a:ln w="9525">
+                      <a:noFill/>
+                      <a:headEnd/>
+                      <a:tailEnd/>
+                    </a:ln>
+                  </pic:spPr>
+                </pic:pic>
+              </a:graphicData>
+            </a:graphic>
+          </wp:inline>
+        </w:drawing>
+      </w:r>
+      <w:bookmarkEnd w:id="48"/>
+    </w:p>
+    <w:p>
+      <w:pPr>
+        <w:pStyle w:val="ImageCaption"/>
+      </w:pPr>
+      <w:r>
+        <w:t xml:space="preserve">Basic classification model using RNNs</w:t>
+      </w:r>
+      <w:r>
+        <w:t xml:space="preserve"> </w:t>
+      </w:r>
+      <w:r>
+        <w:t xml:space="preserve">(Gennaro et al. 2020)</w:t>
+      </w:r>
+    </w:p>
+    <w:p>
+      <w:pPr>
+        <w:pStyle w:val="BodyText"/>
+      </w:pPr>
+      <w:r>
+        <w:t xml:space="preserve">To verify their results</w:t>
+      </w:r>
+      <w:r>
+        <w:t xml:space="preserve"> </w:t>
+      </w:r>
+      <w:r>
+        <w:t xml:space="preserve">(Gennaro et al. 2020)</w:t>
+      </w:r>
+      <w:r>
+        <w:t xml:space="preserve"> </w:t>
+      </w:r>
+      <w:r>
+        <w:t xml:space="preserve">implemented a prototype responder by adding a biLSTM on top of the LSTM layer seen in figs.</w:t>
+      </w:r>
+      <w:r>
+        <w:t xml:space="preserve"> </w:t>
+      </w:r>
+      <w:hyperlink w:anchor="lstmIntent1">
+        <w:r>
+          <w:rPr>
+            <w:rStyle w:val="Hyperlink"/>
+          </w:rPr>
+          <w:t xml:space="preserve">2.8</w:t>
+        </w:r>
+      </w:hyperlink>
+      <w:r>
+        <w:t xml:space="preserve"> </w:t>
+      </w:r>
+      <w:r>
+        <w:t xml:space="preserve">and</w:t>
+      </w:r>
+      <w:r>
+        <w:t xml:space="preserve"> </w:t>
+      </w:r>
+      <w:hyperlink w:anchor="lstmIntent2">
+        <w:r>
+          <w:rPr>
+            <w:rStyle w:val="Hyperlink"/>
+          </w:rPr>
+          <w:t xml:space="preserve">2.9</w:t>
+        </w:r>
+      </w:hyperlink>
+      <w:r>
+        <w:t xml:space="preserve">. The biLSTM model uses the predictions from the previous layer, both main and subclass predictions, and combines them to form the final output.</w:t>
+      </w:r>
+    </w:p>
+    <w:bookmarkEnd w:id="49"/>
+    <w:bookmarkStart w:id="50" w:name="c2criticalissues"/>
+    <w:p>
+      <w:pPr>
+        <w:pStyle w:val="Heading3"/>
+      </w:pPr>
+      <w:r>
+        <w:t xml:space="preserve">Critical Issues in LSTMs</w:t>
+      </w:r>
+    </w:p>
+    <w:p>
+      <w:pPr>
+        <w:pStyle w:val="FirstParagraph"/>
+      </w:pPr>
+      <w:r>
+        <w:t xml:space="preserve">From the literature reviewed so far, it has become apparent that LSTMs generate a view of the world in a very sequential manner. While successful in managing banishing gradients and generating better, contextually relevant results, LSTMs or even biLSTMs aren’t entirely correct, with none of the models achieving over 90% accuracy across various datasets consistently. LSTMs suffer from another fatal flaw, their sequential nature makes it extremely difficult to parallelize the work and this leads to extended training times, out of memory errors etc.</w:t>
+      </w:r>
+    </w:p>
+    <w:bookmarkEnd w:id="50"/>
+    <w:bookmarkEnd w:id="51"/>
+    <w:bookmarkStart w:id="62" w:name="X435a6cdd786300dff204ee7c2ef942d3e9034e2"/>
     <w:p>
       <w:pPr>
         <w:pStyle w:val="Heading2"/>
       </w:pPr>
       <w:r>
-        <w:t xml:space="preserve">Question Answering Using Transformers</w:t>
+        <w:t xml:space="preserve">Transformers</w:t>
       </w:r>
     </w:p>
     <w:p>
@@ -5946,7 +7934,50 @@
         <w:pStyle w:val="FirstParagraph"/>
       </w:pPr>
       <w:r>
-        <w:t xml:space="preserve">Transformer based models have been become a very reliable way to implement various NLP based tasks since their introduction in the late 2017,</w:t>
+        <w:t xml:space="preserve">The previous section highlighted some key advancements in the field of machine comprehension and LSTMs, however, not a lot changed for almost two decades in the field of NLP based machine comprehension tasks architecturally. Since their introduction in 1997, LSTMs</w:t>
+      </w:r>
+      <w:r>
+        <w:t xml:space="preserve"> </w:t>
+      </w:r>
+      <w:r>
+        <w:t xml:space="preserve">(Schmidhuber and Hochreiter 1997)</w:t>
+      </w:r>
+      <w:r>
+        <w:t xml:space="preserve"> </w:t>
+      </w:r>
+      <w:r>
+        <w:t xml:space="preserve">have been the base architecture for countless applications. However, as we noted in section</w:t>
+      </w:r>
+      <w:r>
+        <w:t xml:space="preserve"> </w:t>
+      </w:r>
+      <w:hyperlink w:anchor="c2criticalissues">
+        <w:r>
+          <w:rPr>
+            <w:rStyle w:val="Hyperlink"/>
+          </w:rPr>
+          <w:t xml:space="preserve">2.1.3</w:t>
+        </w:r>
+      </w:hyperlink>
+      <w:r>
+        <w:t xml:space="preserve">, LSTMs have some critical drawbacks.</w:t>
+      </w:r>
+    </w:p>
+    <w:p>
+      <w:pPr>
+        <w:pStyle w:val="BodyText"/>
+      </w:pPr>
+      <w:r>
+        <w:rPr>
+          <w:i/>
+        </w:rPr>
+        <w:t xml:space="preserve">Transformers</w:t>
+      </w:r>
+      <w:r>
+        <w:t xml:space="preserve"> </w:t>
+      </w:r>
+      <w:r>
+        <w:t xml:space="preserve">were introduced in late 2017 by</w:t>
       </w:r>
       <w:r>
         <w:t xml:space="preserve"> </w:t>
@@ -5955,39 +7986,54 @@
         <w:t xml:space="preserve">(Vaswani et al. 2017)</w:t>
       </w:r>
       <w:r>
-        <w:t xml:space="preserve">. In this section we will critically evaluate a few key transformer based architectures &amp; assess their application particularly on the SQuAD 2.0 dataset.</w:t>
-      </w:r>
-    </w:p>
-    <w:p>
-      <w:pPr>
-        <w:pStyle w:val="BodyText"/>
-      </w:pPr>
-      <w:r>
-        <w:t xml:space="preserve">Work done in the field of Long short-term and gated recurrent</w:t>
-      </w:r>
-      <w:r>
-        <w:t xml:space="preserve"> </w:t>
-      </w:r>
-      <w:r>
-        <w:t xml:space="preserve">(Schmidhuber and Hochreiter 1997)</w:t>
-      </w:r>
-      <w:r>
-        <w:t xml:space="preserve"> </w:t>
-      </w:r>
-      <w:r>
-        <w:t xml:space="preserve">and</w:t>
-      </w:r>
-      <w:r>
-        <w:t xml:space="preserve"> </w:t>
-      </w:r>
-      <w:r>
-        <w:t xml:space="preserve">(Zhou et al. 2016)</w:t>
-      </w:r>
-      <w:r>
-        <w:t xml:space="preserve"> </w:t>
-      </w:r>
-      <w:r>
-        <w:t xml:space="preserve">neural networks, in particular, has been established as a state of the art approach in sequence modelling, transduction problems such as language modelling and machine translation. Efforts have been made to push the boundaries of encoder-decoder based &amp; recurrent language models.</w:t>
+        <w:t xml:space="preserve"> </w:t>
+      </w:r>
+      <w:r>
+        <w:t xml:space="preserve">and have become a very reliable way to implement various NLP based tasks. The basic architecture for which can be seen in fig.</w:t>
+      </w:r>
+      <w:r>
+        <w:t xml:space="preserve"> </w:t>
+      </w:r>
+      <w:hyperlink w:anchor="transformerArchitecture">
+        <w:r>
+          <w:rPr>
+            <w:rStyle w:val="Hyperlink"/>
+          </w:rPr>
+          <w:t xml:space="preserve">2.10</w:t>
+        </w:r>
+      </w:hyperlink>
+      <w:r>
+        <w:t xml:space="preserve">.</w:t>
+      </w:r>
+    </w:p>
+    <w:p>
+      <w:pPr>
+        <w:pStyle w:val="CaptionedFigure"/>
+      </w:pPr>
+      <w:bookmarkStart w:id="52" w:name="transformerArchitecture"/>
+      <w:r>
+        <w:t xml:space="preserve">Transformer Architecture built by</w:t>
+      </w:r>
+      <w:r>
+        <w:t xml:space="preserve"> </w:t>
+      </w:r>
+      <w:r>
+        <w:t xml:space="preserve">(Vaswani et al. 2017)</w:t>
+      </w:r>
+      <w:bookmarkEnd w:id="52"/>
+    </w:p>
+    <w:p>
+      <w:pPr>
+        <w:pStyle w:val="ImageCaption"/>
+      </w:pPr>
+      <w:r>
+        <w:t xml:space="preserve">Transformer Architecture built by</w:t>
+      </w:r>
+      <w:r>
+        <w:t xml:space="preserve"> </w:t>
+      </w:r>
+      <w:r>
+        <w:t xml:space="preserve">(Vaswani et al. 2017)</w:t>
       </w:r>
     </w:p>
     <w:p>
@@ -6057,39 +8103,6 @@
       <w:r>
         <w:t xml:space="preserve">. This inherently sequential nature of RNNs causes memory issues, leading to reduced batch sizes.</w:t>
       </w:r>
-      <w:r>
-        <w:br/>
-      </w:r>
-    </w:p>
-    <w:p>
-      <w:pPr>
-        <w:pStyle w:val="CaptionedFigure"/>
-      </w:pPr>
-      <w:bookmarkStart w:id="44" w:name="transformerArchitecture"/>
-      <w:r>
-        <w:t xml:space="preserve">Transformer Architecture built by</w:t>
-      </w:r>
-      <w:r>
-        <w:t xml:space="preserve"> </w:t>
-      </w:r>
-      <w:r>
-        <w:t xml:space="preserve">(Vaswani et al. 2017)</w:t>
-      </w:r>
-      <w:bookmarkEnd w:id="44"/>
-    </w:p>
-    <w:p>
-      <w:pPr>
-        <w:pStyle w:val="ImageCaption"/>
-      </w:pPr>
-      <w:r>
-        <w:t xml:space="preserve">Transformer Architecture built by</w:t>
-      </w:r>
-      <w:r>
-        <w:t xml:space="preserve"> </w:t>
-      </w:r>
-      <w:r>
-        <w:t xml:space="preserve">(Vaswani et al. 2017)</w:t>
-      </w:r>
     </w:p>
     <w:p>
       <w:pPr>
@@ -6121,7 +8134,7 @@
           <w:rPr>
             <w:rStyle w:val="Hyperlink"/>
           </w:rPr>
-          <w:t xml:space="preserve">2.7</w:t>
+          <w:t xml:space="preserve">2.10</w:t>
         </w:r>
       </w:hyperlink>
       <w:r>
@@ -6323,7 +8336,30 @@
         <w:pStyle w:val="BodyText"/>
       </w:pPr>
       <w:r>
-        <w:t xml:space="preserve">One of the key features in the Transformer architectures is</w:t>
+        <w:t xml:space="preserve">The</w:t>
+      </w:r>
+      <w:r>
+        <w:t xml:space="preserve"> </w:t>
+      </w:r>
+      <w:r>
+        <w:rPr>
+          <w:i/>
+        </w:rPr>
+        <w:t xml:space="preserve">Transformer</w:t>
+      </w:r>
+      <w:r>
+        <w:t xml:space="preserve"> </w:t>
+      </w:r>
+      <w:r>
+        <w:t xml:space="preserve">architecture was the first one to implement a self-attention based transduction model to compute input and output representations without the use of convolution or sequence-aligned networks.</w:t>
+      </w:r>
+    </w:p>
+    <w:p>
+      <w:pPr>
+        <w:pStyle w:val="BodyText"/>
+      </w:pPr>
+      <w:r>
+        <w:t xml:space="preserve">One of the key features in a Transformer architectures is</w:t>
       </w:r>
       <w:r>
         <w:t xml:space="preserve"> </w:t>
@@ -6335,10 +8371,24 @@
         <w:t xml:space="preserve">self-attention</w:t>
       </w:r>
       <w:r>
-        <w:t xml:space="preserve">. Let us look at this in detail below.</w:t>
-      </w:r>
-    </w:p>
-    <w:bookmarkStart w:id="46" w:name="Xadc1dd8fc279583d5552700ae5d248e3fa123bd"/>
+        <w:t xml:space="preserve">, which is covered in-depth in section</w:t>
+      </w:r>
+      <w:r>
+        <w:t xml:space="preserve"> </w:t>
+      </w:r>
+      <w:hyperlink w:anchor="Xadc1dd8fc279583d5552700ae5d248e3fa123bd">
+        <w:r>
+          <w:rPr>
+            <w:rStyle w:val="Hyperlink"/>
+          </w:rPr>
+          <w:t xml:space="preserve">2.2.1</w:t>
+        </w:r>
+      </w:hyperlink>
+      <w:r>
+        <w:t xml:space="preserve">.</w:t>
+      </w:r>
+    </w:p>
+    <w:bookmarkStart w:id="54" w:name="Xadc1dd8fc279583d5552700ae5d248e3fa123bd"/>
     <w:p>
       <w:pPr>
         <w:pStyle w:val="Heading3"/>
@@ -6350,6 +8400,73 @@
     <w:p>
       <w:pPr>
         <w:pStyle w:val="FirstParagraph"/>
+      </w:pPr>
+      <w:r>
+        <w:t xml:space="preserve">In their paper “Attention Is All You Need",</w:t>
+      </w:r>
+      <w:r>
+        <w:t xml:space="preserve"> </w:t>
+      </w:r>
+      <w:r>
+        <w:t xml:space="preserve">(Vaswani et al. 2017)</w:t>
+      </w:r>
+      <w:r>
+        <w:t xml:space="preserve"> </w:t>
+      </w:r>
+      <w:r>
+        <w:t xml:space="preserve">highlight that</w:t>
+      </w:r>
+      <w:r>
+        <w:t xml:space="preserve"> </w:t>
+      </w:r>
+      <w:r>
+        <w:rPr>
+          <w:i/>
+        </w:rPr>
+        <w:t xml:space="preserve">self-attention</w:t>
+      </w:r>
+      <w:r>
+        <w:t xml:space="preserve"> </w:t>
+      </w:r>
+      <w:r>
+        <w:t xml:space="preserve">is a key piece of the puzzle. This is due to several reasons such as the ability to parallelize computation, reduce total complexity per layer and the reduced path lengths between various long-range dependencies in the network. It is easier to learn about these dependencies if the distance between them is shorter.</w:t>
+      </w:r>
+      <w:r>
+        <w:t xml:space="preserve"> </w:t>
+      </w:r>
+      <w:r>
+        <w:t xml:space="preserve">Thus, the transformer also computes the length of the longest path between any two input-output positions.</w:t>
+      </w:r>
+    </w:p>
+    <w:p>
+      <w:pPr>
+        <w:pStyle w:val="BodyText"/>
+      </w:pPr>
+      <w:r>
+        <w:t xml:space="preserve">The attention mechanism was designed by</w:t>
+      </w:r>
+      <w:r>
+        <w:t xml:space="preserve"> </w:t>
+      </w:r>
+      <w:r>
+        <w:t xml:space="preserve">(Bahdanau, Cho, and Bengio 2014)</w:t>
+      </w:r>
+      <w:r>
+        <w:t xml:space="preserve"> </w:t>
+      </w:r>
+      <w:r>
+        <w:t xml:space="preserve">to solve a critical issue with encoder-decoder architecture dependent LSTM and RNN based models. As has been highlighted before, LSTMs suffer from an inability to retain long-range sequence dependencies. Using a (soft)-search approach that allows the model to look for parts that are relevant to predicting an output sequence, rather than forming all the segments of a sentence produces better results than existing fixed-length encoder-decoder models.</w:t>
+      </w:r>
+      <w:r>
+        <w:t xml:space="preserve"> </w:t>
+      </w:r>
+      <w:r>
+        <w:t xml:space="preserve">The (soft)-search is performed after a prediction is made. This prediction is based on a set of positions for the source sentence, where the target word hs the highest concentration of context vectors associated with previously generated target words. Another distinguishing feature of the attention mechanism is that it does not try to encode an entire input sentence to a fixed-length vector. Rather, it encodes the input sentence into sequence vectors that can be adaptively decoded during translation. Thus freeing the model from having to squash a lot of information from the source sentence into a vector of fixed-length.</w:t>
+      </w:r>
+    </w:p>
+    <w:p>
+      <w:pPr>
+        <w:pStyle w:val="BodyText"/>
       </w:pPr>
       <w:r>
         <w:t xml:space="preserve">The attention mechanism can be described as mapping a query to a set of key-value pairs. This can be seen from Fig.</w:t>
@@ -6362,17 +8479,11 @@
           <w:rPr>
             <w:rStyle w:val="Hyperlink"/>
           </w:rPr>
-          <w:t xml:space="preserve">2.8</w:t>
+          <w:t xml:space="preserve">2.11</w:t>
         </w:r>
       </w:hyperlink>
       <w:r>
-        <w:t xml:space="preserve">.</w:t>
-      </w:r>
-      <w:r>
-        <w:br/>
-      </w:r>
-      <w:r>
-        <w:t xml:space="preserve">The evaluations performed on the Wall Street Journal dataset</w:t>
+        <w:t xml:space="preserve">. The evaluations performed on the Wall Street Journal dataset</w:t>
       </w:r>
       <w:r>
         <w:t xml:space="preserve">(Marcus, Santorini, and Marcinkiewicz 1993)</w:t>
@@ -6385,7 +8496,7 @@
       <w:pPr>
         <w:pStyle w:val="CaptionedFigure"/>
       </w:pPr>
-      <w:bookmarkStart w:id="45" w:name="multiHeadAttention"/>
+      <w:bookmarkStart w:id="53" w:name="multiHeadAttention"/>
       <w:r>
         <w:t xml:space="preserve">Scale Dot and Multi-Head Attention Models</w:t>
       </w:r>
@@ -6395,7 +8506,7 @@
       <w:r>
         <w:t xml:space="preserve">(Vaswani et al. 2017)</w:t>
       </w:r>
-      <w:bookmarkEnd w:id="45"/>
+      <w:bookmarkEnd w:id="53"/>
     </w:p>
     <w:p>
       <w:pPr>
@@ -6411,8 +8522,8 @@
         <w:t xml:space="preserve">(Vaswani et al. 2017)</w:t>
       </w:r>
     </w:p>
-    <w:bookmarkEnd w:id="46"/>
-    <w:bookmarkStart w:id="53" w:name="Xf0f5c96ca8457ccd84c30f91c0555bd7e615c81"/>
+    <w:bookmarkEnd w:id="54"/>
+    <w:bookmarkStart w:id="61" w:name="Xf0f5c96ca8457ccd84c30f91c0555bd7e615c81"/>
     <w:p>
       <w:pPr>
         <w:pStyle w:val="Heading3"/>
@@ -6421,7 +8532,7 @@
         <w:t xml:space="preserve">Improvements of Transformer Architectures</w:t>
       </w:r>
     </w:p>
-    <w:bookmarkStart w:id="49" w:name="X11e164fbf3f3601cc895b7b9e6f7269d05a6355"/>
+    <w:bookmarkStart w:id="57" w:name="X11e164fbf3f3601cc895b7b9e6f7269d05a6355"/>
     <w:p>
       <w:pPr>
         <w:pStyle w:val="Heading4"/>
@@ -6480,7 +8591,7 @@
       <w:pPr>
         <w:pStyle w:val="CaptionedFigure"/>
       </w:pPr>
-      <w:bookmarkStart w:id="48" w:name="bertPretraining"/>
+      <w:bookmarkStart w:id="56" w:name="bertPretraining"/>
       <w:r>
         <w:drawing>
           <wp:inline>
@@ -6497,7 +8608,7 @@
                     </pic:cNvPicPr>
                   </pic:nvPicPr>
                   <pic:blipFill>
-                    <a:blip r:embed="rId47"/>
+                    <a:blip r:embed="rId55"/>
                     <a:stretch>
                       <a:fillRect/>
                     </a:stretch>
@@ -6523,7 +8634,7 @@
           </wp:inline>
         </w:drawing>
       </w:r>
-      <w:bookmarkEnd w:id="48"/>
+      <w:bookmarkEnd w:id="56"/>
     </w:p>
     <w:p>
       <w:pPr>
@@ -6550,7 +8661,7 @@
         <w:t xml:space="preserve"> </w:t>
       </w:r>
       <w:r>
-        <w:t xml:space="preserve">(Wang, Yan, and Wu 2018)</w:t>
+        <w:t xml:space="preserve">(W. Wang, Yan, and Wu 2018)</w:t>
       </w:r>
       <w:r>
         <w:t xml:space="preserve"> </w:t>
@@ -6565,8 +8676,8 @@
         <w:t xml:space="preserve">BERT performed extremely well on the 11 NLP tasks that the authors ran it against. it showed an average accuracy improvement of 4.5% and 7% when compared to the previous state of the art models. Results of BERT and its significant gains make it one of the best candidate models for NLU tasks.</w:t>
       </w:r>
     </w:p>
-    <w:bookmarkEnd w:id="49"/>
-    <w:bookmarkStart w:id="50" w:name="X21a04f995a04cd8fc7e4e06e39e7af1281b0d04"/>
+    <w:bookmarkEnd w:id="57"/>
+    <w:bookmarkStart w:id="58" w:name="X21a04f995a04cd8fc7e4e06e39e7af1281b0d04"/>
     <w:p>
       <w:pPr>
         <w:pStyle w:val="Heading4"/>
@@ -6583,8 +8694,8 @@
         <w:t xml:space="preserve">(Lan et al. 2019)</w:t>
       </w:r>
     </w:p>
-    <w:bookmarkEnd w:id="50"/>
-    <w:bookmarkStart w:id="51" w:name="X37be93b674e3dcd988cba4a7cf66879468c3b35"/>
+    <w:bookmarkEnd w:id="58"/>
+    <w:bookmarkStart w:id="59" w:name="X37be93b674e3dcd988cba4a7cf66879468c3b35"/>
     <w:p>
       <w:pPr>
         <w:pStyle w:val="Heading4"/>
@@ -6601,8 +8712,8 @@
         <w:t xml:space="preserve">(Liu et al. 2019)</w:t>
       </w:r>
     </w:p>
-    <w:bookmarkEnd w:id="51"/>
-    <w:bookmarkStart w:id="52" w:name="X0812b5742605a1c9d3f35d8f3eb8524745bd8b6"/>
+    <w:bookmarkEnd w:id="59"/>
+    <w:bookmarkStart w:id="60" w:name="X0812b5742605a1c9d3f35d8f3eb8524745bd8b6"/>
     <w:p>
       <w:pPr>
         <w:pStyle w:val="Heading4"/>
@@ -6619,25 +8730,35 @@
         <w:t xml:space="preserve">(Sanh et al. 2019)</w:t>
       </w:r>
     </w:p>
-    <w:bookmarkEnd w:id="52"/>
-    <w:bookmarkEnd w:id="53"/>
-    <w:bookmarkEnd w:id="54"/>
-    <w:bookmarkStart w:id="55" w:name="Xd134bc072212ace2df385dae143139da74ec0ef"/>
+    <w:bookmarkEnd w:id="60"/>
+    <w:bookmarkEnd w:id="61"/>
+    <w:bookmarkEnd w:id="62"/>
+    <w:bookmarkStart w:id="63" w:name="Xd134bc072212ace2df385dae143139da74ec0ef"/>
     <w:p>
       <w:pPr>
         <w:pStyle w:val="Heading2"/>
       </w:pPr>
       <w:r>
-        <w:t xml:space="preserve">Comparison Of Techniques</w:t>
-      </w:r>
-    </w:p>
-    <w:bookmarkEnd w:id="55"/>
-    <w:bookmarkStart w:id="56" w:name="X6e1126cedebf23e1463aee73f9df08783640400"/>
+        <w:t xml:space="preserve">SQuAD Dataset</w:t>
+      </w:r>
+    </w:p>
+    <w:bookmarkEnd w:id="63"/>
+    <w:bookmarkStart w:id="64" w:name="X6e1126cedebf23e1463aee73f9df08783640400"/>
     <w:p>
       <w:pPr>
         <w:pStyle w:val="Heading2"/>
       </w:pPr>
       <w:r>
+        <w:t xml:space="preserve">Comparison of Techniques</w:t>
+      </w:r>
+    </w:p>
+    <w:bookmarkEnd w:id="64"/>
+    <w:bookmarkStart w:id="65" w:name="X87309d048beef83ad3eabf2a79a64a389ab1c9f"/>
+    <w:p>
+      <w:pPr>
+        <w:pStyle w:val="Heading2"/>
+      </w:pPr>
+      <w:r>
         <w:t xml:space="preserve">Summary</w:t>
       </w:r>
     </w:p>
@@ -6649,9 +8770,9 @@
         <w:t xml:space="preserve">(Corsair 2021)</w:t>
       </w:r>
     </w:p>
-    <w:bookmarkEnd w:id="56"/>
-    <w:bookmarkEnd w:id="57"/>
-    <w:bookmarkStart w:id="93" w:name="c3researchmeth"/>
+    <w:bookmarkEnd w:id="65"/>
+    <w:bookmarkEnd w:id="66"/>
+    <w:bookmarkStart w:id="72" w:name="c3researchmeth"/>
     <w:p>
       <w:pPr>
         <w:pStyle w:val="Heading1"/>
@@ -6660,30 +8781,34 @@
         <w:t xml:space="preserve">Research Methodology</w:t>
       </w:r>
     </w:p>
+    <w:bookmarkStart w:id="68" w:name="c31"/>
+    <w:p>
+      <w:pPr>
+        <w:pStyle w:val="Heading2"/>
+      </w:pPr>
+      <w:r>
+        <w:t xml:space="preserve">Data Selection</w:t>
+      </w:r>
+    </w:p>
     <w:p>
       <w:pPr>
         <w:pStyle w:val="FirstParagraph"/>
       </w:pPr>
       <w:r>
-        <w:rPr>
-          <w:b/>
-        </w:rPr>
-        <w:t xml:space="preserve">DONT DO ANY ANALYSIS HERE</w:t>
-      </w:r>
-    </w:p>
-    <w:bookmarkStart w:id="59" w:name="c31"/>
-    <w:p>
-      <w:pPr>
-        <w:pStyle w:val="Heading2"/>
-      </w:pPr>
-      <w:r>
-        <w:t xml:space="preserve">Data Selection</w:t>
-      </w:r>
-    </w:p>
-    <w:p>
-      <w:pPr>
-        <w:pStyle w:val="FirstParagraph"/>
-      </w:pPr>
+        <w:t xml:space="preserve">mention datasets like</w:t>
+      </w:r>
+      <w:r>
+        <w:t xml:space="preserve"> </w:t>
+      </w:r>
+      <w:r>
+        <w:t xml:space="preserve">(Feng et al. 2015)</w:t>
+      </w:r>
+      <w:r>
+        <w:t xml:space="preserve">,</w:t>
+      </w:r>
+      <w:r>
+        <w:t xml:space="preserve"> </w:t>
+      </w:r>
       <w:r>
         <w:t xml:space="preserve">We have selected the Stanford Question Answering Dataset (SQuAD). This is as a reading comprehension dataset based on Wikipedia articles. It is based on questions posed by crowd-workers on a set of articles. The answer to every question is a segment of text or span, from the corresponding reading passage, or the question might be unanswerable</w:t>
       </w:r>
@@ -6714,7 +8839,7 @@
         <w:t xml:space="preserve"> </w:t>
       </w:r>
       <w:r>
-        <w:t xml:space="preserve">(P. Rajpurkar, n.d.)</w:t>
+        <w:t xml:space="preserve">(P. Rajpurkar 2021)</w:t>
       </w:r>
       <w:r>
         <w:t xml:space="preserve">.</w:t>
@@ -6763,7 +8888,7 @@
       <w:pPr>
         <w:numPr>
           <w:ilvl w:val="0"/>
-          <w:numId w:val="1004"/>
+          <w:numId w:val="1005"/>
         </w:numPr>
       </w:pPr>
       <w:r>
@@ -6774,7 +8899,7 @@
       <w:pPr>
         <w:numPr>
           <w:ilvl w:val="0"/>
-          <w:numId w:val="1004"/>
+          <w:numId w:val="1005"/>
         </w:numPr>
       </w:pPr>
       <w:r>
@@ -6785,7 +8910,7 @@
       <w:pPr>
         <w:numPr>
           <w:ilvl w:val="0"/>
-          <w:numId w:val="1004"/>
+          <w:numId w:val="1005"/>
         </w:numPr>
       </w:pPr>
       <w:r>
@@ -6796,7 +8921,7 @@
       <w:pPr>
         <w:numPr>
           <w:ilvl w:val="0"/>
-          <w:numId w:val="1004"/>
+          <w:numId w:val="1005"/>
         </w:numPr>
       </w:pPr>
       <w:r>
@@ -6807,7 +8932,7 @@
       <w:pPr>
         <w:numPr>
           <w:ilvl w:val="0"/>
-          <w:numId w:val="1004"/>
+          <w:numId w:val="1005"/>
         </w:numPr>
       </w:pPr>
       <w:r>
@@ -6843,13 +8968,13 @@
         <w:t xml:space="preserve">The dataset helps bridge the gap between true NLU and machine understanding by using the concept of Relevance. Through comparisons with various datasets such as RACE, MCTest, QASENT etc. they have identified the missing links like negative examples, antonyms and helped fill the gap. This dataset forces the models to understand whether a paragraph span has the answer to the question posed.</w:t>
       </w:r>
     </w:p>
-    <w:bookmarkStart w:id="58" w:name="datasetDescription"/>
+    <w:bookmarkStart w:id="67" w:name="datasetDescription"/>
     <w:p>
       <w:pPr>
         <w:pStyle w:val="TableCaption"/>
       </w:pPr>
       <w:r>
-        <w:t xml:space="preserve">Dataset statistics of SQuAD 2.0, compared to the previous SQuAD 1.1</w:t>
+        <w:t xml:space="preserve">Comparison of SQuAD 2.0 to SQuAD 1.1</w:t>
       </w:r>
       <w:r>
         <w:t xml:space="preserve">(Pranav Rajpurkar, Jia, and Liang 2018)</w:t>
@@ -6863,7 +8988,7 @@
         <w:tblStyle w:val="Table"/>
         <w:tblW w:type="pct" w:w="0.0"/>
         <w:tblLook w:firstRow="1" w:lastRow="0" w:firstColumn="0" w:lastColumn="0" w:noHBand="0" w:noVBand="0"/>
-        <w:tblCaption w:val="Dataset statistics of SQuAD 2.0, compared to the previous SQuAD 1.1(Pranav Rajpurkar, Jia, and Liang 2018)."/>
+        <w:tblCaption w:val="Comparison of SQuAD 2.0 to SQuAD 1.1(Pranav Rajpurkar, Jia, and Liang 2018)."/>
       </w:tblPr>
       <w:tblGrid/>
       <w:tr>
@@ -7401,9 +9526,9 @@
         </w:tc>
       </w:tr>
     </w:tbl>
-    <w:bookmarkEnd w:id="58"/>
-    <w:bookmarkEnd w:id="59"/>
-    <w:bookmarkStart w:id="60" w:name="c32"/>
+    <w:bookmarkEnd w:id="67"/>
+    <w:bookmarkEnd w:id="68"/>
+    <w:bookmarkStart w:id="69" w:name="c32"/>
     <w:p>
       <w:pPr>
         <w:pStyle w:val="Heading2"/>
@@ -7423,42 +9548,103 @@
         <w:t xml:space="preserve"> </w:t>
       </w:r>
       <w:r>
-        <w:t xml:space="preserve">(1) Average pooling; (2) max pooling; (3) the concatenation of the last</w:t>
-      </w:r>
-      <w:r>
-        <w:t xml:space="preserve"> </w:t>
-      </w:r>
-      <w:r>
-        <w:t xml:space="preserve">vectors on both directions. The three strategies are compared with the experimental performance</w:t>
-      </w:r>
-      <w:r>
-        <w:t xml:space="preserve"> </w:t>
-      </w:r>
-      <w:r>
-        <w:t xml:space="preserve">in Section 5. Dropout operation is performed on the QA representations before cosine similarity</w:t>
-      </w:r>
-      <w:r>
-        <w:t xml:space="preserve"> </w:t>
-      </w:r>
-      <w:r>
-        <w:t xml:space="preserve">matching</w:t>
-      </w:r>
-    </w:p>
-    <w:bookmarkEnd w:id="60"/>
-    <w:bookmarkStart w:id="92" w:name="c33"/>
+        <w:t xml:space="preserve">(1) Average pooling; (2) max pooling; (3) the concatenation of the last vectors on both directions. . Dropout operation is performed on the QA representations before cosine similarity matching. Use GloVe embeddings and suffix-prefix encoding in both directions of self attention pass to show improvements.</w:t>
+      </w:r>
+    </w:p>
+    <w:bookmarkEnd w:id="69"/>
+    <w:bookmarkStart w:id="70" w:name="c33"/>
     <w:p>
       <w:pPr>
         <w:pStyle w:val="Heading2"/>
       </w:pPr>
       <w:r>
+        <w:t xml:space="preserve">Research Hypothesis</w:t>
+      </w:r>
+    </w:p>
+    <w:p>
+      <w:pPr>
+        <w:pStyle w:val="FirstParagraph"/>
+      </w:pPr>
+      <w:r>
+        <w:t xml:space="preserve">The hypothesis of this research is that implementing a self attention based Transformer model with:</w:t>
+      </w:r>
+    </w:p>
+    <w:p>
+      <w:pPr>
+        <w:numPr>
+          <w:ilvl w:val="0"/>
+          <w:numId w:val="1006"/>
+        </w:numPr>
+      </w:pPr>
+      <w:r>
+        <w:t xml:space="preserve">one hot encoding</w:t>
+      </w:r>
+    </w:p>
+    <w:p>
+      <w:pPr>
+        <w:numPr>
+          <w:ilvl w:val="0"/>
+          <w:numId w:val="1006"/>
+        </w:numPr>
+      </w:pPr>
+      <w:r>
+        <w:t xml:space="preserve">glove embedding</w:t>
+      </w:r>
+    </w:p>
+    <w:p>
+      <w:pPr>
+        <w:numPr>
+          <w:ilvl w:val="0"/>
+          <w:numId w:val="1006"/>
+        </w:numPr>
+      </w:pPr>
+      <w:r>
+        <w:t xml:space="preserve">BERT base</w:t>
+      </w:r>
+      <w:r>
+        <w:t xml:space="preserve">(Devlin et al. 2018)</w:t>
+      </w:r>
+    </w:p>
+    <w:p>
+      <w:pPr>
+        <w:numPr>
+          <w:ilvl w:val="0"/>
+          <w:numId w:val="1006"/>
+        </w:numPr>
+      </w:pPr>
+      <w:r>
+        <w:t xml:space="preserve">Answer pointer output layer</w:t>
+      </w:r>
+      <w:r>
+        <w:t xml:space="preserve">(Vinyals, Fortunato, and Jaitly 2015; S. Wang and Jiang 2016)</w:t>
+      </w:r>
+    </w:p>
+    <w:bookmarkEnd w:id="70"/>
+    <w:bookmarkStart w:id="71" w:name="c34"/>
+    <w:p>
+      <w:pPr>
+        <w:pStyle w:val="Heading2"/>
+      </w:pPr>
+      <w:r>
         <w:t xml:space="preserve">Existing Models And Benchmarks</w:t>
       </w:r>
     </w:p>
+    <w:bookmarkEnd w:id="71"/>
+    <w:bookmarkEnd w:id="72"/>
+    <w:bookmarkStart w:id="75" w:name="cgc"/>
+    <w:p>
+      <w:pPr>
+        <w:pStyle w:val="Heading1"/>
+      </w:pPr>
+      <w:r>
+        <w:t xml:space="preserve">Gantt Chart</w:t>
+      </w:r>
+    </w:p>
     <w:p>
       <w:pPr>
         <w:pStyle w:val="CaptionedFigure"/>
       </w:pPr>
-      <w:bookmarkStart w:id="62" w:name="ganttChartMid"/>
+      <w:bookmarkStart w:id="74" w:name="ganttChartMid"/>
       <w:r>
         <w:drawing>
           <wp:inline>
@@ -7475,7 +9661,7 @@
                     </pic:cNvPicPr>
                   </pic:nvPicPr>
                   <pic:blipFill>
-                    <a:blip r:embed="rId61"/>
+                    <a:blip r:embed="rId73"/>
                     <a:stretch>
                       <a:fillRect/>
                     </a:stretch>
@@ -7501,7 +9687,7 @@
           </wp:inline>
         </w:drawing>
       </w:r>
-      <w:bookmarkEnd w:id="62"/>
+      <w:bookmarkEnd w:id="74"/>
     </w:p>
     <w:p>
       <w:pPr>
@@ -7511,13 +9697,96 @@
         <w:t xml:space="preserve">Mid-Thesis report Gantt Chart</w:t>
       </w:r>
     </w:p>
-    <w:bookmarkStart w:id="91" w:name="refs"/>
-    <w:bookmarkStart w:id="64" w:name="ref-RAM"/>
+    <w:bookmarkEnd w:id="75"/>
+    <w:bookmarkStart w:id="119" w:name="crp"/>
+    <w:p>
+      <w:pPr>
+        <w:pStyle w:val="Heading1"/>
+      </w:pPr>
+      <w:r>
+        <w:t xml:space="preserve">Research Proposal</w:t>
+      </w:r>
+    </w:p>
+    <w:bookmarkStart w:id="118" w:name="refs"/>
+    <w:bookmarkStart w:id="76" w:name="ref-attentioneMech"/>
     <w:p>
       <w:pPr>
         <w:pStyle w:val="Bibliography"/>
       </w:pPr>
       <w:r>
+        <w:t xml:space="preserve">Bahdanau, Dzmitry, Kyunghyun Cho, and Yoshua Bengio. 2014.</w:t>
+      </w:r>
+      <w:r>
+        <w:t xml:space="preserve"> </w:t>
+      </w:r>
+      <w:r>
+        <w:t xml:space="preserve">“Neural Machine Translation by Jointly Learning to Align and Translate.”</w:t>
+      </w:r>
+      <w:r>
+        <w:t xml:space="preserve"> </w:t>
+      </w:r>
+      <w:r>
+        <w:rPr>
+          <w:i/>
+        </w:rPr>
+        <w:t xml:space="preserve">arXiv Preprint arXiv:1409.0473</w:t>
+      </w:r>
+      <w:r>
+        <w:t xml:space="preserve">.</w:t>
+      </w:r>
+    </w:p>
+    <w:bookmarkEnd w:id="76"/>
+    <w:bookmarkStart w:id="78" w:name="ref-lstmSubilstm"/>
+    <w:p>
+      <w:pPr>
+        <w:pStyle w:val="Bibliography"/>
+      </w:pPr>
+      <w:r>
+        <w:t xml:space="preserve">Brahma, Siddhartha. 2018.</w:t>
+      </w:r>
+      <w:r>
+        <w:t xml:space="preserve"> </w:t>
+      </w:r>
+      <w:r>
+        <w:t xml:space="preserve">“Suffix Bidirectional Long Short-Term Memory.”</w:t>
+      </w:r>
+      <w:r>
+        <w:t xml:space="preserve"> </w:t>
+      </w:r>
+      <w:r>
+        <w:rPr>
+          <w:i/>
+        </w:rPr>
+        <w:t xml:space="preserve">CoRR</w:t>
+      </w:r>
+      <w:r>
+        <w:t xml:space="preserve"> </w:t>
+      </w:r>
+      <w:r>
+        <w:t xml:space="preserve">abs/1805.07340.</w:t>
+      </w:r>
+      <w:r>
+        <w:t xml:space="preserve"> </w:t>
+      </w:r>
+      <w:hyperlink r:id="rId77">
+        <w:r>
+          <w:rPr>
+            <w:rStyle w:val="Hyperlink"/>
+          </w:rPr>
+          <w:t xml:space="preserve">http://arxiv.org/abs/1805.07340</w:t>
+        </w:r>
+      </w:hyperlink>
+      <w:r>
+        <w:t xml:space="preserve">.</w:t>
+      </w:r>
+    </w:p>
+    <w:bookmarkEnd w:id="78"/>
+    <w:bookmarkStart w:id="80" w:name="ref-RAM"/>
+    <w:p>
+      <w:pPr>
+        <w:pStyle w:val="Bibliography"/>
+      </w:pPr>
+      <w:r>
         <w:t xml:space="preserve">Corsair. 2021.</w:t>
       </w:r>
       <w:r>
@@ -7529,7 +9798,7 @@
       <w:r>
         <w:t xml:space="preserve"> </w:t>
       </w:r>
-      <w:hyperlink r:id="rId63">
+      <w:hyperlink r:id="rId79">
         <w:r>
           <w:rPr>
             <w:rStyle w:val="Hyperlink"/>
@@ -7541,8 +9810,8 @@
         <w:t xml:space="preserve">.</w:t>
       </w:r>
     </w:p>
-    <w:bookmarkEnd w:id="64"/>
-    <w:bookmarkStart w:id="65" w:name="ref-dai"/>
+    <w:bookmarkEnd w:id="80"/>
+    <w:bookmarkStart w:id="81" w:name="ref-dai"/>
     <w:p>
       <w:pPr>
         <w:pStyle w:val="Bibliography"/>
@@ -7569,8 +9838,8 @@
         <w:t xml:space="preserve">.</w:t>
       </w:r>
     </w:p>
-    <w:bookmarkEnd w:id="65"/>
-    <w:bookmarkStart w:id="66" w:name="ref-bert"/>
+    <w:bookmarkEnd w:id="81"/>
+    <w:bookmarkStart w:id="82" w:name="ref-bert"/>
     <w:p>
       <w:pPr>
         <w:pStyle w:val="Bibliography"/>
@@ -7597,8 +9866,42 @@
         <w:t xml:space="preserve">.</w:t>
       </w:r>
     </w:p>
-    <w:bookmarkEnd w:id="66"/>
-    <w:bookmarkStart w:id="68" w:name="ref-lstmInsuranceQA"/>
+    <w:bookmarkEnd w:id="82"/>
+    <w:bookmarkStart w:id="83" w:name="ref-trec"/>
+    <w:p>
+      <w:pPr>
+        <w:pStyle w:val="Bibliography"/>
+      </w:pPr>
+      <w:r>
+        <w:t xml:space="preserve">Dietz, Laura, Manisha Verma, Filip Radlinski, and Nick Craswell. 2017.</w:t>
+      </w:r>
+      <w:r>
+        <w:t xml:space="preserve"> </w:t>
+      </w:r>
+      <w:r>
+        <w:t xml:space="preserve">“TREC Complex Answer Retrieval Overview.”</w:t>
+      </w:r>
+      <w:r>
+        <w:t xml:space="preserve"> </w:t>
+      </w:r>
+      <w:r>
+        <w:t xml:space="preserve">In</w:t>
+      </w:r>
+      <w:r>
+        <w:t xml:space="preserve"> </w:t>
+      </w:r>
+      <w:r>
+        <w:rPr>
+          <w:i/>
+        </w:rPr>
+        <w:t xml:space="preserve">TREC</w:t>
+      </w:r>
+      <w:r>
+        <w:t xml:space="preserve">.</w:t>
+      </w:r>
+    </w:p>
+    <w:bookmarkEnd w:id="83"/>
+    <w:bookmarkStart w:id="85" w:name="ref-lstmInsuranceQA"/>
     <w:p>
       <w:pPr>
         <w:pStyle w:val="Bibliography"/>
@@ -7642,7 +9945,7 @@
       <w:r>
         <w:t xml:space="preserve"> </w:t>
       </w:r>
-      <w:hyperlink r:id="rId67">
+      <w:hyperlink r:id="rId84">
         <w:r>
           <w:rPr>
             <w:rStyle w:val="Hyperlink"/>
@@ -7654,13 +9957,70 @@
         <w:t xml:space="preserve">.</w:t>
       </w:r>
     </w:p>
-    <w:bookmarkEnd w:id="68"/>
-    <w:bookmarkStart w:id="70" w:name="ref-lstmBiLSTM"/>
+    <w:bookmarkEnd w:id="85"/>
+    <w:bookmarkStart w:id="87" w:name="ref-lstmintent"/>
     <w:p>
       <w:pPr>
         <w:pStyle w:val="Bibliography"/>
       </w:pPr>
       <w:r>
+        <w:t xml:space="preserve">Gennaro, Giovanni Di, Amedeo Buonanno, Antonio Di Girolamo, Armando Ospedale, and Francesco A. N. Palmieri. 2020.</w:t>
+      </w:r>
+      <w:r>
+        <w:t xml:space="preserve"> </w:t>
+      </w:r>
+      <w:r>
+        <w:t xml:space="preserve">“Intent Classification in Question-Answering Using</w:t>
+      </w:r>
+      <w:r>
+        <w:t xml:space="preserve"> </w:t>
+      </w:r>
+      <w:r>
+        <w:t xml:space="preserve">LSTM</w:t>
+      </w:r>
+      <w:r>
+        <w:t xml:space="preserve"> </w:t>
+      </w:r>
+      <w:r>
+        <w:t xml:space="preserve">Architectures.”</w:t>
+      </w:r>
+      <w:r>
+        <w:t xml:space="preserve"> </w:t>
+      </w:r>
+      <w:r>
+        <w:rPr>
+          <w:i/>
+        </w:rPr>
+        <w:t xml:space="preserve">CoRR</w:t>
+      </w:r>
+      <w:r>
+        <w:t xml:space="preserve"> </w:t>
+      </w:r>
+      <w:r>
+        <w:t xml:space="preserve">abs/2001.09330.</w:t>
+      </w:r>
+      <w:r>
+        <w:t xml:space="preserve"> </w:t>
+      </w:r>
+      <w:hyperlink r:id="rId86">
+        <w:r>
+          <w:rPr>
+            <w:rStyle w:val="Hyperlink"/>
+          </w:rPr>
+          <w:t xml:space="preserve">https://arxiv.org/abs/2001.09330</w:t>
+        </w:r>
+      </w:hyperlink>
+      <w:r>
+        <w:t xml:space="preserve">.</w:t>
+      </w:r>
+    </w:p>
+    <w:bookmarkEnd w:id="87"/>
+    <w:bookmarkStart w:id="89" w:name="ref-lstmBiLSTM"/>
+    <w:p>
+      <w:pPr>
+        <w:pStyle w:val="Bibliography"/>
+      </w:pPr>
+      <w:r>
         <w:t xml:space="preserve">Graves, A., and J. Schmidhuber. 2005.</w:t>
       </w:r>
       <w:r>
@@ -7678,7 +10038,7 @@
       <w:r>
         <w:t xml:space="preserve"> </w:t>
       </w:r>
-      <w:hyperlink r:id="rId69">
+      <w:hyperlink r:id="rId88">
         <w:r>
           <w:rPr>
             <w:rStyle w:val="Hyperlink"/>
@@ -7690,8 +10050,8 @@
         <w:t xml:space="preserve">.</w:t>
       </w:r>
     </w:p>
-    <w:bookmarkEnd w:id="70"/>
-    <w:bookmarkStart w:id="71" w:name="ref-green1961baseball"/>
+    <w:bookmarkEnd w:id="89"/>
+    <w:bookmarkStart w:id="90" w:name="ref-green1961baseball"/>
     <w:p>
       <w:pPr>
         <w:pStyle w:val="Bibliography"/>
@@ -7724,8 +10084,8 @@
         <w:t xml:space="preserve">, 219–24.</w:t>
       </w:r>
     </w:p>
-    <w:bookmarkEnd w:id="71"/>
-    <w:bookmarkStart w:id="72" w:name="ref-albert"/>
+    <w:bookmarkEnd w:id="90"/>
+    <w:bookmarkStart w:id="91" w:name="ref-albert"/>
     <w:p>
       <w:pPr>
         <w:pStyle w:val="Bibliography"/>
@@ -7752,8 +10112,8 @@
         <w:t xml:space="preserve">.</w:t>
       </w:r>
     </w:p>
-    <w:bookmarkEnd w:id="72"/>
-    <w:bookmarkStart w:id="73" w:name="ref-roberta"/>
+    <w:bookmarkEnd w:id="91"/>
+    <w:bookmarkStart w:id="92" w:name="ref-roberta"/>
     <w:p>
       <w:pPr>
         <w:pStyle w:val="Bibliography"/>
@@ -7780,8 +10140,8 @@
         <w:t xml:space="preserve">.</w:t>
       </w:r>
     </w:p>
-    <w:bookmarkEnd w:id="73"/>
-    <w:bookmarkStart w:id="74" w:name="ref-wsj"/>
+    <w:bookmarkEnd w:id="92"/>
+    <w:bookmarkStart w:id="93" w:name="ref-wsj"/>
     <w:p>
       <w:pPr>
         <w:pStyle w:val="Bibliography"/>
@@ -7796,14 +10156,14 @@
         <w:t xml:space="preserve">“Building a Large Annotated Corpus of English: The Penn Treebank.”</w:t>
       </w:r>
     </w:p>
-    <w:bookmarkEnd w:id="74"/>
-    <w:bookmarkStart w:id="76" w:name="ref-squad"/>
+    <w:bookmarkEnd w:id="93"/>
+    <w:bookmarkStart w:id="95" w:name="ref-squad"/>
     <w:p>
       <w:pPr>
         <w:pStyle w:val="Bibliography"/>
       </w:pPr>
       <w:r>
-        <w:t xml:space="preserve">Rajpurkar, P. n.d.</w:t>
+        <w:t xml:space="preserve">Rajpurkar, P. 2021.</w:t>
       </w:r>
       <w:r>
         <w:t xml:space="preserve"> </w:t>
@@ -7826,7 +10186,7 @@
       <w:r>
         <w:t xml:space="preserve"> </w:t>
       </w:r>
-      <w:hyperlink r:id="rId75">
+      <w:hyperlink r:id="rId94">
         <w:r>
           <w:rPr>
             <w:rStyle w:val="Hyperlink"/>
@@ -7838,8 +10198,8 @@
         <w:t xml:space="preserve">.</w:t>
       </w:r>
     </w:p>
-    <w:bookmarkEnd w:id="76"/>
-    <w:bookmarkStart w:id="78" w:name="ref-dataset"/>
+    <w:bookmarkEnd w:id="95"/>
+    <w:bookmarkStart w:id="97" w:name="ref-dataset"/>
     <w:p>
       <w:pPr>
         <w:pStyle w:val="Bibliography"/>
@@ -7871,7 +10231,7 @@
       <w:r>
         <w:t xml:space="preserve"> </w:t>
       </w:r>
-      <w:hyperlink r:id="rId77">
+      <w:hyperlink r:id="rId96">
         <w:r>
           <w:rPr>
             <w:rStyle w:val="Hyperlink"/>
@@ -7883,8 +10243,53 @@
         <w:t xml:space="preserve">.</w:t>
       </w:r>
     </w:p>
-    <w:bookmarkEnd w:id="78"/>
-    <w:bookmarkStart w:id="79" w:name="ref-lstmRing"/>
+    <w:bookmarkEnd w:id="97"/>
+    <w:bookmarkStart w:id="99" w:name="ref-dataset1"/>
+    <w:p>
+      <w:pPr>
+        <w:pStyle w:val="Bibliography"/>
+      </w:pPr>
+      <w:r>
+        <w:t xml:space="preserve">Rajpurkar, Pranav, Jian Zhang, Konstantin Lopyrev, and Percy Liang. 2016.</w:t>
+      </w:r>
+      <w:r>
+        <w:t xml:space="preserve"> </w:t>
+      </w:r>
+      <w:r>
+        <w:t xml:space="preserve">“SQuAD: 100, 000+ Questions for Machine Comprehension of Text.”</w:t>
+      </w:r>
+      <w:r>
+        <w:t xml:space="preserve"> </w:t>
+      </w:r>
+      <w:r>
+        <w:rPr>
+          <w:i/>
+        </w:rPr>
+        <w:t xml:space="preserve">CoRR</w:t>
+      </w:r>
+      <w:r>
+        <w:t xml:space="preserve"> </w:t>
+      </w:r>
+      <w:r>
+        <w:t xml:space="preserve">abs/1606.05250.</w:t>
+      </w:r>
+      <w:r>
+        <w:t xml:space="preserve"> </w:t>
+      </w:r>
+      <w:hyperlink r:id="rId98">
+        <w:r>
+          <w:rPr>
+            <w:rStyle w:val="Hyperlink"/>
+          </w:rPr>
+          <w:t xml:space="preserve">http://arxiv.org/abs/1606.05250</w:t>
+        </w:r>
+      </w:hyperlink>
+      <w:r>
+        <w:t xml:space="preserve">.</w:t>
+      </w:r>
+    </w:p>
+    <w:bookmarkEnd w:id="99"/>
+    <w:bookmarkStart w:id="100" w:name="ref-lstmRing"/>
     <w:p>
       <w:pPr>
         <w:pStyle w:val="Bibliography"/>
@@ -7911,8 +10316,8 @@
         <w:t xml:space="preserve">, 115–15.</w:t>
       </w:r>
     </w:p>
-    <w:bookmarkEnd w:id="79"/>
-    <w:bookmarkStart w:id="81" w:name="ref-distil"/>
+    <w:bookmarkEnd w:id="100"/>
+    <w:bookmarkStart w:id="102" w:name="ref-distil"/>
     <w:p>
       <w:pPr>
         <w:pStyle w:val="Bibliography"/>
@@ -7956,7 +10361,7 @@
       <w:r>
         <w:t xml:space="preserve"> </w:t>
       </w:r>
-      <w:hyperlink r:id="rId80">
+      <w:hyperlink r:id="rId101">
         <w:r>
           <w:rPr>
             <w:rStyle w:val="Hyperlink"/>
@@ -7968,8 +10373,8 @@
         <w:t xml:space="preserve">.</w:t>
       </w:r>
     </w:p>
-    <w:bookmarkEnd w:id="81"/>
-    <w:bookmarkStart w:id="82" w:name="ref-lstmoriginal"/>
+    <w:bookmarkEnd w:id="102"/>
+    <w:bookmarkStart w:id="103" w:name="ref-lstmoriginal"/>
     <w:p>
       <w:pPr>
         <w:pStyle w:val="Bibliography"/>
@@ -7999,8 +10404,8 @@
         <w:t xml:space="preserve">9 (8): 1735–80.</w:t>
       </w:r>
     </w:p>
-    <w:bookmarkEnd w:id="82"/>
-    <w:bookmarkStart w:id="84" w:name="ref-lstmhaighextractive"/>
+    <w:bookmarkEnd w:id="103"/>
+    <w:bookmarkStart w:id="105" w:name="ref-lstmhaighextractive"/>
     <w:p>
       <w:pPr>
         <w:pStyle w:val="Bibliography"/>
@@ -8032,7 +10437,7 @@
       <w:r>
         <w:t xml:space="preserve"> </w:t>
       </w:r>
-      <w:hyperlink r:id="rId83">
+      <w:hyperlink r:id="rId104">
         <w:r>
           <w:rPr>
             <w:rStyle w:val="Hyperlink"/>
@@ -8044,8 +10449,8 @@
         <w:t xml:space="preserve">.</w:t>
       </w:r>
     </w:p>
-    <w:bookmarkEnd w:id="84"/>
-    <w:bookmarkStart w:id="86" w:name="ref-hfTransformers"/>
+    <w:bookmarkEnd w:id="105"/>
+    <w:bookmarkStart w:id="107" w:name="ref-hfTransformers"/>
     <w:p>
       <w:pPr>
         <w:pStyle w:val="Bibliography"/>
@@ -8074,7 +10479,7 @@
       <w:r>
         <w:t xml:space="preserve"> </w:t>
       </w:r>
-      <w:hyperlink r:id="rId85">
+      <w:hyperlink r:id="rId106">
         <w:r>
           <w:rPr>
             <w:rStyle w:val="Hyperlink"/>
@@ -8086,8 +10491,8 @@
         <w:t xml:space="preserve">.</w:t>
       </w:r>
     </w:p>
-    <w:bookmarkEnd w:id="86"/>
-    <w:bookmarkStart w:id="87" w:name="ref-atayl"/>
+    <w:bookmarkEnd w:id="107"/>
+    <w:bookmarkStart w:id="108" w:name="ref-atayl"/>
     <w:p>
       <w:pPr>
         <w:pStyle w:val="Bibliography"/>
@@ -8114,8 +10519,135 @@
         <w:t xml:space="preserve">.</w:t>
       </w:r>
     </w:p>
-    <w:bookmarkEnd w:id="87"/>
-    <w:bookmarkStart w:id="88" w:name="ref-wang"/>
+    <w:bookmarkEnd w:id="108"/>
+    <w:bookmarkStart w:id="109" w:name="ref-lstmPointer"/>
+    <w:p>
+      <w:pPr>
+        <w:pStyle w:val="Bibliography"/>
+      </w:pPr>
+      <w:r>
+        <w:t xml:space="preserve">Vinyals, Oriol, Meire Fortunato, and Navdeep Jaitly. 2015.</w:t>
+      </w:r>
+      <w:r>
+        <w:t xml:space="preserve"> </w:t>
+      </w:r>
+      <w:r>
+        <w:t xml:space="preserve">“Pointer Networks.”</w:t>
+      </w:r>
+      <w:r>
+        <w:t xml:space="preserve"> </w:t>
+      </w:r>
+      <w:r>
+        <w:rPr>
+          <w:i/>
+        </w:rPr>
+        <w:t xml:space="preserve">arXiv Preprint arXiv:1506.03134</w:t>
+      </w:r>
+      <w:r>
+        <w:t xml:space="preserve">.</w:t>
+      </w:r>
+    </w:p>
+    <w:bookmarkEnd w:id="109"/>
+    <w:bookmarkStart w:id="111" w:name="ref-lstmMatch"/>
+    <w:p>
+      <w:pPr>
+        <w:pStyle w:val="Bibliography"/>
+      </w:pPr>
+      <w:r>
+        <w:t xml:space="preserve">Wang, Shuohang, and Jing Jiang. 2015.</w:t>
+      </w:r>
+      <w:r>
+        <w:t xml:space="preserve"> </w:t>
+      </w:r>
+      <w:r>
+        <w:t xml:space="preserve">“Learning Natural Language Inference with</w:t>
+      </w:r>
+      <w:r>
+        <w:t xml:space="preserve"> </w:t>
+      </w:r>
+      <w:r>
+        <w:t xml:space="preserve">LSTM</w:t>
+      </w:r>
+      <w:r>
+        <w:t xml:space="preserve">.”</w:t>
+      </w:r>
+      <w:r>
+        <w:t xml:space="preserve"> </w:t>
+      </w:r>
+      <w:r>
+        <w:rPr>
+          <w:i/>
+        </w:rPr>
+        <w:t xml:space="preserve">CoRR</w:t>
+      </w:r>
+      <w:r>
+        <w:t xml:space="preserve"> </w:t>
+      </w:r>
+      <w:r>
+        <w:t xml:space="preserve">abs/1512.08849.</w:t>
+      </w:r>
+      <w:r>
+        <w:t xml:space="preserve"> </w:t>
+      </w:r>
+      <w:hyperlink r:id="rId110">
+        <w:r>
+          <w:rPr>
+            <w:rStyle w:val="Hyperlink"/>
+          </w:rPr>
+          <w:t xml:space="preserve">http://arxiv.org/abs/1512.08849</w:t>
+        </w:r>
+      </w:hyperlink>
+      <w:r>
+        <w:t xml:space="preserve">.</w:t>
+      </w:r>
+    </w:p>
+    <w:bookmarkEnd w:id="111"/>
+    <w:bookmarkStart w:id="113" w:name="ref-lstmhu2016question"/>
+    <w:p>
+      <w:pPr>
+        <w:pStyle w:val="Bibliography"/>
+      </w:pPr>
+      <w:r>
+        <w:t xml:space="preserve">———. 2016.</w:t>
+      </w:r>
+      <w:r>
+        <w:t xml:space="preserve"> </w:t>
+      </w:r>
+      <w:r>
+        <w:t xml:space="preserve">“Machine Comprehension Using Match-LSTM and Answer Pointer.”</w:t>
+      </w:r>
+      <w:r>
+        <w:t xml:space="preserve"> </w:t>
+      </w:r>
+      <w:r>
+        <w:rPr>
+          <w:i/>
+        </w:rPr>
+        <w:t xml:space="preserve">CoRR</w:t>
+      </w:r>
+      <w:r>
+        <w:t xml:space="preserve"> </w:t>
+      </w:r>
+      <w:r>
+        <w:t xml:space="preserve">abs/1608.07905.</w:t>
+      </w:r>
+      <w:r>
+        <w:t xml:space="preserve"> </w:t>
+      </w:r>
+      <w:hyperlink r:id="rId112">
+        <w:r>
+          <w:rPr>
+            <w:rStyle w:val="Hyperlink"/>
+          </w:rPr>
+          <w:t xml:space="preserve">http://arxiv.org/abs/1608.07905</w:t>
+        </w:r>
+      </w:hyperlink>
+      <w:r>
+        <w:t xml:space="preserve">.</w:t>
+      </w:r>
+    </w:p>
+    <w:bookmarkEnd w:id="113"/>
+    <w:bookmarkStart w:id="114" w:name="ref-wang"/>
     <w:p>
       <w:pPr>
         <w:pStyle w:val="Bibliography"/>
@@ -8142,36 +10674,32 @@
         <w:t xml:space="preserve">.</w:t>
       </w:r>
     </w:p>
-    <w:bookmarkEnd w:id="88"/>
-    <w:bookmarkStart w:id="89" w:name="ref-lunar"/>
+    <w:bookmarkEnd w:id="114"/>
+    <w:bookmarkStart w:id="116" w:name="ref-fastQA"/>
     <w:p>
       <w:pPr>
         <w:pStyle w:val="Bibliography"/>
       </w:pPr>
       <w:r>
-        <w:t xml:space="preserve">Woods, William A, and WOODS WA. 1977.</w:t>
-      </w:r>
-      <w:r>
-        <w:t xml:space="preserve"> </w:t>
-      </w:r>
-      <w:r>
-        <w:t xml:space="preserve">“Lunar Rocks in Natural English: Explorations in Natural Language Question Answering.”</w:t>
-      </w:r>
-    </w:p>
-    <w:bookmarkEnd w:id="89"/>
-    <w:bookmarkStart w:id="90" w:name="ref-recurrent"/>
-    <w:p>
-      <w:pPr>
-        <w:pStyle w:val="Bibliography"/>
-      </w:pPr>
-      <w:r>
-        <w:t xml:space="preserve">Zhou, Jie, Ying Cao, Xuguang Wang, Peng Li, and Wei Xu. 2016.</w:t>
-      </w:r>
-      <w:r>
-        <w:t xml:space="preserve"> </w:t>
-      </w:r>
-      <w:r>
-        <w:t xml:space="preserve">“Deep Recurrent Models with Fast-Forward Connections for Neural Machine Translation.”</w:t>
+        <w:t xml:space="preserve">Weissenborn, Dirk, Georg Wiese, and Laura Seiffe. 2017.</w:t>
+      </w:r>
+      <w:r>
+        <w:t xml:space="preserve"> </w:t>
+      </w:r>
+      <w:r>
+        <w:t xml:space="preserve">“FastQA:</w:t>
+      </w:r>
+      <w:r>
+        <w:t xml:space="preserve"> </w:t>
+      </w:r>
+      <w:r>
+        <w:t xml:space="preserve">A</w:t>
+      </w:r>
+      <w:r>
+        <w:t xml:space="preserve"> </w:t>
+      </w:r>
+      <w:r>
+        <w:t xml:space="preserve">Simple and Efficient Neural Architecture for Question Answering.”</w:t>
       </w:r>
       <w:r>
         <w:t xml:space="preserve"> </w:t>
@@ -8180,19 +10708,48 @@
         <w:rPr>
           <w:i/>
         </w:rPr>
-        <w:t xml:space="preserve">Transactions of the Association for Computational Linguistics</w:t>
-      </w:r>
-      <w:r>
-        <w:t xml:space="preserve"> </w:t>
-      </w:r>
-      <w:r>
-        <w:t xml:space="preserve">4: 371–83.</w:t>
-      </w:r>
-    </w:p>
-    <w:bookmarkEnd w:id="90"/>
-    <w:bookmarkEnd w:id="91"/>
-    <w:bookmarkEnd w:id="92"/>
-    <w:bookmarkEnd w:id="93"/>
+        <w:t xml:space="preserve">CoRR</w:t>
+      </w:r>
+      <w:r>
+        <w:t xml:space="preserve"> </w:t>
+      </w:r>
+      <w:r>
+        <w:t xml:space="preserve">abs/1703.04816.</w:t>
+      </w:r>
+      <w:r>
+        <w:t xml:space="preserve"> </w:t>
+      </w:r>
+      <w:hyperlink r:id="rId115">
+        <w:r>
+          <w:rPr>
+            <w:rStyle w:val="Hyperlink"/>
+          </w:rPr>
+          <w:t xml:space="preserve">http://arxiv.org/abs/1703.04816</w:t>
+        </w:r>
+      </w:hyperlink>
+      <w:r>
+        <w:t xml:space="preserve">.</w:t>
+      </w:r>
+    </w:p>
+    <w:bookmarkEnd w:id="116"/>
+    <w:bookmarkStart w:id="117" w:name="ref-lunar"/>
+    <w:p>
+      <w:pPr>
+        <w:pStyle w:val="Bibliography"/>
+      </w:pPr>
+      <w:r>
+        <w:t xml:space="preserve">Woods, William A, and WOODS WA. 1977.</w:t>
+      </w:r>
+      <w:r>
+        <w:t xml:space="preserve"> </w:t>
+      </w:r>
+      <w:r>
+        <w:t xml:space="preserve">“Lunar Rocks in Natural English: Explorations in Natural Language Question Answering.”</w:t>
+      </w:r>
+    </w:p>
+    <w:bookmarkEnd w:id="117"/>
+    <w:bookmarkEnd w:id="118"/>
+    <w:bookmarkEnd w:id="119"/>
     <w:sectPr/>
   </w:body>
 </w:document>
@@ -8581,6 +11138,9 @@
     <w:abstractNumId w:val="991"/>
   </w:num>
   <w:num w:numId="1004">
+    <w:abstractNumId w:val="991"/>
+  </w:num>
+  <w:num w:numId="1005">
     <w:abstractNumId w:val="99201"/>
     <w:lvlOverride w:ilvl="0">
       <w:startOverride w:val="1"/>
@@ -8609,6 +11169,9 @@
     <w:lvlOverride w:ilvl="8">
       <w:startOverride w:val="1"/>
     </w:lvlOverride>
+  </w:num>
+  <w:num w:numId="1006">
+    <w:abstractNumId w:val="991"/>
   </w:num>
 </w:numbering>
 </file>

</xml_diff>